<commit_message>
Final Project proposal added
</commit_message>
<xml_diff>
--- a/Reports/NIT6150 Project_Proposal-Group 8.docx
+++ b/Reports/NIT6150 Project_Proposal-Group 8.docx
@@ -4,30 +4,40 @@
   <w:body>
     <w:p>
       <w:pPr>
-        <w:jc w:val="center"/>
         <w:rPr>
           <w:b/>
           <w:sz w:val="26"/>
         </w:rPr>
       </w:pPr>
+    </w:p>
+    <w:p>
+      <w:pPr>
+        <w:jc w:val="center"/>
+        <w:rPr>
+          <w:b/>
+          <w:sz w:val="26"/>
+        </w:rPr>
+      </w:pPr>
+    </w:p>
+    <w:p>
+      <w:pPr>
+        <w:jc w:val="center"/>
+        <w:rPr>
+          <w:b/>
+          <w:sz w:val="26"/>
+        </w:rPr>
+      </w:pPr>
+      <w:bookmarkStart w:id="0" w:name="_5qknovscgygu" w:colFirst="0" w:colLast="0"/>
+      <w:bookmarkEnd w:id="0"/>
       <w:r>
         <w:rPr>
           <w:noProof/>
-          <w:lang w:val="en-AU" w:eastAsia="en-AU"/>
         </w:rPr>
         <w:drawing>
-          <wp:anchor distT="0" distB="0" distL="114300" distR="114300" simplePos="0" relativeHeight="251659264" behindDoc="1" locked="0" layoutInCell="1" allowOverlap="1" wp14:anchorId="57DC9179" wp14:editId="61F3B97E">
-            <wp:simplePos x="0" y="0"/>
-            <wp:positionH relativeFrom="column">
-              <wp:posOffset>-1158875</wp:posOffset>
-            </wp:positionH>
-            <wp:positionV relativeFrom="paragraph">
-              <wp:posOffset>-744855</wp:posOffset>
-            </wp:positionV>
-            <wp:extent cx="7564755" cy="10687685"/>
-            <wp:effectExtent l="19050" t="0" r="0" b="0"/>
-            <wp:wrapNone/>
-            <wp:docPr id="7" name="Picture 2"/>
+          <wp:inline distT="0" distB="0" distL="0" distR="0" wp14:anchorId="5BB30AE4" wp14:editId="79934504">
+            <wp:extent cx="2828260" cy="2828260"/>
+            <wp:effectExtent l="0" t="0" r="0" b="0"/>
+            <wp:docPr id="199483156" name="Picture 1" descr="A logo with black text&#10;&#10;Description automatically generated"/>
             <wp:cNvGraphicFramePr>
               <a:graphicFrameLocks xmlns:a="http://schemas.openxmlformats.org/drawingml/2006/main" noChangeAspect="1"/>
             </wp:cNvGraphicFramePr>
@@ -35,13 +45,19 @@
               <a:graphicData uri="http://schemas.openxmlformats.org/drawingml/2006/picture">
                 <pic:pic xmlns:pic="http://schemas.openxmlformats.org/drawingml/2006/picture">
                   <pic:nvPicPr>
-                    <pic:cNvPr id="0" name="Picture 2"/>
+                    <pic:cNvPr id="199483156" name="Picture 1" descr="A logo with black text&#10;&#10;Description automatically generated"/>
                     <pic:cNvPicPr>
                       <a:picLocks noChangeAspect="1" noChangeArrowheads="1"/>
                     </pic:cNvPicPr>
                   </pic:nvPicPr>
                   <pic:blipFill>
-                    <a:blip r:embed="rId8" cstate="print"/>
+                    <a:blip r:embed="rId8">
+                      <a:extLst>
+                        <a:ext uri="{28A0092B-C50C-407E-A947-70E740481C1C}">
+                          <a14:useLocalDpi xmlns:a14="http://schemas.microsoft.com/office/drawing/2010/main" val="0"/>
+                        </a:ext>
+                      </a:extLst>
+                    </a:blip>
                     <a:srcRect/>
                     <a:stretch>
                       <a:fillRect/>
@@ -50,36 +66,96 @@
                   <pic:spPr bwMode="auto">
                     <a:xfrm>
                       <a:off x="0" y="0"/>
-                      <a:ext cx="7564755" cy="10687685"/>
+                      <a:ext cx="2832895" cy="2832895"/>
                     </a:xfrm>
                     <a:prstGeom prst="rect">
                       <a:avLst/>
                     </a:prstGeom>
                     <a:noFill/>
-                    <a:ln w="9525">
+                    <a:ln>
                       <a:noFill/>
-                      <a:miter lim="800000"/>
-                      <a:headEnd/>
-                      <a:tailEnd/>
                     </a:ln>
                   </pic:spPr>
                 </pic:pic>
               </a:graphicData>
             </a:graphic>
-          </wp:anchor>
+          </wp:inline>
         </w:drawing>
-      </w:r>
-      <w:r>
-        <w:rPr>
-          <w:noProof/>
-          <w:lang w:val="en-US" w:eastAsia="ko-KR"/>
-        </w:rPr>
-        <w:br/>
       </w:r>
     </w:p>
     <w:p>
       <w:pPr>
+        <w:pStyle w:val="Heading5"/>
+        <w:rPr>
+          <w:b/>
+        </w:rPr>
+      </w:pPr>
+      <w:r>
+        <w:rPr>
+          <w:b/>
+        </w:rPr>
+        <w:t>NIT6</w:t>
+      </w:r>
+      <w:r>
+        <w:rPr>
+          <w:b/>
+        </w:rPr>
+        <w:t>15</w:t>
+      </w:r>
+      <w:r>
+        <w:rPr>
+          <w:b/>
+        </w:rPr>
+        <w:t>0</w:t>
+      </w:r>
+      <w:r>
+        <w:rPr>
+          <w:b/>
+        </w:rPr>
+        <w:t xml:space="preserve"> </w:t>
+      </w:r>
+      <w:r>
+        <w:rPr>
+          <w:b/>
+        </w:rPr>
+        <w:t>Advanced Project</w:t>
+      </w:r>
+    </w:p>
+    <w:p>
+      <w:pPr>
+        <w:pStyle w:val="Heading5"/>
+        <w:rPr>
+          <w:szCs w:val="40"/>
+        </w:rPr>
+      </w:pPr>
+      <w:r>
+        <w:rPr>
+          <w:szCs w:val="40"/>
+        </w:rPr>
+        <w:t>Project Proposal</w:t>
+      </w:r>
+    </w:p>
+    <w:p>
+      <w:pPr>
         <w:jc w:val="center"/>
+        <w:rPr>
+          <w:b/>
+          <w:sz w:val="40"/>
+          <w:szCs w:val="32"/>
+        </w:rPr>
+      </w:pPr>
+      <w:r>
+        <w:rPr>
+          <w:b/>
+          <w:sz w:val="40"/>
+          <w:szCs w:val="32"/>
+        </w:rPr>
+        <w:t>Healthcare Chatbot System</w:t>
+      </w:r>
+    </w:p>
+    <w:p>
+      <w:pPr>
+        <w:jc w:val="right"/>
         <w:rPr>
           <w:b/>
           <w:sz w:val="26"/>
@@ -88,136 +164,259 @@
     </w:p>
     <w:p>
       <w:pPr>
-        <w:jc w:val="center"/>
+        <w:spacing w:line="240" w:lineRule="auto"/>
+        <w:ind w:firstLine="720"/>
+        <w:rPr>
+          <w:sz w:val="28"/>
+        </w:rPr>
+      </w:pPr>
+      <w:r>
         <w:rPr>
           <w:b/>
-          <w:sz w:val="26"/>
-        </w:rPr>
-      </w:pPr>
+          <w:sz w:val="28"/>
+        </w:rPr>
+        <w:t>Team Leader:</w:t>
+      </w:r>
+      <w:r>
+        <w:rPr>
+          <w:sz w:val="28"/>
+        </w:rPr>
+        <w:tab/>
+      </w:r>
+      <w:r>
+        <w:rPr>
+          <w:sz w:val="28"/>
+        </w:rPr>
+        <w:t>Jitendra Shrestha</w:t>
+      </w:r>
+      <w:r>
+        <w:rPr>
+          <w:lang w:eastAsia="ko-KR"/>
+        </w:rPr>
+        <w:t xml:space="preserve"> (s8104215)</w:t>
+      </w:r>
     </w:p>
     <w:p>
       <w:pPr>
-        <w:jc w:val="center"/>
+        <w:spacing w:line="240" w:lineRule="auto"/>
+        <w:ind w:firstLine="720"/>
+        <w:rPr>
+          <w:sz w:val="28"/>
+        </w:rPr>
+      </w:pPr>
+      <w:r>
         <w:rPr>
           <w:b/>
-          <w:sz w:val="26"/>
-        </w:rPr>
-      </w:pPr>
+          <w:sz w:val="28"/>
+        </w:rPr>
+        <w:t>Team Member:</w:t>
+      </w:r>
+      <w:r>
+        <w:rPr>
+          <w:sz w:val="28"/>
+        </w:rPr>
+        <w:tab/>
+      </w:r>
+      <w:r>
+        <w:rPr>
+          <w:sz w:val="28"/>
+        </w:rPr>
+        <w:t>Pranish Acharya</w:t>
+      </w:r>
+      <w:r>
+        <w:rPr>
+          <w:lang w:eastAsia="ko-KR"/>
+        </w:rPr>
+        <w:t xml:space="preserve"> (</w:t>
+      </w:r>
+      <w:r>
+        <w:rPr>
+          <w:bCs/>
+          <w:lang w:eastAsia="ko-KR"/>
+        </w:rPr>
+        <w:t>s8100698</w:t>
+      </w:r>
+      <w:r>
+        <w:rPr>
+          <w:lang w:eastAsia="ko-KR"/>
+        </w:rPr>
+        <w:t>)</w:t>
+      </w:r>
     </w:p>
     <w:p>
       <w:pPr>
-        <w:jc w:val="center"/>
-        <w:rPr>
-          <w:b/>
-          <w:sz w:val="26"/>
+        <w:spacing w:line="240" w:lineRule="auto"/>
+        <w:ind w:left="2160" w:firstLine="720"/>
+        <w:rPr>
+          <w:sz w:val="28"/>
         </w:rPr>
       </w:pPr>
     </w:p>
     <w:p>
       <w:pPr>
-        <w:jc w:val="center"/>
-        <w:rPr>
-          <w:b/>
-          <w:sz w:val="26"/>
+        <w:spacing w:line="240" w:lineRule="auto"/>
+        <w:ind w:firstLine="720"/>
+        <w:rPr>
+          <w:sz w:val="28"/>
         </w:rPr>
       </w:pPr>
     </w:p>
     <w:p>
       <w:pPr>
-        <w:jc w:val="center"/>
+        <w:spacing w:line="240" w:lineRule="auto"/>
+        <w:ind w:left="2880" w:hanging="2160"/>
+        <w:rPr>
+          <w:sz w:val="28"/>
+        </w:rPr>
+      </w:pPr>
+      <w:r>
         <w:rPr>
           <w:b/>
-          <w:sz w:val="26"/>
-        </w:rPr>
-      </w:pPr>
+          <w:sz w:val="28"/>
+        </w:rPr>
+        <w:t>Client:</w:t>
+      </w:r>
+      <w:r>
+        <w:rPr>
+          <w:sz w:val="28"/>
+        </w:rPr>
+        <w:tab/>
+      </w:r>
+      <w:r>
+        <w:rPr>
+          <w:sz w:val="28"/>
+        </w:rPr>
+        <w:t>Fakhra Jabeen</w:t>
+      </w:r>
+      <w:r>
+        <w:rPr>
+          <w:lang w:eastAsia="ko-KR"/>
+        </w:rPr>
+        <w:br/>
+      </w:r>
+      <w:r>
+        <w:rPr>
+          <w:rFonts w:hint="eastAsia"/>
+          <w:lang w:eastAsia="ko-KR"/>
+        </w:rPr>
+        <w:t>VU Sydney</w:t>
+      </w:r>
     </w:p>
     <w:p>
       <w:pPr>
-        <w:pStyle w:val="Heading5"/>
+        <w:spacing w:line="240" w:lineRule="auto"/>
+        <w:ind w:firstLine="720"/>
         <w:rPr>
           <w:b/>
-        </w:rPr>
-      </w:pPr>
-      <w:r>
-        <w:rPr>
-          <w:b/>
-        </w:rPr>
-        <w:t>NIT6</w:t>
-      </w:r>
-      <w:r>
-        <w:rPr>
-          <w:b/>
-        </w:rPr>
-        <w:t>15</w:t>
-      </w:r>
-      <w:r>
-        <w:rPr>
-          <w:b/>
-        </w:rPr>
-        <w:t>0</w:t>
-      </w:r>
+          <w:sz w:val="28"/>
+        </w:rPr>
+      </w:pPr>
     </w:p>
     <w:p>
       <w:pPr>
-        <w:pStyle w:val="Heading5"/>
+        <w:spacing w:line="240" w:lineRule="auto"/>
+        <w:ind w:firstLine="720"/>
+        <w:rPr>
+          <w:szCs w:val="24"/>
+        </w:rPr>
+      </w:pPr>
+      <w:r>
         <w:rPr>
           <w:b/>
-        </w:rPr>
-      </w:pPr>
+          <w:sz w:val="28"/>
+        </w:rPr>
+        <w:t>Supervisor:</w:t>
+      </w:r>
       <w:r>
         <w:rPr>
           <w:b/>
-        </w:rPr>
-        <w:t>Advanced Project</w:t>
-      </w:r>
-    </w:p>
-    <w:p/>
-    <w:p>
-      <w:pPr>
-        <w:pStyle w:val="Heading5"/>
-        <w:rPr>
-          <w:szCs w:val="40"/>
-        </w:rPr>
-      </w:pPr>
-      <w:r>
-        <w:rPr>
-          <w:szCs w:val="40"/>
-        </w:rPr>
-        <w:t>Project Proposal</w:t>
-      </w:r>
-    </w:p>
-    <w:p/>
-    <w:p>
-      <w:pPr>
-        <w:jc w:val="center"/>
+          <w:sz w:val="28"/>
+        </w:rPr>
+        <w:tab/>
+      </w:r>
+      <w:r>
         <w:rPr>
           <w:b/>
-          <w:sz w:val="26"/>
-        </w:rPr>
-      </w:pPr>
-      <w:r>
-        <w:rPr>
-          <w:b/>
-          <w:sz w:val="26"/>
-        </w:rPr>
-        <w:t>Healthcare Chatbot System</w:t>
+          <w:sz w:val="28"/>
+        </w:rPr>
+        <w:tab/>
+      </w:r>
+      <w:r>
+        <w:rPr>
+          <w:sz w:val="28"/>
+        </w:rPr>
+        <w:t>Fakhra Jabeen</w:t>
       </w:r>
     </w:p>
     <w:p>
       <w:pPr>
-        <w:jc w:val="right"/>
+        <w:spacing w:line="240" w:lineRule="auto"/>
+        <w:ind w:firstLine="720"/>
         <w:rPr>
           <w:b/>
-          <w:sz w:val="26"/>
-        </w:rPr>
-      </w:pPr>
+          <w:szCs w:val="24"/>
+        </w:rPr>
+      </w:pPr>
+      <w:r>
+        <w:rPr>
+          <w:szCs w:val="24"/>
+        </w:rPr>
+        <w:tab/>
+      </w:r>
+      <w:r>
+        <w:rPr>
+          <w:szCs w:val="24"/>
+        </w:rPr>
+        <w:tab/>
+      </w:r>
+      <w:r>
+        <w:rPr>
+          <w:szCs w:val="24"/>
+        </w:rPr>
+        <w:tab/>
+      </w:r>
+      <w:r>
+        <w:rPr>
+          <w:szCs w:val="24"/>
+        </w:rPr>
+        <w:t>VU Sydney</w:t>
+      </w:r>
+      <w:r>
+        <w:rPr>
+          <w:szCs w:val="24"/>
+        </w:rPr>
+        <w:tab/>
+      </w:r>
+      <w:r>
+        <w:rPr>
+          <w:szCs w:val="24"/>
+        </w:rPr>
+        <w:tab/>
+      </w:r>
+      <w:r>
+        <w:rPr>
+          <w:szCs w:val="24"/>
+        </w:rPr>
+        <w:tab/>
+      </w:r>
     </w:p>
     <w:p>
       <w:pPr>
         <w:spacing w:line="240" w:lineRule="auto"/>
         <w:ind w:firstLine="720"/>
         <w:rPr>
-          <w:sz w:val="28"/>
+          <w:b/>
+          <w:szCs w:val="24"/>
+        </w:rPr>
+      </w:pPr>
+    </w:p>
+    <w:p>
+      <w:pPr>
+        <w:spacing w:line="240" w:lineRule="auto"/>
+        <w:ind w:firstLine="720"/>
+        <w:rPr>
+          <w:b/>
+          <w:szCs w:val="24"/>
         </w:rPr>
       </w:pPr>
       <w:r>
@@ -225,312 +424,32 @@
           <w:b/>
           <w:sz w:val="28"/>
         </w:rPr>
-        <w:t>Team Leader:</w:t>
-      </w:r>
-      <w:r>
-        <w:rPr>
-          <w:sz w:val="28"/>
-        </w:rPr>
         <w:tab/>
       </w:r>
-      <w:r>
-        <w:rPr>
-          <w:sz w:val="28"/>
-        </w:rPr>
-        <w:t>Pranish Acharya</w:t>
-      </w:r>
-      <w:r>
-        <w:rPr>
-          <w:lang w:eastAsia="ko-KR"/>
-        </w:rPr>
-        <w:t xml:space="preserve"> (</w:t>
-      </w:r>
-      <w:r>
-        <w:rPr>
-          <w:bCs/>
-          <w:lang w:eastAsia="ko-KR"/>
-        </w:rPr>
-        <w:t>s8100698</w:t>
-      </w:r>
-      <w:r>
-        <w:rPr>
-          <w:lang w:eastAsia="ko-KR"/>
-        </w:rPr>
-        <w:t>)</w:t>
-      </w:r>
-    </w:p>
-    <w:p>
-      <w:pPr>
-        <w:spacing w:line="240" w:lineRule="auto"/>
-        <w:ind w:firstLine="720"/>
-        <w:rPr>
-          <w:sz w:val="28"/>
-        </w:rPr>
-      </w:pPr>
-      <w:r>
-        <w:rPr>
-          <w:b/>
-          <w:sz w:val="28"/>
-        </w:rPr>
-        <w:t>Team Members:</w:t>
-      </w:r>
-      <w:r>
-        <w:rPr>
-          <w:sz w:val="28"/>
-        </w:rPr>
-        <w:tab/>
-      </w:r>
-      <w:r>
-        <w:rPr>
-          <w:sz w:val="28"/>
-        </w:rPr>
-        <w:t>Jitendra Shrestha</w:t>
-      </w:r>
-      <w:r>
-        <w:rPr>
-          <w:lang w:eastAsia="ko-KR"/>
-        </w:rPr>
-        <w:t xml:space="preserve"> (</w:t>
-      </w:r>
-      <w:r>
-        <w:rPr>
-          <w:lang w:eastAsia="ko-KR"/>
-        </w:rPr>
-        <w:t>s8104215</w:t>
-      </w:r>
-      <w:r>
-        <w:rPr>
-          <w:lang w:eastAsia="ko-KR"/>
-        </w:rPr>
-        <w:t>)</w:t>
-      </w:r>
-    </w:p>
-    <w:p>
-      <w:pPr>
-        <w:spacing w:line="240" w:lineRule="auto"/>
-        <w:ind w:left="2160" w:firstLine="720"/>
-        <w:rPr>
-          <w:sz w:val="28"/>
-        </w:rPr>
-      </w:pPr>
-    </w:p>
-    <w:p>
-      <w:pPr>
-        <w:spacing w:line="240" w:lineRule="auto"/>
-        <w:ind w:firstLine="720"/>
-        <w:rPr>
-          <w:sz w:val="28"/>
-        </w:rPr>
-      </w:pPr>
-    </w:p>
-    <w:p>
-      <w:pPr>
-        <w:spacing w:line="240" w:lineRule="auto"/>
-        <w:ind w:left="2880" w:hanging="2160"/>
-        <w:rPr>
-          <w:sz w:val="28"/>
-        </w:rPr>
-      </w:pPr>
-      <w:r>
-        <w:rPr>
-          <w:b/>
-          <w:sz w:val="28"/>
-        </w:rPr>
-        <w:t>Client:</w:t>
-      </w:r>
-      <w:r>
-        <w:rPr>
-          <w:sz w:val="28"/>
-        </w:rPr>
-        <w:tab/>
-      </w:r>
-      <w:r>
-        <w:rPr>
-          <w:sz w:val="28"/>
-        </w:rPr>
-        <w:t>Fakhra Jabeen</w:t>
-      </w:r>
-      <w:r>
-        <w:rPr>
-          <w:lang w:eastAsia="ko-KR"/>
-        </w:rPr>
-        <w:br/>
-      </w:r>
-      <w:r>
-        <w:rPr>
-          <w:rFonts w:hint="eastAsia"/>
-          <w:lang w:eastAsia="ko-KR"/>
-        </w:rPr>
-        <w:t>VU Sydney</w:t>
-      </w:r>
-    </w:p>
-    <w:p>
-      <w:pPr>
-        <w:spacing w:line="240" w:lineRule="auto"/>
-        <w:ind w:firstLine="720"/>
-        <w:rPr>
-          <w:b/>
-          <w:sz w:val="28"/>
-        </w:rPr>
-      </w:pPr>
-    </w:p>
-    <w:p>
-      <w:pPr>
-        <w:spacing w:line="240" w:lineRule="auto"/>
-        <w:ind w:firstLine="720"/>
-        <w:rPr>
-          <w:szCs w:val="24"/>
-        </w:rPr>
-      </w:pPr>
-      <w:r>
-        <w:rPr>
-          <w:b/>
-          <w:sz w:val="28"/>
-        </w:rPr>
-        <w:t>Supervisor:</w:t>
-      </w:r>
-      <w:r>
-        <w:rPr>
-          <w:b/>
-          <w:sz w:val="28"/>
-        </w:rPr>
-        <w:tab/>
-      </w:r>
-      <w:r>
-        <w:rPr>
-          <w:b/>
-          <w:sz w:val="28"/>
-        </w:rPr>
-        <w:tab/>
-      </w:r>
-      <w:r>
-        <w:rPr>
-          <w:sz w:val="28"/>
-        </w:rPr>
-        <w:t>Fakhra Jabeen</w:t>
-      </w:r>
-    </w:p>
-    <w:p>
-      <w:pPr>
-        <w:spacing w:line="240" w:lineRule="auto"/>
-        <w:ind w:firstLine="720"/>
-        <w:rPr>
-          <w:b/>
-          <w:szCs w:val="24"/>
-        </w:rPr>
-      </w:pPr>
-      <w:r>
-        <w:rPr>
-          <w:szCs w:val="24"/>
-        </w:rPr>
-        <w:tab/>
-      </w:r>
-      <w:r>
-        <w:rPr>
-          <w:szCs w:val="24"/>
-        </w:rPr>
-        <w:tab/>
-      </w:r>
-      <w:r>
-        <w:rPr>
-          <w:szCs w:val="24"/>
-        </w:rPr>
-        <w:tab/>
-      </w:r>
-      <w:r>
-        <w:rPr>
-          <w:szCs w:val="24"/>
-        </w:rPr>
-        <w:t>VU Sydney</w:t>
-      </w:r>
-      <w:r>
-        <w:rPr>
-          <w:szCs w:val="24"/>
-        </w:rPr>
-        <w:tab/>
-      </w:r>
-      <w:r>
-        <w:rPr>
-          <w:szCs w:val="24"/>
-        </w:rPr>
-        <w:tab/>
-      </w:r>
-      <w:r>
-        <w:rPr>
-          <w:szCs w:val="24"/>
-        </w:rPr>
-        <w:tab/>
-      </w:r>
-    </w:p>
-    <w:p>
-      <w:pPr>
-        <w:spacing w:line="240" w:lineRule="auto"/>
-        <w:ind w:firstLine="720"/>
-        <w:rPr>
-          <w:b/>
-          <w:szCs w:val="24"/>
-        </w:rPr>
-      </w:pPr>
-    </w:p>
-    <w:p>
-      <w:pPr>
-        <w:spacing w:line="240" w:lineRule="auto"/>
-        <w:ind w:firstLine="720"/>
-        <w:rPr>
-          <w:szCs w:val="24"/>
-        </w:rPr>
-      </w:pPr>
-      <w:r>
-        <w:rPr>
-          <w:b/>
-          <w:sz w:val="28"/>
-        </w:rPr>
-        <w:t>Coordinator:</w:t>
-      </w:r>
-      <w:r>
-        <w:rPr>
-          <w:b/>
-          <w:sz w:val="28"/>
-        </w:rPr>
-        <w:tab/>
-      </w:r>
-    </w:p>
-    <w:p>
-      <w:pPr>
-        <w:spacing w:line="240" w:lineRule="auto"/>
-        <w:ind w:firstLine="720"/>
-        <w:rPr>
-          <w:szCs w:val="24"/>
-        </w:rPr>
-      </w:pPr>
-    </w:p>
-    <w:p>
-      <w:pPr>
-        <w:spacing w:line="240" w:lineRule="auto"/>
-        <w:ind w:firstLine="720"/>
-        <w:rPr>
-          <w:szCs w:val="24"/>
-        </w:rPr>
-      </w:pPr>
-    </w:p>
-    <w:p>
-      <w:pPr>
-        <w:spacing w:line="240" w:lineRule="auto"/>
-        <w:ind w:firstLine="720"/>
-        <w:rPr>
-          <w:szCs w:val="24"/>
-        </w:rPr>
-      </w:pPr>
-    </w:p>
-    <w:p>
-      <w:pPr>
-        <w:pStyle w:val="Heading5"/>
-        <w:jc w:val="left"/>
-      </w:pPr>
     </w:p>
     <w:p/>
     <w:p/>
     <w:p/>
+    <w:p/>
+    <w:p>
+      <w:pPr>
+        <w:sectPr>
+          <w:footerReference w:type="even" r:id="rId9"/>
+          <w:footerReference w:type="default" r:id="rId10"/>
+          <w:pgSz w:w="11906" w:h="16838"/>
+          <w:pgMar w:top="1260" w:right="1466" w:bottom="1440" w:left="1800" w:header="720" w:footer="720" w:gutter="0"/>
+          <w:pgBorders w:display="firstPage" w:offsetFrom="page">
+            <w:top w:val="single" w:sz="18" w:space="24" w:color="auto"/>
+            <w:left w:val="single" w:sz="18" w:space="24" w:color="auto"/>
+            <w:bottom w:val="single" w:sz="18" w:space="24" w:color="auto"/>
+            <w:right w:val="single" w:sz="18" w:space="24" w:color="auto"/>
+          </w:pgBorders>
+          <w:pgNumType w:start="0"/>
+          <w:cols w:space="720"/>
+          <w:titlePg/>
+        </w:sectPr>
+      </w:pPr>
+    </w:p>
     <w:p/>
     <w:sdt>
       <w:sdtPr>
@@ -554,8 +473,18 @@
           <w:pPr>
             <w:pStyle w:val="TOCHeading"/>
             <w:jc w:val="center"/>
+            <w:rPr>
+              <w:rFonts w:ascii="Arial" w:hAnsi="Arial" w:cs="Arial"/>
+              <w:sz w:val="24"/>
+              <w:szCs w:val="24"/>
+            </w:rPr>
           </w:pPr>
           <w:r>
+            <w:rPr>
+              <w:rFonts w:ascii="Arial" w:hAnsi="Arial" w:cs="Arial"/>
+              <w:sz w:val="24"/>
+              <w:szCs w:val="24"/>
+            </w:rPr>
             <w:t>Table of Contents</w:t>
           </w:r>
         </w:p>
@@ -576,15 +505,27 @@
             </w:rPr>
           </w:pPr>
           <w:r>
+            <w:rPr>
+              <w:rFonts w:ascii="Arial" w:hAnsi="Arial" w:cs="Arial"/>
+              <w:szCs w:val="24"/>
+            </w:rPr>
             <w:fldChar w:fldCharType="begin"/>
           </w:r>
           <w:r>
+            <w:rPr>
+              <w:rFonts w:ascii="Arial" w:hAnsi="Arial" w:cs="Arial"/>
+              <w:szCs w:val="24"/>
+            </w:rPr>
             <w:instrText xml:space="preserve"> TOC \o "1-3" \h \z \u </w:instrText>
           </w:r>
           <w:r>
+            <w:rPr>
+              <w:rFonts w:ascii="Arial" w:hAnsi="Arial" w:cs="Arial"/>
+              <w:szCs w:val="24"/>
+            </w:rPr>
             <w:fldChar w:fldCharType="separate"/>
           </w:r>
-          <w:hyperlink w:anchor="_Toc174141328" w:history="1">
+          <w:hyperlink w:anchor="_Toc174212404" w:history="1">
             <w:r>
               <w:rPr>
                 <w:rStyle w:val="Hyperlink"/>
@@ -629,7 +570,7 @@
                 <w:noProof/>
                 <w:webHidden/>
               </w:rPr>
-              <w:instrText xml:space="preserve"> PAGEREF _Toc174141328 \h </w:instrText>
+              <w:instrText xml:space="preserve"> PAGEREF _Toc174212404 \h </w:instrText>
             </w:r>
             <w:r>
               <w:rPr>
@@ -649,7 +590,7 @@
                 <w:noProof/>
                 <w:webHidden/>
               </w:rPr>
-              <w:t>2</w:t>
+              <w:t>1</w:t>
             </w:r>
             <w:r>
               <w:rPr>
@@ -676,7 +617,7 @@
               <w14:ligatures w14:val="standardContextual"/>
             </w:rPr>
           </w:pPr>
-          <w:hyperlink w:anchor="_Toc174141329" w:history="1">
+          <w:hyperlink w:anchor="_Toc174212405" w:history="1">
             <w:r>
               <w:rPr>
                 <w:rStyle w:val="Hyperlink"/>
@@ -721,7 +662,7 @@
                 <w:noProof/>
                 <w:webHidden/>
               </w:rPr>
-              <w:instrText xml:space="preserve"> PAGEREF _Toc174141329 \h </w:instrText>
+              <w:instrText xml:space="preserve"> PAGEREF _Toc174212405 \h </w:instrText>
             </w:r>
             <w:r>
               <w:rPr>
@@ -741,7 +682,7 @@
                 <w:noProof/>
                 <w:webHidden/>
               </w:rPr>
-              <w:t>2</w:t>
+              <w:t>1</w:t>
             </w:r>
             <w:r>
               <w:rPr>
@@ -768,7 +709,7 @@
               <w14:ligatures w14:val="standardContextual"/>
             </w:rPr>
           </w:pPr>
-          <w:hyperlink w:anchor="_Toc174141330" w:history="1">
+          <w:hyperlink w:anchor="_Toc174212406" w:history="1">
             <w:r>
               <w:rPr>
                 <w:rStyle w:val="Hyperlink"/>
@@ -813,7 +754,7 @@
                 <w:noProof/>
                 <w:webHidden/>
               </w:rPr>
-              <w:instrText xml:space="preserve"> PAGEREF _Toc174141330 \h </w:instrText>
+              <w:instrText xml:space="preserve"> PAGEREF _Toc174212406 \h </w:instrText>
             </w:r>
             <w:r>
               <w:rPr>
@@ -833,7 +774,7 @@
                 <w:noProof/>
                 <w:webHidden/>
               </w:rPr>
-              <w:t>3</w:t>
+              <w:t>2</w:t>
             </w:r>
             <w:r>
               <w:rPr>
@@ -860,7 +801,7 @@
               <w14:ligatures w14:val="standardContextual"/>
             </w:rPr>
           </w:pPr>
-          <w:hyperlink w:anchor="_Toc174141331" w:history="1">
+          <w:hyperlink w:anchor="_Toc174212407" w:history="1">
             <w:r>
               <w:rPr>
                 <w:rStyle w:val="Hyperlink"/>
@@ -905,7 +846,7 @@
                 <w:noProof/>
                 <w:webHidden/>
               </w:rPr>
-              <w:instrText xml:space="preserve"> PAGEREF _Toc174141331 \h </w:instrText>
+              <w:instrText xml:space="preserve"> PAGEREF _Toc174212407 \h </w:instrText>
             </w:r>
             <w:r>
               <w:rPr>
@@ -925,7 +866,7 @@
                 <w:noProof/>
                 <w:webHidden/>
               </w:rPr>
-              <w:t>3</w:t>
+              <w:t>2</w:t>
             </w:r>
             <w:r>
               <w:rPr>
@@ -952,7 +893,7 @@
               <w14:ligatures w14:val="standardContextual"/>
             </w:rPr>
           </w:pPr>
-          <w:hyperlink w:anchor="_Toc174141332" w:history="1">
+          <w:hyperlink w:anchor="_Toc174212408" w:history="1">
             <w:r>
               <w:rPr>
                 <w:rStyle w:val="Hyperlink"/>
@@ -1007,7 +948,7 @@
                 <w:noProof/>
                 <w:webHidden/>
               </w:rPr>
-              <w:instrText xml:space="preserve"> PAGEREF _Toc174141332 \h </w:instrText>
+              <w:instrText xml:space="preserve"> PAGEREF _Toc174212408 \h </w:instrText>
             </w:r>
             <w:r>
               <w:rPr>
@@ -1027,7 +968,7 @@
                 <w:noProof/>
                 <w:webHidden/>
               </w:rPr>
-              <w:t>4</w:t>
+              <w:t>3</w:t>
             </w:r>
             <w:r>
               <w:rPr>
@@ -1054,7 +995,7 @@
               <w14:ligatures w14:val="standardContextual"/>
             </w:rPr>
           </w:pPr>
-          <w:hyperlink w:anchor="_Toc174141333" w:history="1">
+          <w:hyperlink w:anchor="_Toc174212409" w:history="1">
             <w:r>
               <w:rPr>
                 <w:rStyle w:val="Hyperlink"/>
@@ -1101,7 +1042,7 @@
                 <w:noProof/>
                 <w:webHidden/>
               </w:rPr>
-              <w:instrText xml:space="preserve"> PAGEREF _Toc174141333 \h </w:instrText>
+              <w:instrText xml:space="preserve"> PAGEREF _Toc174212409 \h </w:instrText>
             </w:r>
             <w:r>
               <w:rPr>
@@ -1121,7 +1062,7 @@
                 <w:noProof/>
                 <w:webHidden/>
               </w:rPr>
-              <w:t>4</w:t>
+              <w:t>3</w:t>
             </w:r>
             <w:r>
               <w:rPr>
@@ -1148,7 +1089,7 @@
               <w14:ligatures w14:val="standardContextual"/>
             </w:rPr>
           </w:pPr>
-          <w:hyperlink w:anchor="_Toc174141334" w:history="1">
+          <w:hyperlink w:anchor="_Toc174212410" w:history="1">
             <w:r>
               <w:rPr>
                 <w:rStyle w:val="Hyperlink"/>
@@ -1195,7 +1136,7 @@
                 <w:noProof/>
                 <w:webHidden/>
               </w:rPr>
-              <w:instrText xml:space="preserve"> PAGEREF _Toc174141334 \h </w:instrText>
+              <w:instrText xml:space="preserve"> PAGEREF _Toc174212410 \h </w:instrText>
             </w:r>
             <w:r>
               <w:rPr>
@@ -1215,7 +1156,7 @@
                 <w:noProof/>
                 <w:webHidden/>
               </w:rPr>
-              <w:t>5</w:t>
+              <w:t>4</w:t>
             </w:r>
             <w:r>
               <w:rPr>
@@ -1242,7 +1183,7 @@
               <w14:ligatures w14:val="standardContextual"/>
             </w:rPr>
           </w:pPr>
-          <w:hyperlink w:anchor="_Toc174141335" w:history="1">
+          <w:hyperlink w:anchor="_Toc174212411" w:history="1">
             <w:r>
               <w:rPr>
                 <w:rStyle w:val="Hyperlink"/>
@@ -1289,7 +1230,7 @@
                 <w:noProof/>
                 <w:webHidden/>
               </w:rPr>
-              <w:instrText xml:space="preserve"> PAGEREF _Toc174141335 \h </w:instrText>
+              <w:instrText xml:space="preserve"> PAGEREF _Toc174212411 \h </w:instrText>
             </w:r>
             <w:r>
               <w:rPr>
@@ -1336,7 +1277,7 @@
               <w14:ligatures w14:val="standardContextual"/>
             </w:rPr>
           </w:pPr>
-          <w:hyperlink w:anchor="_Toc174141336" w:history="1">
+          <w:hyperlink w:anchor="_Toc174212412" w:history="1">
             <w:r>
               <w:rPr>
                 <w:rStyle w:val="Hyperlink"/>
@@ -1362,7 +1303,7 @@
                 <w:rFonts w:cs="Arial"/>
                 <w:noProof/>
               </w:rPr>
-              <w:t>Resources</w:t>
+              <w:t>Resources,</w:t>
             </w:r>
             <w:r>
               <w:rPr>
@@ -1391,7 +1332,7 @@
                 <w:noProof/>
                 <w:webHidden/>
               </w:rPr>
-              <w:instrText xml:space="preserve"> PAGEREF _Toc174141336 \h </w:instrText>
+              <w:instrText xml:space="preserve"> PAGEREF _Toc174212412 \h </w:instrText>
             </w:r>
             <w:r>
               <w:rPr>
@@ -1411,7 +1352,7 @@
                 <w:noProof/>
                 <w:webHidden/>
               </w:rPr>
-              <w:t>5</w:t>
+              <w:t>6</w:t>
             </w:r>
             <w:r>
               <w:rPr>
@@ -1438,7 +1379,7 @@
               <w14:ligatures w14:val="standardContextual"/>
             </w:rPr>
           </w:pPr>
-          <w:hyperlink w:anchor="_Toc174141337" w:history="1">
+          <w:hyperlink w:anchor="_Toc174212413" w:history="1">
             <w:r>
               <w:rPr>
                 <w:rStyle w:val="Hyperlink"/>
@@ -1455,7 +1396,7 @@
                 <w:lang w:val="en-AU" w:eastAsia="en-AU"/>
                 <w14:ligatures w14:val="standardContextual"/>
               </w:rPr>
-              <w:t xml:space="preserve">    </w:t>
+              <w:t xml:space="preserve">   </w:t>
             </w:r>
             <w:r>
               <w:rPr>
@@ -1483,7 +1424,7 @@
                 <w:noProof/>
                 <w:webHidden/>
               </w:rPr>
-              <w:instrText xml:space="preserve"> PAGEREF _Toc174141337 \h </w:instrText>
+              <w:instrText xml:space="preserve"> PAGEREF _Toc174212413 \h </w:instrText>
             </w:r>
             <w:r>
               <w:rPr>
@@ -1530,7 +1471,7 @@
               <w14:ligatures w14:val="standardContextual"/>
             </w:rPr>
           </w:pPr>
-          <w:hyperlink w:anchor="_Toc174141338" w:history="1">
+          <w:hyperlink w:anchor="_Toc174212414" w:history="1">
             <w:r>
               <w:rPr>
                 <w:rStyle w:val="Hyperlink"/>
@@ -1547,7 +1488,7 @@
                 <w:lang w:val="en-AU" w:eastAsia="en-AU"/>
                 <w14:ligatures w14:val="standardContextual"/>
               </w:rPr>
-              <w:t xml:space="preserve">    </w:t>
+              <w:t xml:space="preserve">   </w:t>
             </w:r>
             <w:r>
               <w:rPr>
@@ -1575,7 +1516,7 @@
                 <w:noProof/>
                 <w:webHidden/>
               </w:rPr>
-              <w:instrText xml:space="preserve"> PAGEREF _Toc174141338 \h </w:instrText>
+              <w:instrText xml:space="preserve"> PAGEREF _Toc174212414 \h </w:instrText>
             </w:r>
             <w:r>
               <w:rPr>
@@ -1622,10 +1563,11 @@
               <w14:ligatures w14:val="standardContextual"/>
             </w:rPr>
           </w:pPr>
-          <w:hyperlink w:anchor="_Toc174141339" w:history="1">
+          <w:hyperlink w:anchor="_Toc174212415" w:history="1">
             <w:r>
               <w:rPr>
                 <w:rStyle w:val="Hyperlink"/>
+                <w:rFonts w:cs="Arial"/>
                 <w:noProof/>
               </w:rPr>
               <w:t>12.</w:t>
@@ -1639,7 +1581,7 @@
                 <w:lang w:val="en-AU" w:eastAsia="en-AU"/>
                 <w14:ligatures w14:val="standardContextual"/>
               </w:rPr>
-              <w:t xml:space="preserve">    </w:t>
+              <w:t xml:space="preserve">   </w:t>
             </w:r>
             <w:r>
               <w:rPr>
@@ -1668,7 +1610,7 @@
                 <w:noProof/>
                 <w:webHidden/>
               </w:rPr>
-              <w:instrText xml:space="preserve"> PAGEREF _Toc174141339 \h </w:instrText>
+              <w:instrText xml:space="preserve"> PAGEREF _Toc174212415 \h </w:instrText>
             </w:r>
             <w:r>
               <w:rPr>
@@ -1688,7 +1630,7 @@
                 <w:noProof/>
                 <w:webHidden/>
               </w:rPr>
-              <w:t>7</w:t>
+              <w:t>8</w:t>
             </w:r>
             <w:r>
               <w:rPr>
@@ -1700,7 +1642,21 @@
           </w:hyperlink>
         </w:p>
         <w:p>
+          <w:pPr>
+            <w:sectPr>
+              <w:headerReference w:type="first" r:id="rId11"/>
+              <w:pgSz w:w="11906" w:h="16838"/>
+              <w:pgMar w:top="1260" w:right="1466" w:bottom="1440" w:left="1800" w:header="720" w:footer="720" w:gutter="0"/>
+              <w:pgNumType w:start="0"/>
+              <w:cols w:space="720"/>
+              <w:titlePg/>
+            </w:sectPr>
+          </w:pPr>
           <w:r>
+            <w:rPr>
+              <w:rFonts w:ascii="Arial" w:hAnsi="Arial" w:cs="Arial"/>
+              <w:szCs w:val="24"/>
+            </w:rPr>
             <w:fldChar w:fldCharType="end"/>
           </w:r>
         </w:p>
@@ -1708,42 +1664,93 @@
     </w:sdt>
     <w:p>
       <w:pPr>
-        <w:spacing w:line="240" w:lineRule="auto"/>
-      </w:pPr>
-      <w:r>
-        <w:br w:type="page"/>
-      </w:r>
-    </w:p>
-    <w:p/>
-    <w:p>
-      <w:pPr>
         <w:pStyle w:val="Heading1"/>
         <w:numPr>
           <w:ilvl w:val="0"/>
           <w:numId w:val="41"/>
         </w:numPr>
-      </w:pPr>
-      <w:bookmarkStart w:id="0" w:name="_Toc174141328"/>
-      <w:r>
-        <w:t>I</w:t>
-      </w:r>
-      <w:r>
-        <w:t>ntroduction</w:t>
-      </w:r>
-      <w:bookmarkEnd w:id="0"/>
+        <w:tabs>
+          <w:tab w:val="num" w:pos="720"/>
+        </w:tabs>
+        <w:ind w:hanging="720"/>
+      </w:pPr>
+      <w:bookmarkStart w:id="1" w:name="_Toc174212404"/>
+      <w:r>
+        <w:lastRenderedPageBreak/>
+        <w:t>Introduction</w:t>
+      </w:r>
+      <w:bookmarkEnd w:id="1"/>
     </w:p>
     <w:p>
       <w:pPr>
         <w:jc w:val="both"/>
         <w:rPr>
           <w:rFonts w:ascii="Arial" w:hAnsi="Arial" w:cs="Arial"/>
-        </w:rPr>
-      </w:pPr>
-      <w:r>
-        <w:rPr>
-          <w:rFonts w:ascii="Arial" w:hAnsi="Arial" w:cs="Arial"/>
-        </w:rPr>
-        <w:t>The way people interact with one other has been completely transformed by internet-connected devices. As a result of technological advancements, "people are demanding more intelligent self-service options and experiences answers within seconds, not minutes." Machine learning (ML) and artificial intelligence (AI) are being adopted by several sectors to improve customer service. Chatbots are employed in various fields these days, including e-commerce to answer product-related queries from customers and banking systems for customer support. A chatbot is a computer software that receives human input in natural language and responds to it with a perceptive and pertinent response before sending it back to the user. Hospitals are now permitting patients to engage with technology, such chatbots, to learn more about disease, doctor or hospital speciality. This technology will assist in offering the user support around-the-clock. A chatbot system is a piece of software that can instantly answer questions from users. They may answer to user inquiries like "I have a headache and chest pain at the same time" and address them appropriately.</w:t>
+          <w:lang w:val="en-AU"/>
+        </w:rPr>
+      </w:pPr>
+      <w:r>
+        <w:rPr>
+          <w:rFonts w:ascii="Arial" w:hAnsi="Arial" w:cs="Arial"/>
+        </w:rPr>
+        <w:t xml:space="preserve">The way people interact with one other has been completely transformed by internet-connected devices. As a result of technological advancements, "people are demanding more intelligent self-service options and experiences answers within seconds, not minutes." Machine learning (ML) and artificial intelligence (AI) are being adopted by several sectors to improve customer service. Chatbots are employed in various fields these days, including e-commerce to answer product-related queries from customers and banking systems for customer support. A chatbot is a computer software that receives human input in natural language and responds to it with a perceptive and pertinent response before sending it back to the user. Hospitals are now permitting patients to engage with technology, such chatbots, to learn more about disease, doctor or hospital speciality. This technology will assist in offering the user support around-the-clock. </w:t>
+      </w:r>
+      <w:sdt>
+        <w:sdtPr>
+          <w:rPr>
+            <w:rFonts w:ascii="Arial" w:hAnsi="Arial" w:cs="Arial"/>
+          </w:rPr>
+          <w:id w:val="-624697099"/>
+          <w:citation/>
+        </w:sdtPr>
+        <w:sdtContent>
+          <w:r>
+            <w:rPr>
+              <w:rFonts w:ascii="Arial" w:hAnsi="Arial" w:cs="Arial"/>
+            </w:rPr>
+            <w:fldChar w:fldCharType="begin"/>
+          </w:r>
+          <w:r>
+            <w:rPr>
+              <w:rFonts w:ascii="Arial" w:hAnsi="Arial" w:cs="Arial"/>
+              <w:lang w:val="en-US"/>
+            </w:rPr>
+            <w:instrText xml:space="preserve">CITATION Ayach \y  \t  \l 1033 </w:instrText>
+          </w:r>
+          <w:r>
+            <w:rPr>
+              <w:rFonts w:ascii="Arial" w:hAnsi="Arial" w:cs="Arial"/>
+            </w:rPr>
+            <w:fldChar w:fldCharType="separate"/>
+          </w:r>
+          <w:r>
+            <w:rPr>
+              <w:rFonts w:ascii="Arial" w:hAnsi="Arial" w:cs="Arial"/>
+              <w:noProof/>
+              <w:lang w:val="en-US"/>
+            </w:rPr>
+            <w:t>(Ayanouz, S., Abdelhakim, B.A. and Benhmed, M.)</w:t>
+          </w:r>
+          <w:r>
+            <w:rPr>
+              <w:rFonts w:ascii="Arial" w:hAnsi="Arial" w:cs="Arial"/>
+            </w:rPr>
+            <w:fldChar w:fldCharType="end"/>
+          </w:r>
+        </w:sdtContent>
+      </w:sdt>
+      <w:r>
+        <w:rPr>
+          <w:rFonts w:ascii="Arial" w:hAnsi="Arial" w:cs="Arial"/>
+        </w:rPr>
+        <w:t xml:space="preserve"> also explains that </w:t>
+      </w:r>
+      <w:r>
+        <w:rPr>
+          <w:rFonts w:ascii="Arial" w:hAnsi="Arial" w:cs="Arial"/>
+          <w:lang w:val="en-AU"/>
+        </w:rPr>
+        <w:t>Physicians, nurses, patients, and their families could benefit from a chatbot. Chatbots may assist medical personnel in several scenarios, such as better patient information organization, medication administration, emergency assistance, first aid, and providing a solution for minor medical problems.</w:t>
       </w:r>
     </w:p>
     <w:p>
@@ -1754,11 +1761,11 @@
           <w:numId w:val="41"/>
         </w:numPr>
       </w:pPr>
-      <w:bookmarkStart w:id="1" w:name="_Toc174141329"/>
+      <w:bookmarkStart w:id="2" w:name="_Toc174212405"/>
       <w:r>
         <w:t>Background and Client Profile</w:t>
       </w:r>
-      <w:bookmarkEnd w:id="1"/>
+      <w:bookmarkEnd w:id="2"/>
     </w:p>
     <w:p>
       <w:pPr>
@@ -1912,7 +1919,21 @@
           <w:rFonts w:ascii="Arial" w:hAnsi="Arial" w:cs="Arial"/>
           <w:lang w:val="en-AU"/>
         </w:rPr>
-        <w:t>With the ability to automate repetitive processes, provide quick patient support, and improve communication between patients and doctors, chatbots have become more and more relevant in the healthcare industry because to advancements in AI and NLP. A healthcare chatbot system has been created in response to industry issues. It offers individualized health insights, ease of use, and 24/7 support—all of which enhance patient care and operational effectiveness.</w:t>
+        <w:t>With the ability to automate repetitive processes, provide quick patient support, and improve communication between patients and doctors, chatbots have become more and more relevant in the healthcare industry because to advancements in AI and NLP. A healthcare chatbot system has been created in response to industry issues. It offers individualized health insights, ease of use, and 24/7 support</w:t>
+      </w:r>
+      <w:r>
+        <w:rPr>
+          <w:rFonts w:ascii="Arial" w:hAnsi="Arial" w:cs="Arial"/>
+          <w:lang w:val="en-AU"/>
+        </w:rPr>
+        <w:t xml:space="preserve"> </w:t>
+      </w:r>
+      <w:r>
+        <w:rPr>
+          <w:rFonts w:ascii="Arial" w:hAnsi="Arial" w:cs="Arial"/>
+          <w:lang w:val="en-AU"/>
+        </w:rPr>
+        <w:t>all of which enhance patient care and operational effectiveness.</w:t>
       </w:r>
     </w:p>
     <w:p>
@@ -1986,7 +2007,23 @@
           <w:rFonts w:ascii="Arial" w:hAnsi="Arial" w:cs="Arial"/>
           <w:lang w:val="en-AU"/>
         </w:rPr>
-        <w:t xml:space="preserve"> But if we have to consider the client in real world, we can take example of the healthcare institutions, chemist, etc. </w:t>
+        <w:t xml:space="preserve"> But if we </w:t>
+      </w:r>
+      <w:proofErr w:type="gramStart"/>
+      <w:r>
+        <w:rPr>
+          <w:rFonts w:ascii="Arial" w:hAnsi="Arial" w:cs="Arial"/>
+          <w:lang w:val="en-AU"/>
+        </w:rPr>
+        <w:t>have to</w:t>
+      </w:r>
+      <w:proofErr w:type="gramEnd"/>
+      <w:r>
+        <w:rPr>
+          <w:rFonts w:ascii="Arial" w:hAnsi="Arial" w:cs="Arial"/>
+          <w:lang w:val="en-AU"/>
+        </w:rPr>
+        <w:t xml:space="preserve"> consider the client in real world, we can take example of the healthcare institutions, chemist, etc. </w:t>
       </w:r>
     </w:p>
     <w:p>
@@ -1997,14 +2034,14 @@
           <w:numId w:val="41"/>
         </w:numPr>
       </w:pPr>
-      <w:bookmarkStart w:id="2" w:name="_Toc174141330"/>
+      <w:bookmarkStart w:id="3" w:name="_Toc174212406"/>
       <w:r>
         <w:t>P</w:t>
       </w:r>
       <w:r>
         <w:t>urpose and Objectives</w:t>
       </w:r>
-      <w:bookmarkEnd w:id="2"/>
+      <w:bookmarkEnd w:id="3"/>
     </w:p>
     <w:p>
       <w:pPr>
@@ -2071,6 +2108,18 @@
         </w:rPr>
         <w:t>To diagnose disease based on symptoms provided</w:t>
       </w:r>
+      <w:r>
+        <w:rPr>
+          <w:rFonts w:ascii="Arial" w:hAnsi="Arial" w:cs="Arial"/>
+        </w:rPr>
+        <w:t xml:space="preserve"> based on yes/no </w:t>
+      </w:r>
+      <w:r>
+        <w:rPr>
+          <w:rFonts w:ascii="Arial" w:hAnsi="Arial" w:cs="Arial"/>
+        </w:rPr>
+        <w:t>statement</w:t>
+      </w:r>
     </w:p>
     <w:p>
       <w:pPr>
@@ -2111,7 +2160,7 @@
           <w:numId w:val="41"/>
         </w:numPr>
       </w:pPr>
-      <w:bookmarkStart w:id="3" w:name="_Toc174141331"/>
+      <w:bookmarkStart w:id="4" w:name="_Toc174212407"/>
       <w:r>
         <w:t>S</w:t>
       </w:r>
@@ -2130,7 +2179,7 @@
       <w:r>
         <w:t>xclusion</w:t>
       </w:r>
-      <w:bookmarkEnd w:id="3"/>
+      <w:bookmarkEnd w:id="4"/>
     </w:p>
     <w:p>
       <w:pPr>
@@ -2176,7 +2225,6 @@
         <w:t>However, there are potential limitations, such as the chatbot's possible inability to recognize all diseases due to limited data. The system might also lack features like medication reminders and appointment notifications. Additionally, there are concerns about the AI's reliability and privacy, as it could potentially misdiagnose conditions or expose personal health data to risks like hacking.</w:t>
       </w:r>
     </w:p>
-    <w:p/>
     <w:p>
       <w:pPr>
         <w:pStyle w:val="Heading1"/>
@@ -2188,7 +2236,7 @@
           <w:rFonts w:eastAsia="Times New Roman" w:cs="Arial"/>
         </w:rPr>
       </w:pPr>
-      <w:bookmarkStart w:id="4" w:name="_Toc174141332"/>
+      <w:bookmarkStart w:id="5" w:name="_Toc174212408"/>
       <w:r>
         <w:rPr>
           <w:rFonts w:cs="Arial"/>
@@ -2201,7 +2249,7 @@
         </w:rPr>
         <w:t xml:space="preserve"> and Constraints</w:t>
       </w:r>
-      <w:bookmarkEnd w:id="4"/>
+      <w:bookmarkEnd w:id="5"/>
     </w:p>
     <w:p>
       <w:pPr>
@@ -2242,14 +2290,14 @@
           <w:rFonts w:cs="Arial"/>
         </w:rPr>
       </w:pPr>
-      <w:bookmarkStart w:id="5" w:name="_Toc174141333"/>
+      <w:bookmarkStart w:id="6" w:name="_Toc174212409"/>
       <w:r>
         <w:rPr>
           <w:rFonts w:cs="Arial"/>
         </w:rPr>
         <w:t>Deliverables</w:t>
       </w:r>
-      <w:bookmarkEnd w:id="5"/>
+      <w:bookmarkEnd w:id="6"/>
     </w:p>
     <w:p>
       <w:pPr>
@@ -2358,6 +2406,66 @@
           <w:rFonts w:ascii="Arial" w:hAnsi="Arial" w:cs="Arial"/>
         </w:rPr>
         <w:t>: A full phase report on the testing phases of the chatbot system, which ensure the functional requirements and quality standards.</w:t>
+      </w:r>
+    </w:p>
+    <w:p>
+      <w:pPr>
+        <w:jc w:val="both"/>
+        <w:rPr>
+          <w:rFonts w:ascii="Arial" w:hAnsi="Arial" w:cs="Arial"/>
+        </w:rPr>
+      </w:pPr>
+    </w:p>
+    <w:p>
+      <w:pPr>
+        <w:jc w:val="both"/>
+        <w:rPr>
+          <w:rFonts w:ascii="Arial" w:hAnsi="Arial" w:cs="Arial"/>
+        </w:rPr>
+      </w:pPr>
+      <w:r>
+        <w:rPr>
+          <w:rFonts w:ascii="Arial" w:hAnsi="Arial" w:cs="Arial"/>
+          <w:b/>
+          <w:bCs/>
+        </w:rPr>
+        <w:t>User Manual</w:t>
+      </w:r>
+      <w:r>
+        <w:rPr>
+          <w:rFonts w:ascii="Arial" w:hAnsi="Arial" w:cs="Arial"/>
+        </w:rPr>
+        <w:t>: This is a document which consists of brief description of the chatbot system, its purpose and users who will be using this system. Also, this manual helps users to access the chatbot system. Steps for user registration, login and logout from the system. Moreover, this document also helps user to navigate through user interface, features, troubleshooting common issues and error messages, and some of the common questions about the system. This will be provided in digital format.</w:t>
+      </w:r>
+    </w:p>
+    <w:p>
+      <w:pPr>
+        <w:jc w:val="both"/>
+        <w:rPr>
+          <w:rFonts w:ascii="Arial" w:hAnsi="Arial" w:cs="Arial"/>
+        </w:rPr>
+      </w:pPr>
+    </w:p>
+    <w:p>
+      <w:pPr>
+        <w:jc w:val="both"/>
+        <w:rPr>
+          <w:rFonts w:ascii="Arial" w:hAnsi="Arial" w:cs="Arial"/>
+        </w:rPr>
+      </w:pPr>
+      <w:r>
+        <w:rPr>
+          <w:rFonts w:ascii="Arial" w:hAnsi="Arial" w:cs="Arial"/>
+          <w:b/>
+          <w:bCs/>
+        </w:rPr>
+        <w:t>Installation Guide</w:t>
+      </w:r>
+      <w:r>
+        <w:rPr>
+          <w:rFonts w:ascii="Arial" w:hAnsi="Arial" w:cs="Arial"/>
+        </w:rPr>
+        <w:t>: This document provides how to install the whole system from start to end with some screenshots.</w:t>
       </w:r>
     </w:p>
     <w:p>
@@ -2371,16 +2479,460 @@
           <w:rFonts w:cs="Arial"/>
         </w:rPr>
       </w:pPr>
-      <w:bookmarkStart w:id="6" w:name="_Toc174141334"/>
+      <w:bookmarkStart w:id="7" w:name="_Toc174212410"/>
       <w:r>
         <w:rPr>
           <w:rFonts w:cs="Arial"/>
         </w:rPr>
         <w:t>Schedule</w:t>
       </w:r>
-      <w:bookmarkEnd w:id="6"/>
+      <w:bookmarkEnd w:id="7"/>
     </w:p>
-    <w:p/>
+    <w:p>
+      <w:pPr>
+        <w:rPr>
+          <w:rFonts w:ascii="Arial" w:hAnsi="Arial" w:cs="Arial"/>
+        </w:rPr>
+      </w:pPr>
+      <w:r>
+        <w:rPr>
+          <w:rFonts w:ascii="Arial" w:hAnsi="Arial" w:cs="Arial"/>
+        </w:rPr>
+        <w:t>Our project has been planned over a period of seven weeks</w:t>
+      </w:r>
+      <w:r>
+        <w:rPr>
+          <w:rFonts w:ascii="Arial" w:hAnsi="Arial" w:cs="Arial"/>
+        </w:rPr>
+        <w:t xml:space="preserve"> starting from </w:t>
+      </w:r>
+      <w:r>
+        <w:rPr>
+          <w:rFonts w:ascii="Arial" w:hAnsi="Arial" w:cs="Arial"/>
+        </w:rPr>
+        <w:t>31</w:t>
+      </w:r>
+      <w:r>
+        <w:rPr>
+          <w:rFonts w:ascii="Arial" w:hAnsi="Arial" w:cs="Arial"/>
+          <w:vertAlign w:val="superscript"/>
+        </w:rPr>
+        <w:t>st</w:t>
+      </w:r>
+      <w:r>
+        <w:rPr>
+          <w:rFonts w:ascii="Arial" w:hAnsi="Arial" w:cs="Arial"/>
+        </w:rPr>
+        <w:t xml:space="preserve"> July 2024 to 11</w:t>
+      </w:r>
+      <w:r>
+        <w:rPr>
+          <w:rFonts w:ascii="Arial" w:hAnsi="Arial" w:cs="Arial"/>
+          <w:vertAlign w:val="superscript"/>
+        </w:rPr>
+        <w:t>th</w:t>
+      </w:r>
+      <w:r>
+        <w:rPr>
+          <w:rFonts w:ascii="Arial" w:hAnsi="Arial" w:cs="Arial"/>
+        </w:rPr>
+        <w:t xml:space="preserve"> September 2024.</w:t>
+      </w:r>
+    </w:p>
+    <w:p>
+      <w:pPr>
+        <w:rPr>
+          <w:rFonts w:ascii="Arial" w:hAnsi="Arial" w:cs="Arial"/>
+        </w:rPr>
+      </w:pPr>
+      <w:r>
+        <w:rPr>
+          <w:rFonts w:ascii="Arial" w:hAnsi="Arial" w:cs="Arial"/>
+        </w:rPr>
+        <w:t xml:space="preserve">Week 1: </w:t>
+      </w:r>
+      <w:r>
+        <w:rPr>
+          <w:rFonts w:ascii="Arial" w:hAnsi="Arial" w:cs="Arial"/>
+          <w:b/>
+          <w:bCs/>
+        </w:rPr>
+        <w:t>Project Initiation</w:t>
+      </w:r>
+      <w:r>
+        <w:rPr>
+          <w:rFonts w:ascii="Arial" w:hAnsi="Arial" w:cs="Arial"/>
+        </w:rPr>
+        <w:t xml:space="preserve"> </w:t>
+      </w:r>
+    </w:p>
+    <w:p>
+      <w:pPr>
+        <w:pStyle w:val="ListParagraph"/>
+        <w:numPr>
+          <w:ilvl w:val="0"/>
+          <w:numId w:val="47"/>
+        </w:numPr>
+        <w:rPr>
+          <w:rFonts w:ascii="Arial" w:hAnsi="Arial" w:cs="Arial"/>
+        </w:rPr>
+      </w:pPr>
+      <w:r>
+        <w:rPr>
+          <w:rFonts w:ascii="Arial" w:hAnsi="Arial" w:cs="Arial"/>
+        </w:rPr>
+        <w:t>Requirement gathering</w:t>
+      </w:r>
+    </w:p>
+    <w:p>
+      <w:pPr>
+        <w:pStyle w:val="ListParagraph"/>
+        <w:numPr>
+          <w:ilvl w:val="0"/>
+          <w:numId w:val="47"/>
+        </w:numPr>
+        <w:rPr>
+          <w:rFonts w:ascii="Arial" w:hAnsi="Arial" w:cs="Arial"/>
+        </w:rPr>
+      </w:pPr>
+      <w:r>
+        <w:rPr>
+          <w:rFonts w:ascii="Arial" w:hAnsi="Arial" w:cs="Arial"/>
+        </w:rPr>
+        <w:t>Project proposals</w:t>
+      </w:r>
+    </w:p>
+    <w:p>
+      <w:pPr>
+        <w:rPr>
+          <w:rFonts w:ascii="Arial" w:hAnsi="Arial" w:cs="Arial"/>
+        </w:rPr>
+      </w:pPr>
+      <w:r>
+        <w:rPr>
+          <w:rFonts w:ascii="Arial" w:hAnsi="Arial" w:cs="Arial"/>
+        </w:rPr>
+        <w:t xml:space="preserve">Week 2: </w:t>
+      </w:r>
+      <w:r>
+        <w:rPr>
+          <w:rFonts w:ascii="Arial" w:hAnsi="Arial" w:cs="Arial"/>
+          <w:b/>
+          <w:bCs/>
+        </w:rPr>
+        <w:t>Planning and Design</w:t>
+      </w:r>
+    </w:p>
+    <w:p>
+      <w:pPr>
+        <w:pStyle w:val="ListParagraph"/>
+        <w:numPr>
+          <w:ilvl w:val="0"/>
+          <w:numId w:val="47"/>
+        </w:numPr>
+        <w:rPr>
+          <w:rFonts w:ascii="Arial" w:hAnsi="Arial" w:cs="Arial"/>
+        </w:rPr>
+      </w:pPr>
+      <w:r>
+        <w:rPr>
+          <w:rFonts w:ascii="Arial" w:hAnsi="Arial" w:cs="Arial"/>
+        </w:rPr>
+        <w:t>Create wireframes and mock-ups for user interface</w:t>
+      </w:r>
+    </w:p>
+    <w:p>
+      <w:pPr>
+        <w:pStyle w:val="ListParagraph"/>
+        <w:numPr>
+          <w:ilvl w:val="0"/>
+          <w:numId w:val="47"/>
+        </w:numPr>
+        <w:rPr>
+          <w:rFonts w:ascii="Arial" w:hAnsi="Arial" w:cs="Arial"/>
+        </w:rPr>
+      </w:pPr>
+      <w:r>
+        <w:rPr>
+          <w:rFonts w:ascii="Arial" w:hAnsi="Arial" w:cs="Arial"/>
+        </w:rPr>
+        <w:t>Develop a detailed project plan, timelines</w:t>
+      </w:r>
+    </w:p>
+    <w:p>
+      <w:pPr>
+        <w:rPr>
+          <w:rFonts w:ascii="Arial" w:hAnsi="Arial" w:cs="Arial"/>
+        </w:rPr>
+      </w:pPr>
+      <w:r>
+        <w:rPr>
+          <w:rFonts w:ascii="Arial" w:hAnsi="Arial" w:cs="Arial"/>
+        </w:rPr>
+        <w:t xml:space="preserve">Week 3: </w:t>
+      </w:r>
+      <w:r>
+        <w:rPr>
+          <w:rFonts w:ascii="Arial" w:hAnsi="Arial" w:cs="Arial"/>
+          <w:b/>
+          <w:bCs/>
+        </w:rPr>
+        <w:t>Backend Development</w:t>
+      </w:r>
+    </w:p>
+    <w:p>
+      <w:pPr>
+        <w:pStyle w:val="ListParagraph"/>
+        <w:numPr>
+          <w:ilvl w:val="0"/>
+          <w:numId w:val="47"/>
+        </w:numPr>
+        <w:rPr>
+          <w:rFonts w:ascii="Arial" w:hAnsi="Arial" w:cs="Arial"/>
+        </w:rPr>
+      </w:pPr>
+      <w:r>
+        <w:rPr>
+          <w:rFonts w:ascii="Arial" w:hAnsi="Arial" w:cs="Arial"/>
+        </w:rPr>
+        <w:t>Create backend APIs for chatbot functionalities</w:t>
+      </w:r>
+    </w:p>
+    <w:p>
+      <w:pPr>
+        <w:pStyle w:val="ListParagraph"/>
+        <w:numPr>
+          <w:ilvl w:val="0"/>
+          <w:numId w:val="47"/>
+        </w:numPr>
+        <w:rPr>
+          <w:rFonts w:ascii="Arial" w:hAnsi="Arial" w:cs="Arial"/>
+        </w:rPr>
+      </w:pPr>
+      <w:r>
+        <w:rPr>
+          <w:rFonts w:ascii="Arial" w:hAnsi="Arial" w:cs="Arial"/>
+        </w:rPr>
+        <w:t xml:space="preserve">Setup integration with frontend tools </w:t>
+      </w:r>
+    </w:p>
+    <w:p>
+      <w:pPr>
+        <w:rPr>
+          <w:rFonts w:ascii="Arial" w:hAnsi="Arial" w:cs="Arial"/>
+        </w:rPr>
+      </w:pPr>
+      <w:r>
+        <w:rPr>
+          <w:rFonts w:ascii="Arial" w:hAnsi="Arial" w:cs="Arial"/>
+        </w:rPr>
+        <w:lastRenderedPageBreak/>
+        <w:t>Week 4</w:t>
+      </w:r>
+      <w:r>
+        <w:rPr>
+          <w:rFonts w:ascii="Arial" w:hAnsi="Arial" w:cs="Arial"/>
+          <w:b/>
+          <w:bCs/>
+        </w:rPr>
+        <w:t>: Frontend Development</w:t>
+      </w:r>
+    </w:p>
+    <w:p>
+      <w:pPr>
+        <w:pStyle w:val="ListParagraph"/>
+        <w:numPr>
+          <w:ilvl w:val="0"/>
+          <w:numId w:val="47"/>
+        </w:numPr>
+        <w:rPr>
+          <w:rFonts w:ascii="Arial" w:hAnsi="Arial" w:cs="Arial"/>
+        </w:rPr>
+      </w:pPr>
+      <w:r>
+        <w:rPr>
+          <w:rFonts w:ascii="Arial" w:hAnsi="Arial" w:cs="Arial"/>
+        </w:rPr>
+        <w:t>Develop the frontend interface</w:t>
+      </w:r>
+    </w:p>
+    <w:p>
+      <w:pPr>
+        <w:pStyle w:val="ListParagraph"/>
+        <w:numPr>
+          <w:ilvl w:val="0"/>
+          <w:numId w:val="47"/>
+        </w:numPr>
+        <w:rPr>
+          <w:rFonts w:ascii="Arial" w:hAnsi="Arial" w:cs="Arial"/>
+        </w:rPr>
+      </w:pPr>
+      <w:r>
+        <w:rPr>
+          <w:rFonts w:ascii="Arial" w:hAnsi="Arial" w:cs="Arial"/>
+        </w:rPr>
+        <w:t>Connect frontend to the chatbot engine and backend services</w:t>
+      </w:r>
+    </w:p>
+    <w:p>
+      <w:pPr>
+        <w:rPr>
+          <w:rFonts w:ascii="Arial" w:hAnsi="Arial" w:cs="Arial"/>
+          <w:b/>
+          <w:bCs/>
+        </w:rPr>
+      </w:pPr>
+      <w:r>
+        <w:rPr>
+          <w:rFonts w:ascii="Arial" w:hAnsi="Arial" w:cs="Arial"/>
+        </w:rPr>
+        <w:t xml:space="preserve">Week 5: </w:t>
+      </w:r>
+      <w:r>
+        <w:rPr>
+          <w:rFonts w:ascii="Arial" w:hAnsi="Arial" w:cs="Arial"/>
+          <w:b/>
+          <w:bCs/>
+        </w:rPr>
+        <w:t>Testing and Quality Assurance</w:t>
+      </w:r>
+    </w:p>
+    <w:p>
+      <w:pPr>
+        <w:pStyle w:val="ListParagraph"/>
+        <w:numPr>
+          <w:ilvl w:val="0"/>
+          <w:numId w:val="47"/>
+        </w:numPr>
+        <w:rPr>
+          <w:rFonts w:ascii="Arial" w:hAnsi="Arial" w:cs="Arial"/>
+        </w:rPr>
+      </w:pPr>
+      <w:r>
+        <w:rPr>
+          <w:rFonts w:ascii="Arial" w:hAnsi="Arial" w:cs="Arial"/>
+        </w:rPr>
+        <w:t>Testing individual components</w:t>
+      </w:r>
+    </w:p>
+    <w:p>
+      <w:pPr>
+        <w:pStyle w:val="ListParagraph"/>
+        <w:numPr>
+          <w:ilvl w:val="0"/>
+          <w:numId w:val="47"/>
+        </w:numPr>
+        <w:rPr>
+          <w:rFonts w:ascii="Arial" w:hAnsi="Arial" w:cs="Arial"/>
+        </w:rPr>
+      </w:pPr>
+      <w:r>
+        <w:rPr>
+          <w:rFonts w:ascii="Arial" w:hAnsi="Arial" w:cs="Arial"/>
+        </w:rPr>
+        <w:t>Black box testing and getting feedback</w:t>
+      </w:r>
+    </w:p>
+    <w:p>
+      <w:pPr>
+        <w:rPr>
+          <w:rFonts w:ascii="Arial" w:hAnsi="Arial" w:cs="Arial"/>
+          <w:b/>
+          <w:bCs/>
+        </w:rPr>
+      </w:pPr>
+      <w:r>
+        <w:rPr>
+          <w:rFonts w:ascii="Arial" w:hAnsi="Arial" w:cs="Arial"/>
+        </w:rPr>
+        <w:t xml:space="preserve">Week 6: </w:t>
+      </w:r>
+      <w:r>
+        <w:rPr>
+          <w:rFonts w:ascii="Arial" w:hAnsi="Arial" w:cs="Arial"/>
+          <w:b/>
+          <w:bCs/>
+        </w:rPr>
+        <w:t>Refinement and Finalization</w:t>
+      </w:r>
+    </w:p>
+    <w:p>
+      <w:pPr>
+        <w:pStyle w:val="ListParagraph"/>
+        <w:numPr>
+          <w:ilvl w:val="0"/>
+          <w:numId w:val="47"/>
+        </w:numPr>
+        <w:rPr>
+          <w:rFonts w:ascii="Arial" w:hAnsi="Arial" w:cs="Arial"/>
+        </w:rPr>
+      </w:pPr>
+      <w:r>
+        <w:rPr>
+          <w:rFonts w:ascii="Arial" w:hAnsi="Arial" w:cs="Arial"/>
+        </w:rPr>
+        <w:t>Bug fixing if any issues found during testing</w:t>
+      </w:r>
+    </w:p>
+    <w:p>
+      <w:pPr>
+        <w:rPr>
+          <w:rFonts w:ascii="Arial" w:hAnsi="Arial" w:cs="Arial"/>
+          <w:b/>
+          <w:bCs/>
+        </w:rPr>
+      </w:pPr>
+      <w:r>
+        <w:rPr>
+          <w:rFonts w:ascii="Arial" w:hAnsi="Arial" w:cs="Arial"/>
+        </w:rPr>
+        <w:t xml:space="preserve">Week 7: </w:t>
+      </w:r>
+      <w:r>
+        <w:rPr>
+          <w:rFonts w:ascii="Arial" w:hAnsi="Arial" w:cs="Arial"/>
+          <w:b/>
+          <w:bCs/>
+        </w:rPr>
+        <w:t>Deployment and Project Closure</w:t>
+      </w:r>
+    </w:p>
+    <w:p>
+      <w:pPr>
+        <w:pStyle w:val="ListParagraph"/>
+        <w:numPr>
+          <w:ilvl w:val="0"/>
+          <w:numId w:val="47"/>
+        </w:numPr>
+        <w:rPr>
+          <w:rFonts w:ascii="Arial" w:hAnsi="Arial" w:cs="Arial"/>
+        </w:rPr>
+      </w:pPr>
+      <w:r>
+        <w:rPr>
+          <w:rFonts w:ascii="Arial" w:hAnsi="Arial" w:cs="Arial"/>
+        </w:rPr>
+        <w:t>Deploy the chatbot system to the production environment</w:t>
+      </w:r>
+    </w:p>
+    <w:p>
+      <w:pPr>
+        <w:pStyle w:val="ListParagraph"/>
+        <w:numPr>
+          <w:ilvl w:val="0"/>
+          <w:numId w:val="47"/>
+        </w:numPr>
+        <w:rPr>
+          <w:rFonts w:ascii="Arial" w:hAnsi="Arial" w:cs="Arial"/>
+        </w:rPr>
+      </w:pPr>
+      <w:r>
+        <w:rPr>
+          <w:rFonts w:ascii="Arial" w:hAnsi="Arial" w:cs="Arial"/>
+        </w:rPr>
+        <w:t>Monitor the system and create user manuals</w:t>
+      </w:r>
+    </w:p>
     <w:p>
       <w:pPr>
         <w:pStyle w:val="Heading1"/>
@@ -2392,18 +2944,464 @@
           <w:rFonts w:cs="Arial"/>
         </w:rPr>
       </w:pPr>
-      <w:bookmarkStart w:id="7" w:name="_Toc174141335"/>
+      <w:bookmarkStart w:id="8" w:name="_Toc174212411"/>
       <w:r>
         <w:rPr>
           <w:rFonts w:cs="Arial"/>
         </w:rPr>
         <w:t>Budget</w:t>
       </w:r>
-      <w:bookmarkEnd w:id="7"/>
+      <w:bookmarkEnd w:id="8"/>
     </w:p>
-    <w:p/>
-    <w:p/>
-    <w:p/>
+    <w:p>
+      <w:pPr>
+        <w:rPr>
+          <w:rFonts w:ascii="Arial" w:hAnsi="Arial" w:cs="Arial"/>
+        </w:rPr>
+      </w:pPr>
+      <w:r>
+        <w:rPr>
+          <w:rFonts w:ascii="Arial" w:hAnsi="Arial" w:cs="Arial"/>
+        </w:rPr>
+        <w:t xml:space="preserve">For this project we will be creating project prototype on our own without spending any cost but if we need to go to the large scale which will be available to use by every user which is used for revenue generation here is the budget breakdown for healthcare chatbot system. </w:t>
+      </w:r>
+    </w:p>
+    <w:p>
+      <w:pPr>
+        <w:pStyle w:val="ListParagraph"/>
+        <w:numPr>
+          <w:ilvl w:val="0"/>
+          <w:numId w:val="48"/>
+        </w:numPr>
+        <w:rPr>
+          <w:rFonts w:ascii="Arial" w:hAnsi="Arial" w:cs="Arial"/>
+        </w:rPr>
+      </w:pPr>
+      <w:r>
+        <w:rPr>
+          <w:rFonts w:ascii="Arial" w:hAnsi="Arial" w:cs="Arial"/>
+        </w:rPr>
+        <w:t xml:space="preserve">Development Costs </w:t>
+      </w:r>
+      <w:r>
+        <w:rPr>
+          <w:rFonts w:ascii="Arial" w:hAnsi="Arial" w:cs="Arial"/>
+        </w:rPr>
+        <w:t>- ($150,000)</w:t>
+      </w:r>
+    </w:p>
+    <w:p>
+      <w:pPr>
+        <w:pStyle w:val="ListParagraph"/>
+        <w:numPr>
+          <w:ilvl w:val="0"/>
+          <w:numId w:val="50"/>
+        </w:numPr>
+        <w:rPr>
+          <w:rFonts w:ascii="Arial" w:hAnsi="Arial" w:cs="Arial"/>
+        </w:rPr>
+      </w:pPr>
+      <w:r>
+        <w:rPr>
+          <w:rFonts w:ascii="Arial" w:hAnsi="Arial" w:cs="Arial"/>
+        </w:rPr>
+        <w:t xml:space="preserve">Salaries </w:t>
+      </w:r>
+    </w:p>
+    <w:p>
+      <w:pPr>
+        <w:pStyle w:val="ListParagraph"/>
+        <w:numPr>
+          <w:ilvl w:val="1"/>
+          <w:numId w:val="50"/>
+        </w:numPr>
+        <w:rPr>
+          <w:rFonts w:ascii="Arial" w:hAnsi="Arial" w:cs="Arial"/>
+        </w:rPr>
+      </w:pPr>
+      <w:r>
+        <w:rPr>
+          <w:rFonts w:ascii="Arial" w:hAnsi="Arial" w:cs="Arial"/>
+        </w:rPr>
+        <w:t xml:space="preserve">Frontend Developer </w:t>
+      </w:r>
+    </w:p>
+    <w:p>
+      <w:pPr>
+        <w:pStyle w:val="ListParagraph"/>
+        <w:numPr>
+          <w:ilvl w:val="1"/>
+          <w:numId w:val="50"/>
+        </w:numPr>
+        <w:rPr>
+          <w:rFonts w:ascii="Arial" w:hAnsi="Arial" w:cs="Arial"/>
+        </w:rPr>
+      </w:pPr>
+      <w:r>
+        <w:rPr>
+          <w:rFonts w:ascii="Arial" w:hAnsi="Arial" w:cs="Arial"/>
+        </w:rPr>
+        <w:t>Backend Developer</w:t>
+      </w:r>
+    </w:p>
+    <w:p>
+      <w:pPr>
+        <w:pStyle w:val="ListParagraph"/>
+        <w:numPr>
+          <w:ilvl w:val="1"/>
+          <w:numId w:val="50"/>
+        </w:numPr>
+        <w:rPr>
+          <w:rFonts w:ascii="Arial" w:hAnsi="Arial" w:cs="Arial"/>
+        </w:rPr>
+      </w:pPr>
+      <w:r>
+        <w:rPr>
+          <w:rFonts w:ascii="Arial" w:hAnsi="Arial" w:cs="Arial"/>
+        </w:rPr>
+        <w:t>Project Manager</w:t>
+      </w:r>
+    </w:p>
+    <w:p>
+      <w:pPr>
+        <w:pStyle w:val="ListParagraph"/>
+        <w:numPr>
+          <w:ilvl w:val="1"/>
+          <w:numId w:val="50"/>
+        </w:numPr>
+        <w:rPr>
+          <w:rFonts w:ascii="Arial" w:hAnsi="Arial" w:cs="Arial"/>
+        </w:rPr>
+      </w:pPr>
+      <w:r>
+        <w:rPr>
+          <w:rFonts w:ascii="Arial" w:hAnsi="Arial" w:cs="Arial"/>
+        </w:rPr>
+        <w:t>Product Manager</w:t>
+      </w:r>
+    </w:p>
+    <w:p>
+      <w:pPr>
+        <w:pStyle w:val="ListParagraph"/>
+        <w:numPr>
+          <w:ilvl w:val="1"/>
+          <w:numId w:val="50"/>
+        </w:numPr>
+        <w:rPr>
+          <w:rFonts w:ascii="Arial" w:hAnsi="Arial" w:cs="Arial"/>
+        </w:rPr>
+      </w:pPr>
+      <w:r>
+        <w:rPr>
+          <w:rFonts w:ascii="Arial" w:hAnsi="Arial" w:cs="Arial"/>
+        </w:rPr>
+        <w:t>DevOps Engineer</w:t>
+      </w:r>
+    </w:p>
+    <w:p>
+      <w:pPr>
+        <w:pStyle w:val="ListParagraph"/>
+        <w:numPr>
+          <w:ilvl w:val="0"/>
+          <w:numId w:val="48"/>
+        </w:numPr>
+        <w:rPr>
+          <w:rFonts w:ascii="Arial" w:hAnsi="Arial" w:cs="Arial"/>
+        </w:rPr>
+      </w:pPr>
+      <w:r>
+        <w:rPr>
+          <w:rFonts w:ascii="Arial" w:hAnsi="Arial" w:cs="Arial"/>
+        </w:rPr>
+        <w:t>Infrastructure Costs</w:t>
+      </w:r>
+      <w:r>
+        <w:rPr>
+          <w:rFonts w:ascii="Arial" w:hAnsi="Arial" w:cs="Arial"/>
+        </w:rPr>
+        <w:t xml:space="preserve"> - ($10,000)</w:t>
+      </w:r>
+    </w:p>
+    <w:p>
+      <w:pPr>
+        <w:pStyle w:val="ListParagraph"/>
+        <w:numPr>
+          <w:ilvl w:val="0"/>
+          <w:numId w:val="50"/>
+        </w:numPr>
+        <w:rPr>
+          <w:rFonts w:ascii="Arial" w:hAnsi="Arial" w:cs="Arial"/>
+        </w:rPr>
+      </w:pPr>
+      <w:r>
+        <w:rPr>
+          <w:rFonts w:ascii="Arial" w:hAnsi="Arial" w:cs="Arial"/>
+        </w:rPr>
+        <w:t>Cloud Services</w:t>
+      </w:r>
+    </w:p>
+    <w:p>
+      <w:pPr>
+        <w:pStyle w:val="ListParagraph"/>
+        <w:numPr>
+          <w:ilvl w:val="0"/>
+          <w:numId w:val="50"/>
+        </w:numPr>
+        <w:rPr>
+          <w:rFonts w:ascii="Arial" w:hAnsi="Arial" w:cs="Arial"/>
+        </w:rPr>
+      </w:pPr>
+      <w:r>
+        <w:rPr>
+          <w:rFonts w:ascii="Arial" w:hAnsi="Arial" w:cs="Arial"/>
+        </w:rPr>
+        <w:t>Hosting Costs</w:t>
+      </w:r>
+    </w:p>
+    <w:p>
+      <w:pPr>
+        <w:pStyle w:val="ListParagraph"/>
+        <w:numPr>
+          <w:ilvl w:val="0"/>
+          <w:numId w:val="50"/>
+        </w:numPr>
+        <w:rPr>
+          <w:rFonts w:ascii="Arial" w:hAnsi="Arial" w:cs="Arial"/>
+        </w:rPr>
+      </w:pPr>
+      <w:r>
+        <w:rPr>
+          <w:rFonts w:ascii="Arial" w:hAnsi="Arial" w:cs="Arial"/>
+        </w:rPr>
+        <w:t>APIs and third-party services</w:t>
+      </w:r>
+    </w:p>
+    <w:p>
+      <w:pPr>
+        <w:pStyle w:val="ListParagraph"/>
+        <w:numPr>
+          <w:ilvl w:val="0"/>
+          <w:numId w:val="48"/>
+        </w:numPr>
+        <w:rPr>
+          <w:rFonts w:ascii="Arial" w:hAnsi="Arial" w:cs="Arial"/>
+        </w:rPr>
+      </w:pPr>
+      <w:r>
+        <w:rPr>
+          <w:rFonts w:ascii="Arial" w:hAnsi="Arial" w:cs="Arial"/>
+        </w:rPr>
+        <w:t xml:space="preserve">Tools and </w:t>
+      </w:r>
+      <w:r>
+        <w:rPr>
+          <w:rFonts w:ascii="Arial" w:hAnsi="Arial" w:cs="Arial"/>
+        </w:rPr>
+        <w:t>S</w:t>
+      </w:r>
+      <w:r>
+        <w:rPr>
+          <w:rFonts w:ascii="Arial" w:hAnsi="Arial" w:cs="Arial"/>
+        </w:rPr>
+        <w:t>oftware</w:t>
+      </w:r>
+      <w:r>
+        <w:rPr>
+          <w:rFonts w:ascii="Arial" w:hAnsi="Arial" w:cs="Arial"/>
+        </w:rPr>
+        <w:t xml:space="preserve"> - ($2,000)</w:t>
+      </w:r>
+    </w:p>
+    <w:p>
+      <w:pPr>
+        <w:pStyle w:val="ListParagraph"/>
+        <w:numPr>
+          <w:ilvl w:val="1"/>
+          <w:numId w:val="53"/>
+        </w:numPr>
+        <w:rPr>
+          <w:rFonts w:ascii="Arial" w:hAnsi="Arial" w:cs="Arial"/>
+        </w:rPr>
+      </w:pPr>
+      <w:r>
+        <w:rPr>
+          <w:rFonts w:ascii="Arial" w:hAnsi="Arial" w:cs="Arial"/>
+        </w:rPr>
+        <w:t>Testing Tools</w:t>
+      </w:r>
+    </w:p>
+    <w:p>
+      <w:pPr>
+        <w:pStyle w:val="ListParagraph"/>
+        <w:numPr>
+          <w:ilvl w:val="1"/>
+          <w:numId w:val="53"/>
+        </w:numPr>
+        <w:rPr>
+          <w:rFonts w:ascii="Arial" w:hAnsi="Arial" w:cs="Arial"/>
+        </w:rPr>
+      </w:pPr>
+      <w:r>
+        <w:rPr>
+          <w:rFonts w:ascii="Arial" w:hAnsi="Arial" w:cs="Arial"/>
+        </w:rPr>
+        <w:t>Development Tools</w:t>
+      </w:r>
+    </w:p>
+    <w:p>
+      <w:pPr>
+        <w:pStyle w:val="ListParagraph"/>
+        <w:numPr>
+          <w:ilvl w:val="1"/>
+          <w:numId w:val="53"/>
+        </w:numPr>
+        <w:rPr>
+          <w:rFonts w:ascii="Arial" w:hAnsi="Arial" w:cs="Arial"/>
+        </w:rPr>
+      </w:pPr>
+      <w:r>
+        <w:rPr>
+          <w:rFonts w:ascii="Arial" w:hAnsi="Arial" w:cs="Arial"/>
+        </w:rPr>
+        <w:t>Communication and Collaboration Tools</w:t>
+      </w:r>
+    </w:p>
+    <w:p>
+      <w:pPr>
+        <w:pStyle w:val="ListParagraph"/>
+        <w:numPr>
+          <w:ilvl w:val="0"/>
+          <w:numId w:val="48"/>
+        </w:numPr>
+        <w:rPr>
+          <w:rFonts w:ascii="Arial" w:hAnsi="Arial" w:cs="Arial"/>
+        </w:rPr>
+      </w:pPr>
+      <w:r>
+        <w:rPr>
+          <w:rFonts w:ascii="Arial" w:hAnsi="Arial" w:cs="Arial"/>
+        </w:rPr>
+        <w:t>Testing and Quality Assurance - ($20,000)</w:t>
+      </w:r>
+    </w:p>
+    <w:p>
+      <w:pPr>
+        <w:pStyle w:val="ListParagraph"/>
+        <w:numPr>
+          <w:ilvl w:val="0"/>
+          <w:numId w:val="50"/>
+        </w:numPr>
+        <w:rPr>
+          <w:rFonts w:ascii="Arial" w:hAnsi="Arial" w:cs="Arial"/>
+        </w:rPr>
+      </w:pPr>
+      <w:r>
+        <w:rPr>
+          <w:rFonts w:ascii="Arial" w:hAnsi="Arial" w:cs="Arial"/>
+        </w:rPr>
+        <w:lastRenderedPageBreak/>
+        <w:t>QA Engineer</w:t>
+      </w:r>
+    </w:p>
+    <w:p>
+      <w:pPr>
+        <w:pStyle w:val="ListParagraph"/>
+        <w:numPr>
+          <w:ilvl w:val="0"/>
+          <w:numId w:val="48"/>
+        </w:numPr>
+        <w:rPr>
+          <w:rFonts w:ascii="Arial" w:hAnsi="Arial" w:cs="Arial"/>
+        </w:rPr>
+      </w:pPr>
+      <w:r>
+        <w:rPr>
+          <w:rFonts w:ascii="Arial" w:hAnsi="Arial" w:cs="Arial"/>
+        </w:rPr>
+        <w:t>Compliance and Security - ($10,000)</w:t>
+      </w:r>
+    </w:p>
+    <w:p>
+      <w:pPr>
+        <w:pStyle w:val="ListParagraph"/>
+        <w:numPr>
+          <w:ilvl w:val="0"/>
+          <w:numId w:val="48"/>
+        </w:numPr>
+        <w:rPr>
+          <w:rFonts w:ascii="Arial" w:hAnsi="Arial" w:cs="Arial"/>
+        </w:rPr>
+      </w:pPr>
+      <w:r>
+        <w:rPr>
+          <w:rFonts w:ascii="Arial" w:hAnsi="Arial" w:cs="Arial"/>
+        </w:rPr>
+        <w:t>Marketing and Deployment - ($5,000)</w:t>
+      </w:r>
+    </w:p>
+    <w:p>
+      <w:pPr>
+        <w:pStyle w:val="ListParagraph"/>
+        <w:numPr>
+          <w:ilvl w:val="0"/>
+          <w:numId w:val="48"/>
+        </w:numPr>
+        <w:rPr>
+          <w:rFonts w:ascii="Arial" w:hAnsi="Arial" w:cs="Arial"/>
+        </w:rPr>
+      </w:pPr>
+      <w:r>
+        <w:rPr>
+          <w:rFonts w:ascii="Arial" w:hAnsi="Arial" w:cs="Arial"/>
+        </w:rPr>
+        <w:t>Maintenance and Support - ($30,000)</w:t>
+      </w:r>
+    </w:p>
+    <w:p>
+      <w:pPr>
+        <w:pStyle w:val="ListParagraph"/>
+        <w:numPr>
+          <w:ilvl w:val="0"/>
+          <w:numId w:val="48"/>
+        </w:numPr>
+        <w:rPr>
+          <w:rFonts w:ascii="Arial" w:hAnsi="Arial" w:cs="Arial"/>
+        </w:rPr>
+      </w:pPr>
+      <w:r>
+        <w:rPr>
+          <w:rFonts w:ascii="Arial" w:hAnsi="Arial" w:cs="Arial"/>
+        </w:rPr>
+        <w:t>Contingency - ($20,000)</w:t>
+      </w:r>
+    </w:p>
+    <w:p>
+      <w:pPr>
+        <w:rPr>
+          <w:rFonts w:ascii="Arial" w:hAnsi="Arial" w:cs="Arial"/>
+        </w:rPr>
+      </w:pPr>
+      <w:r>
+        <w:rPr>
+          <w:rFonts w:ascii="Arial" w:hAnsi="Arial" w:cs="Arial"/>
+        </w:rPr>
+        <w:t xml:space="preserve">Total Price: </w:t>
+      </w:r>
+      <w:r>
+        <w:rPr>
+          <w:rFonts w:ascii="Arial" w:hAnsi="Arial" w:cs="Arial"/>
+          <w:b/>
+          <w:bCs/>
+        </w:rPr>
+        <w:t>$247,000</w:t>
+      </w:r>
+      <w:r>
+        <w:rPr>
+          <w:rFonts w:ascii="Arial" w:hAnsi="Arial" w:cs="Arial"/>
+        </w:rPr>
+        <w:t>(approx.)</w:t>
+      </w:r>
+    </w:p>
     <w:p>
       <w:pPr>
         <w:pStyle w:val="Heading1"/>
@@ -2415,7 +3413,7 @@
           <w:rFonts w:eastAsia="Times New Roman" w:cs="Arial"/>
         </w:rPr>
       </w:pPr>
-      <w:bookmarkStart w:id="8" w:name="_Toc174141336"/>
+      <w:bookmarkStart w:id="9" w:name="_Toc174212412"/>
       <w:r>
         <w:rPr>
           <w:rFonts w:cs="Arial"/>
@@ -2424,6 +3422,12 @@
       </w:r>
       <w:r>
         <w:rPr>
+          <w:rFonts w:cs="Arial"/>
+        </w:rPr>
+        <w:t>,</w:t>
+      </w:r>
+      <w:r>
+        <w:rPr>
           <w:rFonts w:eastAsia="Times New Roman" w:cs="Arial"/>
         </w:rPr>
         <w:t xml:space="preserve"> Roles and R</w:t>
@@ -2434,7 +3438,7 @@
         </w:rPr>
         <w:t>esponsibility</w:t>
       </w:r>
-      <w:bookmarkEnd w:id="8"/>
+      <w:bookmarkEnd w:id="9"/>
     </w:p>
     <w:p>
       <w:pPr>
@@ -2465,13 +3469,25 @@
         <w:rPr>
           <w:rFonts w:ascii="Arial" w:hAnsi="Arial" w:cs="Arial"/>
         </w:rPr>
-        <w:t>topic</w:t>
-      </w:r>
-      <w:r>
-        <w:rPr>
-          <w:rFonts w:ascii="Arial" w:hAnsi="Arial" w:cs="Arial"/>
-        </w:rPr>
-        <w:t xml:space="preserve"> and explained below.</w:t>
+        <w:t>phase</w:t>
+      </w:r>
+      <w:r>
+        <w:rPr>
+          <w:rFonts w:ascii="Arial" w:hAnsi="Arial" w:cs="Arial"/>
+        </w:rPr>
+        <w:t xml:space="preserve"> </w:t>
+      </w:r>
+      <w:r>
+        <w:rPr>
+          <w:rFonts w:ascii="Arial" w:hAnsi="Arial" w:cs="Arial"/>
+        </w:rPr>
+        <w:t>which is as follows</w:t>
+      </w:r>
+      <w:r>
+        <w:rPr>
+          <w:rFonts w:ascii="Arial" w:hAnsi="Arial" w:cs="Arial"/>
+        </w:rPr>
+        <w:t>.</w:t>
       </w:r>
     </w:p>
     <w:tbl>
@@ -2488,7 +3504,7 @@
       <w:tr>
         <w:tc>
           <w:tcPr>
-            <w:tcW w:w="1728" w:type="dxa"/>
+            <w:tcW w:w="1857" w:type="dxa"/>
             <w:vMerge w:val="restart"/>
           </w:tcPr>
           <w:p>
@@ -2544,7 +3560,7 @@
         </w:tc>
         <w:tc>
           <w:tcPr>
-            <w:tcW w:w="2790" w:type="dxa"/>
+            <w:tcW w:w="2755" w:type="dxa"/>
           </w:tcPr>
           <w:p>
             <w:pPr>
@@ -2562,7 +3578,7 @@
         </w:tc>
         <w:tc>
           <w:tcPr>
-            <w:tcW w:w="4338" w:type="dxa"/>
+            <w:tcW w:w="4244" w:type="dxa"/>
           </w:tcPr>
           <w:p>
             <w:pPr>
@@ -2584,7 +3600,7 @@
       <w:tr>
         <w:tc>
           <w:tcPr>
-            <w:tcW w:w="1728" w:type="dxa"/>
+            <w:tcW w:w="1857" w:type="dxa"/>
             <w:vMerge/>
           </w:tcPr>
           <w:p>
@@ -2597,7 +3613,7 @@
         </w:tc>
         <w:tc>
           <w:tcPr>
-            <w:tcW w:w="2790" w:type="dxa"/>
+            <w:tcW w:w="2755" w:type="dxa"/>
           </w:tcPr>
           <w:p>
             <w:pPr>
@@ -2615,7 +3631,7 @@
         </w:tc>
         <w:tc>
           <w:tcPr>
-            <w:tcW w:w="4338" w:type="dxa"/>
+            <w:tcW w:w="4244" w:type="dxa"/>
           </w:tcPr>
           <w:p>
             <w:pPr>
@@ -2664,7 +3680,7 @@
       <w:tr>
         <w:tc>
           <w:tcPr>
-            <w:tcW w:w="1728" w:type="dxa"/>
+            <w:tcW w:w="1857" w:type="dxa"/>
             <w:vMerge/>
           </w:tcPr>
           <w:p>
@@ -2677,7 +3693,7 @@
         </w:tc>
         <w:tc>
           <w:tcPr>
-            <w:tcW w:w="2790" w:type="dxa"/>
+            <w:tcW w:w="2755" w:type="dxa"/>
           </w:tcPr>
           <w:p>
             <w:pPr>
@@ -2695,7 +3711,7 @@
         </w:tc>
         <w:tc>
           <w:tcPr>
-            <w:tcW w:w="4338" w:type="dxa"/>
+            <w:tcW w:w="4244" w:type="dxa"/>
           </w:tcPr>
           <w:p>
             <w:pPr>
@@ -2724,7 +3740,7 @@
       <w:tr>
         <w:tc>
           <w:tcPr>
-            <w:tcW w:w="1728" w:type="dxa"/>
+            <w:tcW w:w="1857" w:type="dxa"/>
             <w:vMerge w:val="restart"/>
           </w:tcPr>
           <w:p>
@@ -2738,8 +3754,13 @@
             <w:pPr>
               <w:rPr>
                 <w:rFonts w:ascii="Arial" w:hAnsi="Arial" w:cs="Arial"/>
-                <w:b/>
-                <w:bCs/>
+              </w:rPr>
+            </w:pPr>
+          </w:p>
+          <w:p>
+            <w:pPr>
+              <w:rPr>
+                <w:rFonts w:ascii="Arial" w:hAnsi="Arial" w:cs="Arial"/>
               </w:rPr>
             </w:pPr>
             <w:r>
@@ -2754,7 +3775,7 @@
         </w:tc>
         <w:tc>
           <w:tcPr>
-            <w:tcW w:w="2790" w:type="dxa"/>
+            <w:tcW w:w="2755" w:type="dxa"/>
           </w:tcPr>
           <w:p>
             <w:pPr>
@@ -2766,13 +3787,13 @@
               <w:rPr>
                 <w:rFonts w:ascii="Arial" w:hAnsi="Arial" w:cs="Arial"/>
               </w:rPr>
-              <w:t>Development</w:t>
+              <w:t>Requirement Analysis</w:t>
             </w:r>
           </w:p>
         </w:tc>
         <w:tc>
           <w:tcPr>
-            <w:tcW w:w="4338" w:type="dxa"/>
+            <w:tcW w:w="4244" w:type="dxa"/>
           </w:tcPr>
           <w:p>
             <w:pPr>
@@ -2786,7 +3807,7 @@
                 <w:rFonts w:ascii="Arial" w:hAnsi="Arial" w:cs="Arial"/>
                 <w:lang w:val="en-AU"/>
               </w:rPr>
-              <w:t>Both group members</w:t>
+              <w:t xml:space="preserve">Both from group </w:t>
             </w:r>
           </w:p>
         </w:tc>
@@ -2794,20 +3815,22 @@
       <w:tr>
         <w:tc>
           <w:tcPr>
-            <w:tcW w:w="1728" w:type="dxa"/>
+            <w:tcW w:w="1857" w:type="dxa"/>
             <w:vMerge/>
           </w:tcPr>
           <w:p>
             <w:pPr>
               <w:rPr>
                 <w:rFonts w:ascii="Arial" w:hAnsi="Arial" w:cs="Arial"/>
+                <w:b/>
+                <w:bCs/>
               </w:rPr>
             </w:pPr>
           </w:p>
         </w:tc>
         <w:tc>
           <w:tcPr>
-            <w:tcW w:w="2790" w:type="dxa"/>
+            <w:tcW w:w="2755" w:type="dxa"/>
           </w:tcPr>
           <w:p>
             <w:pPr>
@@ -2819,13 +3842,13 @@
               <w:rPr>
                 <w:rFonts w:ascii="Arial" w:hAnsi="Arial" w:cs="Arial"/>
               </w:rPr>
-              <w:t>Design</w:t>
+              <w:t>Development</w:t>
             </w:r>
           </w:p>
         </w:tc>
         <w:tc>
           <w:tcPr>
-            <w:tcW w:w="4338" w:type="dxa"/>
+            <w:tcW w:w="4244" w:type="dxa"/>
           </w:tcPr>
           <w:p>
             <w:pPr>
@@ -2839,7 +3862,7 @@
                 <w:rFonts w:ascii="Arial" w:hAnsi="Arial" w:cs="Arial"/>
                 <w:lang w:val="en-AU"/>
               </w:rPr>
-              <w:t>Both group members</w:t>
+              <w:t xml:space="preserve">Both from group </w:t>
             </w:r>
           </w:p>
         </w:tc>
@@ -2847,7 +3870,7 @@
       <w:tr>
         <w:tc>
           <w:tcPr>
-            <w:tcW w:w="1728" w:type="dxa"/>
+            <w:tcW w:w="1857" w:type="dxa"/>
             <w:vMerge/>
           </w:tcPr>
           <w:p>
@@ -2860,7 +3883,7 @@
         </w:tc>
         <w:tc>
           <w:tcPr>
-            <w:tcW w:w="2790" w:type="dxa"/>
+            <w:tcW w:w="2755" w:type="dxa"/>
           </w:tcPr>
           <w:p>
             <w:pPr>
@@ -2872,13 +3895,13 @@
               <w:rPr>
                 <w:rFonts w:ascii="Arial" w:hAnsi="Arial" w:cs="Arial"/>
               </w:rPr>
-              <w:t>Testing</w:t>
+              <w:t>Design</w:t>
             </w:r>
           </w:p>
         </w:tc>
         <w:tc>
           <w:tcPr>
-            <w:tcW w:w="4338" w:type="dxa"/>
+            <w:tcW w:w="4244" w:type="dxa"/>
           </w:tcPr>
           <w:p>
             <w:pPr>
@@ -2892,7 +3915,7 @@
                 <w:rFonts w:ascii="Arial" w:hAnsi="Arial" w:cs="Arial"/>
                 <w:lang w:val="en-AU"/>
               </w:rPr>
-              <w:t>Both group members</w:t>
+              <w:t>Both from group</w:t>
             </w:r>
           </w:p>
         </w:tc>
@@ -2900,7 +3923,7 @@
       <w:tr>
         <w:tc>
           <w:tcPr>
-            <w:tcW w:w="1728" w:type="dxa"/>
+            <w:tcW w:w="1857" w:type="dxa"/>
             <w:vMerge/>
           </w:tcPr>
           <w:p>
@@ -2913,7 +3936,7 @@
         </w:tc>
         <w:tc>
           <w:tcPr>
-            <w:tcW w:w="2790" w:type="dxa"/>
+            <w:tcW w:w="2755" w:type="dxa"/>
           </w:tcPr>
           <w:p>
             <w:pPr>
@@ -2925,13 +3948,13 @@
               <w:rPr>
                 <w:rFonts w:ascii="Arial" w:hAnsi="Arial" w:cs="Arial"/>
               </w:rPr>
-              <w:t>Documentation</w:t>
+              <w:t>Testing</w:t>
             </w:r>
           </w:p>
         </w:tc>
         <w:tc>
           <w:tcPr>
-            <w:tcW w:w="4338" w:type="dxa"/>
+            <w:tcW w:w="4244" w:type="dxa"/>
           </w:tcPr>
           <w:p>
             <w:pPr>
@@ -2945,7 +3968,60 @@
                 <w:rFonts w:ascii="Arial" w:hAnsi="Arial" w:cs="Arial"/>
                 <w:lang w:val="en-AU"/>
               </w:rPr>
-              <w:t>Both group members</w:t>
+              <w:t>Both from group</w:t>
+            </w:r>
+          </w:p>
+        </w:tc>
+      </w:tr>
+      <w:tr>
+        <w:tc>
+          <w:tcPr>
+            <w:tcW w:w="1857" w:type="dxa"/>
+            <w:vMerge/>
+          </w:tcPr>
+          <w:p>
+            <w:pPr>
+              <w:rPr>
+                <w:rFonts w:ascii="Arial" w:hAnsi="Arial" w:cs="Arial"/>
+              </w:rPr>
+            </w:pPr>
+          </w:p>
+        </w:tc>
+        <w:tc>
+          <w:tcPr>
+            <w:tcW w:w="2755" w:type="dxa"/>
+          </w:tcPr>
+          <w:p>
+            <w:pPr>
+              <w:rPr>
+                <w:rFonts w:ascii="Arial" w:hAnsi="Arial" w:cs="Arial"/>
+              </w:rPr>
+            </w:pPr>
+            <w:r>
+              <w:rPr>
+                <w:rFonts w:ascii="Arial" w:hAnsi="Arial" w:cs="Arial"/>
+              </w:rPr>
+              <w:t>Documentation</w:t>
+            </w:r>
+          </w:p>
+        </w:tc>
+        <w:tc>
+          <w:tcPr>
+            <w:tcW w:w="4244" w:type="dxa"/>
+          </w:tcPr>
+          <w:p>
+            <w:pPr>
+              <w:rPr>
+                <w:rFonts w:ascii="Arial" w:hAnsi="Arial" w:cs="Arial"/>
+                <w:lang w:val="en-AU"/>
+              </w:rPr>
+            </w:pPr>
+            <w:r>
+              <w:rPr>
+                <w:rFonts w:ascii="Arial" w:hAnsi="Arial" w:cs="Arial"/>
+                <w:lang w:val="en-AU"/>
+              </w:rPr>
+              <w:t>Both from group</w:t>
             </w:r>
           </w:p>
         </w:tc>
@@ -2960,20 +4036,49 @@
     </w:p>
     <w:p>
       <w:pPr>
+        <w:rPr>
+          <w:rFonts w:ascii="Arial" w:hAnsi="Arial" w:cs="Arial"/>
+        </w:rPr>
+      </w:pPr>
+    </w:p>
+    <w:p>
+      <w:pPr>
+        <w:rPr>
+          <w:rFonts w:ascii="Arial" w:hAnsi="Arial" w:cs="Arial"/>
+        </w:rPr>
+      </w:pPr>
+    </w:p>
+    <w:p>
+      <w:pPr>
+        <w:rPr>
+          <w:rFonts w:ascii="Arial" w:hAnsi="Arial" w:cs="Arial"/>
+        </w:rPr>
+      </w:pPr>
+    </w:p>
+    <w:p>
+      <w:pPr>
+        <w:rPr>
+          <w:rFonts w:ascii="Arial" w:hAnsi="Arial" w:cs="Arial"/>
+        </w:rPr>
+      </w:pPr>
+    </w:p>
+    <w:p>
+      <w:pPr>
         <w:pStyle w:val="Heading1"/>
         <w:numPr>
           <w:ilvl w:val="0"/>
           <w:numId w:val="41"/>
         </w:numPr>
       </w:pPr>
-      <w:bookmarkStart w:id="9" w:name="_Toc174141337"/>
-      <w:r>
+      <w:r>
+        <w:lastRenderedPageBreak/>
         <w:t xml:space="preserve"> </w:t>
       </w:r>
+      <w:bookmarkStart w:id="10" w:name="_Toc174212413"/>
       <w:r>
         <w:t>Meeting Schedule</w:t>
       </w:r>
-      <w:bookmarkEnd w:id="9"/>
+      <w:bookmarkEnd w:id="10"/>
     </w:p>
     <w:p>
       <w:pPr>
@@ -3635,12 +4740,11 @@
           <w:numId w:val="41"/>
         </w:numPr>
       </w:pPr>
-      <w:bookmarkStart w:id="10" w:name="_Toc174141338"/>
-      <w:r>
-        <w:lastRenderedPageBreak/>
+      <w:bookmarkStart w:id="11" w:name="_Toc174212414"/>
+      <w:r>
         <w:t>Version Control</w:t>
       </w:r>
-      <w:bookmarkEnd w:id="10"/>
+      <w:bookmarkEnd w:id="11"/>
       <w:r>
         <w:t xml:space="preserve"> </w:t>
       </w:r>
@@ -3719,38 +4823,281 @@
     </w:p>
     <w:p>
       <w:pPr>
-        <w:pStyle w:val="Heading1"/>
-        <w:numPr>
-          <w:ilvl w:val="0"/>
-          <w:numId w:val="41"/>
-        </w:numPr>
-        <w:rPr>
-          <w:rFonts w:cs="Arial"/>
-        </w:rPr>
-      </w:pPr>
-      <w:bookmarkStart w:id="11" w:name="_Toc174141339"/>
-      <w:r>
-        <w:rPr>
-          <w:rFonts w:cs="Arial"/>
-        </w:rPr>
-        <w:t>References</w:t>
-      </w:r>
-      <w:bookmarkEnd w:id="11"/>
+        <w:jc w:val="both"/>
+        <w:rPr>
+          <w:rFonts w:ascii="Arial" w:hAnsi="Arial" w:cs="Arial"/>
+        </w:rPr>
+      </w:pPr>
     </w:p>
-    <w:p>
-      <w:r>
-        <w:t xml:space="preserve">At least 6 </w:t>
-      </w:r>
-      <w:r>
-        <w:t xml:space="preserve"> </w:t>
-      </w:r>
-    </w:p>
+    <w:bookmarkStart w:id="12" w:name="_Toc174212415" w:displacedByCustomXml="next"/>
+    <w:sdt>
+      <w:sdtPr>
+        <w:rPr>
+          <w:rFonts w:asciiTheme="minorHAnsi" w:hAnsiTheme="minorHAnsi"/>
+          <w:kern w:val="0"/>
+          <w:sz w:val="24"/>
+        </w:rPr>
+        <w:id w:val="-2127068842"/>
+        <w:docPartObj>
+          <w:docPartGallery w:val="Bibliographies"/>
+          <w:docPartUnique/>
+        </w:docPartObj>
+      </w:sdtPr>
+      <w:sdtContent>
+        <w:p>
+          <w:pPr>
+            <w:pStyle w:val="Heading1"/>
+            <w:numPr>
+              <w:ilvl w:val="0"/>
+              <w:numId w:val="41"/>
+            </w:numPr>
+            <w:tabs>
+              <w:tab w:val="num" w:pos="720"/>
+            </w:tabs>
+            <w:ind w:hanging="720"/>
+            <w:rPr>
+              <w:rFonts w:cs="Arial"/>
+            </w:rPr>
+          </w:pPr>
+          <w:r>
+            <w:rPr>
+              <w:rFonts w:cs="Arial"/>
+            </w:rPr>
+            <w:t>References</w:t>
+          </w:r>
+          <w:bookmarkEnd w:id="12"/>
+        </w:p>
+        <w:sdt>
+          <w:sdtPr>
+            <w:id w:val="-573587230"/>
+            <w:bibliography/>
+          </w:sdtPr>
+          <w:sdtContent>
+            <w:p>
+              <w:pPr>
+                <w:pStyle w:val="Bibliography"/>
+                <w:rPr>
+                  <w:noProof/>
+                  <w:szCs w:val="24"/>
+                </w:rPr>
+              </w:pPr>
+              <w:r>
+                <w:fldChar w:fldCharType="begin"/>
+              </w:r>
+              <w:r>
+                <w:instrText xml:space="preserve"> BIBLIOGRAPHY </w:instrText>
+              </w:r>
+              <w:r>
+                <w:fldChar w:fldCharType="separate"/>
+              </w:r>
+              <w:r>
+                <w:rPr>
+                  <w:noProof/>
+                </w:rPr>
+                <w:t xml:space="preserve">Ayanouz, S., Abdelhakim, B.A. and Benhmed, M., 2020 March. A smart chatbot architecture based NLP and machine learning for health care assistance. </w:t>
+              </w:r>
+              <w:r>
+                <w:rPr>
+                  <w:i/>
+                  <w:iCs/>
+                  <w:noProof/>
+                </w:rPr>
+                <w:t xml:space="preserve">In Proceedings of the 3rd international conference on networking, information systems &amp; security, </w:t>
+              </w:r>
+              <w:r>
+                <w:rPr>
+                  <w:noProof/>
+                </w:rPr>
+                <w:t>pp. 1-6.</w:t>
+              </w:r>
+            </w:p>
+            <w:p>
+              <w:pPr>
+                <w:pStyle w:val="Bibliography"/>
+                <w:rPr>
+                  <w:noProof/>
+                </w:rPr>
+              </w:pPr>
+              <w:r>
+                <w:rPr>
+                  <w:noProof/>
+                </w:rPr>
+                <w:t xml:space="preserve">Divya Madhu, N. J. C. J. E. S. S. S. A. A., 2017. </w:t>
+              </w:r>
+              <w:r>
+                <w:rPr>
+                  <w:i/>
+                  <w:iCs/>
+                  <w:noProof/>
+                </w:rPr>
+                <w:t xml:space="preserve">A Novel Approach for Medical Assistance Using trained chatbot. </w:t>
+              </w:r>
+              <w:r>
+                <w:rPr>
+                  <w:noProof/>
+                </w:rPr>
+                <w:t>s.l., s.n.</w:t>
+              </w:r>
+            </w:p>
+            <w:p>
+              <w:pPr>
+                <w:pStyle w:val="Bibliography"/>
+                <w:rPr>
+                  <w:noProof/>
+                </w:rPr>
+              </w:pPr>
+              <w:r>
+                <w:rPr>
+                  <w:noProof/>
+                </w:rPr>
+                <w:t xml:space="preserve">Kurup, G. and Shetty, S.D., 2022. AI conversational chatbot for primary healthcare diagnosis using natural language processing and deep learning. </w:t>
+              </w:r>
+              <w:r>
+                <w:rPr>
+                  <w:i/>
+                  <w:iCs/>
+                  <w:noProof/>
+                </w:rPr>
+                <w:t xml:space="preserve">In Computational Intelligence in Pattern Recognition: Proceedings of CIPR 2021, </w:t>
+              </w:r>
+              <w:r>
+                <w:rPr>
+                  <w:noProof/>
+                </w:rPr>
+                <w:t>pp. 259-272.</w:t>
+              </w:r>
+            </w:p>
+            <w:p>
+              <w:pPr>
+                <w:pStyle w:val="Bibliography"/>
+                <w:rPr>
+                  <w:noProof/>
+                </w:rPr>
+              </w:pPr>
+              <w:r>
+                <w:rPr>
+                  <w:noProof/>
+                </w:rPr>
+                <w:t xml:space="preserve">Mendapara, H., Digole, S., Thakur, M. and Dange, A., 2021. Ai based healthcare chatbot system by using natural language processing. </w:t>
+              </w:r>
+              <w:r>
+                <w:rPr>
+                  <w:i/>
+                  <w:iCs/>
+                  <w:noProof/>
+                </w:rPr>
+                <w:t xml:space="preserve">International Journal of Scientific Research and Engineering Development, </w:t>
+              </w:r>
+              <w:r>
+                <w:rPr>
+                  <w:noProof/>
+                </w:rPr>
+                <w:t>4(2).</w:t>
+              </w:r>
+            </w:p>
+            <w:p>
+              <w:pPr>
+                <w:pStyle w:val="Bibliography"/>
+                <w:rPr>
+                  <w:noProof/>
+                </w:rPr>
+              </w:pPr>
+              <w:r>
+                <w:rPr>
+                  <w:noProof/>
+                </w:rPr>
+                <w:t xml:space="preserve">Rashid Khan, A. D., 2018. </w:t>
+              </w:r>
+              <w:r>
+                <w:rPr>
+                  <w:i/>
+                  <w:iCs/>
+                  <w:noProof/>
+                </w:rPr>
+                <w:t xml:space="preserve">Build Better Chatbots. </w:t>
+              </w:r>
+              <w:r>
+                <w:rPr>
+                  <w:noProof/>
+                </w:rPr>
+                <w:t>I ed. Bangalore: Apress.</w:t>
+              </w:r>
+            </w:p>
+            <w:p>
+              <w:pPr>
+                <w:pStyle w:val="Bibliography"/>
+                <w:rPr>
+                  <w:noProof/>
+                </w:rPr>
+              </w:pPr>
+              <w:r>
+                <w:rPr>
+                  <w:noProof/>
+                </w:rPr>
+                <w:t xml:space="preserve">Sagar, R.H., Ashraf, T., Sharma, A., Goud, K.S.R., Sahana, S. and Sagar, A.K., 2021. Revolution of AI-enabled health care chat-bot system for patient assistance. </w:t>
+              </w:r>
+              <w:r>
+                <w:rPr>
+                  <w:i/>
+                  <w:iCs/>
+                  <w:noProof/>
+                </w:rPr>
+                <w:t xml:space="preserve">In Applications of Artificial Intelligence and Machine Learning: Select Proceedings of ICAAAIML 2020, </w:t>
+              </w:r>
+              <w:r>
+                <w:rPr>
+                  <w:noProof/>
+                </w:rPr>
+                <w:t>pp. 229-249.</w:t>
+              </w:r>
+            </w:p>
+            <w:p>
+              <w:pPr>
+                <w:pStyle w:val="Bibliography"/>
+                <w:rPr>
+                  <w:noProof/>
+                </w:rPr>
+              </w:pPr>
+              <w:r>
+                <w:rPr>
+                  <w:noProof/>
+                </w:rPr>
+                <w:t xml:space="preserve">Sven Laumer, C. M. F. T. G., 2019. </w:t>
+              </w:r>
+              <w:r>
+                <w:rPr>
+                  <w:i/>
+                  <w:iCs/>
+                  <w:noProof/>
+                </w:rPr>
+                <w:t xml:space="preserve">CHATBOT ACCEPTANCE IN. </w:t>
+              </w:r>
+              <w:r>
+                <w:rPr>
+                  <w:noProof/>
+                </w:rPr>
+                <w:t>Stockholm &amp; Uppsala, European Conference on Information Systems (ECIS).</w:t>
+              </w:r>
+            </w:p>
+            <w:p>
+              <w:r>
+                <w:rPr>
+                  <w:b/>
+                  <w:bCs/>
+                  <w:noProof/>
+                </w:rPr>
+                <w:fldChar w:fldCharType="end"/>
+              </w:r>
+            </w:p>
+          </w:sdtContent>
+        </w:sdt>
+      </w:sdtContent>
+    </w:sdt>
+    <w:p/>
     <w:sectPr>
-      <w:footerReference w:type="even" r:id="rId9"/>
-      <w:footerReference w:type="default" r:id="rId10"/>
       <w:pgSz w:w="11906" w:h="16838"/>
       <w:pgMar w:top="1260" w:right="1466" w:bottom="1440" w:left="1800" w:header="720" w:footer="720" w:gutter="0"/>
-      <w:pgNumType w:start="0"/>
+      <w:pgNumType w:start="1"/>
       <w:cols w:space="720"/>
       <w:titlePg/>
     </w:sectPr>
@@ -3896,6 +5243,16 @@
 </w:footnotes>
 </file>
 
+<file path=word/header1.xml><?xml version="1.0" encoding="utf-8"?>
+<w:hdr xmlns:wpc="http://schemas.microsoft.com/office/word/2010/wordprocessingCanvas" xmlns:cx="http://schemas.microsoft.com/office/drawing/2014/chartex" xmlns:cx1="http://schemas.microsoft.com/office/drawing/2015/9/8/chartex" xmlns:cx2="http://schemas.microsoft.com/office/drawing/2015/10/21/chartex" xmlns:cx3="http://schemas.microsoft.com/office/drawing/2016/5/9/chartex" xmlns:cx4="http://schemas.microsoft.com/office/drawing/2016/5/10/chartex" xmlns:cx5="http://schemas.microsoft.com/office/drawing/2016/5/11/chartex" xmlns:cx6="http://schemas.microsoft.com/office/drawing/2016/5/12/chartex" xmlns:cx7="http://schemas.microsoft.com/office/drawing/2016/5/13/chartex" xmlns:cx8="http://schemas.microsoft.com/office/drawing/2016/5/14/chartex" xmlns:mc="http://schemas.openxmlformats.org/markup-compatibility/2006" xmlns:aink="http://schemas.microsoft.com/office/drawing/2016/ink" xmlns:am3d="http://schemas.microsoft.com/office/drawing/2017/model3d" xmlns:o="urn:schemas-microsoft-com:office:office" xmlns:oel="http://schemas.microsoft.com/office/2019/extlst" xmlns:r="http://schemas.openxmlformats.org/officeDocument/2006/relationships" xmlns:m="http://schemas.openxmlformats.org/officeDocument/2006/math" xmlns:v="urn:schemas-microsoft-com:vml" xmlns:wp14="http://schemas.microsoft.com/office/word/2010/wordprocessingDrawing" xmlns:wp="http://schemas.openxmlformats.org/drawingml/2006/wordprocessingDrawing" xmlns:w10="urn:schemas-microsoft-com:office:word" xmlns:w="http://schemas.openxmlformats.org/wordprocessingml/2006/main" xmlns:w14="http://schemas.microsoft.com/office/word/2010/wordml" xmlns:w15="http://schemas.microsoft.com/office/word/2012/wordml" xmlns:w16cex="http://schemas.microsoft.com/office/word/2018/wordml/cex" xmlns:w16cid="http://schemas.microsoft.com/office/word/2016/wordml/cid" xmlns:w16="http://schemas.microsoft.com/office/word/2018/wordml" xmlns:w16du="http://schemas.microsoft.com/office/word/2023/wordml/word16du" xmlns:w16sdtdh="http://schemas.microsoft.com/office/word/2020/wordml/sdtdatahash" xmlns:w16se="http://schemas.microsoft.com/office/word/2015/wordml/symex" xmlns:wpg="http://schemas.microsoft.com/office/word/2010/wordprocessingGroup" xmlns:wpi="http://schemas.microsoft.com/office/word/2010/wordprocessingInk" xmlns:wne="http://schemas.microsoft.com/office/word/2006/wordml" xmlns:wps="http://schemas.microsoft.com/office/word/2010/wordprocessingShape" mc:Ignorable="w14 w15 w16se w16cid w16 w16cex w16sdtdh w16du wp14">
+  <w:p>
+    <w:pPr>
+      <w:pStyle w:val="Header"/>
+    </w:pPr>
+  </w:p>
+</w:hdr>
+</file>
+
 <file path=word/numbering.xml><?xml version="1.0" encoding="utf-8"?>
 <w:numbering xmlns:wpc="http://schemas.microsoft.com/office/word/2010/wordprocessingCanvas" xmlns:cx="http://schemas.microsoft.com/office/drawing/2014/chartex" xmlns:cx1="http://schemas.microsoft.com/office/drawing/2015/9/8/chartex" xmlns:cx2="http://schemas.microsoft.com/office/drawing/2015/10/21/chartex" xmlns:cx3="http://schemas.microsoft.com/office/drawing/2016/5/9/chartex" xmlns:cx4="http://schemas.microsoft.com/office/drawing/2016/5/10/chartex" xmlns:cx5="http://schemas.microsoft.com/office/drawing/2016/5/11/chartex" xmlns:cx6="http://schemas.microsoft.com/office/drawing/2016/5/12/chartex" xmlns:cx7="http://schemas.microsoft.com/office/drawing/2016/5/13/chartex" xmlns:cx8="http://schemas.microsoft.com/office/drawing/2016/5/14/chartex" xmlns:mc="http://schemas.openxmlformats.org/markup-compatibility/2006" xmlns:aink="http://schemas.microsoft.com/office/drawing/2016/ink" xmlns:am3d="http://schemas.microsoft.com/office/drawing/2017/model3d" xmlns:o="urn:schemas-microsoft-com:office:office" xmlns:oel="http://schemas.microsoft.com/office/2019/extlst" xmlns:r="http://schemas.openxmlformats.org/officeDocument/2006/relationships" xmlns:m="http://schemas.openxmlformats.org/officeDocument/2006/math" xmlns:v="urn:schemas-microsoft-com:vml" xmlns:wp14="http://schemas.microsoft.com/office/word/2010/wordprocessingDrawing" xmlns:wp="http://schemas.openxmlformats.org/drawingml/2006/wordprocessingDrawing" xmlns:w10="urn:schemas-microsoft-com:office:word" xmlns:w="http://schemas.openxmlformats.org/wordprocessingml/2006/main" xmlns:w14="http://schemas.microsoft.com/office/word/2010/wordml" xmlns:w15="http://schemas.microsoft.com/office/word/2012/wordml" xmlns:w16cex="http://schemas.microsoft.com/office/word/2018/wordml/cex" xmlns:w16cid="http://schemas.microsoft.com/office/word/2016/wordml/cid" xmlns:w16="http://schemas.microsoft.com/office/word/2018/wordml" xmlns:w16du="http://schemas.microsoft.com/office/word/2023/wordml/word16du" xmlns:w16sdtdh="http://schemas.microsoft.com/office/word/2020/wordml/sdtdatahash" xmlns:w16se="http://schemas.microsoft.com/office/word/2015/wordml/symex" xmlns:wpg="http://schemas.microsoft.com/office/word/2010/wordprocessingGroup" xmlns:wpi="http://schemas.microsoft.com/office/word/2010/wordprocessingInk" xmlns:wne="http://schemas.microsoft.com/office/word/2006/wordml" xmlns:wps="http://schemas.microsoft.com/office/word/2010/wordprocessingShape" mc:Ignorable="w14 w15 w16se w16cid w16 w16cex w16sdtdh w16du wp14">
   <w:abstractNum w:abstractNumId="0" w15:restartNumberingAfterBreak="0">
@@ -4125,6 +5482,119 @@
     </w:lvl>
   </w:abstractNum>
   <w:abstractNum w:abstractNumId="2" w15:restartNumberingAfterBreak="0">
+    <w:nsid w:val="093F75DD"/>
+    <w:multiLevelType w:val="hybridMultilevel"/>
+    <w:tmpl w:val="D85029FA"/>
+    <w:lvl w:ilvl="0" w:tplc="0C090001">
+      <w:start w:val="1"/>
+      <w:numFmt w:val="bullet"/>
+      <w:lvlText w:val=""/>
+      <w:lvlJc w:val="left"/>
+      <w:pPr>
+        <w:ind w:left="1080" w:hanging="360"/>
+      </w:pPr>
+      <w:rPr>
+        <w:rFonts w:ascii="Symbol" w:hAnsi="Symbol" w:hint="default"/>
+      </w:rPr>
+    </w:lvl>
+    <w:lvl w:ilvl="1" w:tplc="0C090009">
+      <w:start w:val="1"/>
+      <w:numFmt w:val="bullet"/>
+      <w:lvlText w:val=""/>
+      <w:lvlJc w:val="left"/>
+      <w:pPr>
+        <w:ind w:left="1800" w:hanging="360"/>
+      </w:pPr>
+      <w:rPr>
+        <w:rFonts w:ascii="Wingdings" w:hAnsi="Wingdings" w:hint="default"/>
+      </w:rPr>
+    </w:lvl>
+    <w:lvl w:ilvl="2" w:tplc="0C090005" w:tentative="1">
+      <w:start w:val="1"/>
+      <w:numFmt w:val="bullet"/>
+      <w:lvlText w:val=""/>
+      <w:lvlJc w:val="left"/>
+      <w:pPr>
+        <w:ind w:left="2520" w:hanging="360"/>
+      </w:pPr>
+      <w:rPr>
+        <w:rFonts w:ascii="Wingdings" w:hAnsi="Wingdings" w:hint="default"/>
+      </w:rPr>
+    </w:lvl>
+    <w:lvl w:ilvl="3" w:tplc="0C090001" w:tentative="1">
+      <w:start w:val="1"/>
+      <w:numFmt w:val="bullet"/>
+      <w:lvlText w:val=""/>
+      <w:lvlJc w:val="left"/>
+      <w:pPr>
+        <w:ind w:left="3240" w:hanging="360"/>
+      </w:pPr>
+      <w:rPr>
+        <w:rFonts w:ascii="Symbol" w:hAnsi="Symbol" w:hint="default"/>
+      </w:rPr>
+    </w:lvl>
+    <w:lvl w:ilvl="4" w:tplc="0C090003" w:tentative="1">
+      <w:start w:val="1"/>
+      <w:numFmt w:val="bullet"/>
+      <w:lvlText w:val="o"/>
+      <w:lvlJc w:val="left"/>
+      <w:pPr>
+        <w:ind w:left="3960" w:hanging="360"/>
+      </w:pPr>
+      <w:rPr>
+        <w:rFonts w:ascii="Courier New" w:hAnsi="Courier New" w:cs="Courier New" w:hint="default"/>
+      </w:rPr>
+    </w:lvl>
+    <w:lvl w:ilvl="5" w:tplc="0C090005" w:tentative="1">
+      <w:start w:val="1"/>
+      <w:numFmt w:val="bullet"/>
+      <w:lvlText w:val=""/>
+      <w:lvlJc w:val="left"/>
+      <w:pPr>
+        <w:ind w:left="4680" w:hanging="360"/>
+      </w:pPr>
+      <w:rPr>
+        <w:rFonts w:ascii="Wingdings" w:hAnsi="Wingdings" w:hint="default"/>
+      </w:rPr>
+    </w:lvl>
+    <w:lvl w:ilvl="6" w:tplc="0C090001" w:tentative="1">
+      <w:start w:val="1"/>
+      <w:numFmt w:val="bullet"/>
+      <w:lvlText w:val=""/>
+      <w:lvlJc w:val="left"/>
+      <w:pPr>
+        <w:ind w:left="5400" w:hanging="360"/>
+      </w:pPr>
+      <w:rPr>
+        <w:rFonts w:ascii="Symbol" w:hAnsi="Symbol" w:hint="default"/>
+      </w:rPr>
+    </w:lvl>
+    <w:lvl w:ilvl="7" w:tplc="0C090003" w:tentative="1">
+      <w:start w:val="1"/>
+      <w:numFmt w:val="bullet"/>
+      <w:lvlText w:val="o"/>
+      <w:lvlJc w:val="left"/>
+      <w:pPr>
+        <w:ind w:left="6120" w:hanging="360"/>
+      </w:pPr>
+      <w:rPr>
+        <w:rFonts w:ascii="Courier New" w:hAnsi="Courier New" w:cs="Courier New" w:hint="default"/>
+      </w:rPr>
+    </w:lvl>
+    <w:lvl w:ilvl="8" w:tplc="0C090005" w:tentative="1">
+      <w:start w:val="1"/>
+      <w:numFmt w:val="bullet"/>
+      <w:lvlText w:val=""/>
+      <w:lvlJc w:val="left"/>
+      <w:pPr>
+        <w:ind w:left="6840" w:hanging="360"/>
+      </w:pPr>
+      <w:rPr>
+        <w:rFonts w:ascii="Wingdings" w:hAnsi="Wingdings" w:hint="default"/>
+      </w:rPr>
+    </w:lvl>
+  </w:abstractNum>
+  <w:abstractNum w:abstractNumId="3" w15:restartNumberingAfterBreak="0">
     <w:nsid w:val="0A8A062F"/>
     <w:multiLevelType w:val="multilevel"/>
     <w:tmpl w:val="07802C8A"/>
@@ -4264,7 +5734,7 @@
       </w:rPr>
     </w:lvl>
   </w:abstractNum>
-  <w:abstractNum w:abstractNumId="3" w15:restartNumberingAfterBreak="0">
+  <w:abstractNum w:abstractNumId="4" w15:restartNumberingAfterBreak="0">
     <w:nsid w:val="0CA952AC"/>
     <w:multiLevelType w:val="multilevel"/>
     <w:tmpl w:val="D062E234"/>
@@ -4404,7 +5874,7 @@
       </w:rPr>
     </w:lvl>
   </w:abstractNum>
-  <w:abstractNum w:abstractNumId="4" w15:restartNumberingAfterBreak="0">
+  <w:abstractNum w:abstractNumId="5" w15:restartNumberingAfterBreak="0">
     <w:nsid w:val="0E9350F4"/>
     <w:multiLevelType w:val="hybridMultilevel"/>
     <w:tmpl w:val="C5CCCEAC"/>
@@ -4517,7 +5987,7 @@
       </w:pPr>
     </w:lvl>
   </w:abstractNum>
-  <w:abstractNum w:abstractNumId="5" w15:restartNumberingAfterBreak="0">
+  <w:abstractNum w:abstractNumId="6" w15:restartNumberingAfterBreak="0">
     <w:nsid w:val="10AA7CF3"/>
     <w:multiLevelType w:val="hybridMultilevel"/>
     <w:tmpl w:val="675A7180"/>
@@ -4606,7 +6076,7 @@
       </w:pPr>
     </w:lvl>
   </w:abstractNum>
-  <w:abstractNum w:abstractNumId="6" w15:restartNumberingAfterBreak="0">
+  <w:abstractNum w:abstractNumId="7" w15:restartNumberingAfterBreak="0">
     <w:nsid w:val="11B57B79"/>
     <w:multiLevelType w:val="hybridMultilevel"/>
     <w:tmpl w:val="5FCA32FC"/>
@@ -4695,7 +6165,7 @@
       </w:pPr>
     </w:lvl>
   </w:abstractNum>
-  <w:abstractNum w:abstractNumId="7" w15:restartNumberingAfterBreak="0">
+  <w:abstractNum w:abstractNumId="8" w15:restartNumberingAfterBreak="0">
     <w:nsid w:val="152728A2"/>
     <w:multiLevelType w:val="hybridMultilevel"/>
     <w:tmpl w:val="76786BFC"/>
@@ -4711,7 +6181,7 @@
         <w:rFonts w:hint="default"/>
       </w:rPr>
     </w:lvl>
-    <w:lvl w:ilvl="1" w:tplc="0C090019" w:tentative="1">
+    <w:lvl w:ilvl="1" w:tplc="0C090019">
       <w:start w:val="1"/>
       <w:numFmt w:val="lowerLetter"/>
       <w:lvlText w:val="%2."/>
@@ -4784,7 +6254,7 @@
       </w:pPr>
     </w:lvl>
   </w:abstractNum>
-  <w:abstractNum w:abstractNumId="8" w15:restartNumberingAfterBreak="0">
+  <w:abstractNum w:abstractNumId="9" w15:restartNumberingAfterBreak="0">
     <w:nsid w:val="15964146"/>
     <w:multiLevelType w:val="hybridMultilevel"/>
     <w:tmpl w:val="94761BAA"/>
@@ -4901,7 +6371,99 @@
       </w:pPr>
     </w:lvl>
   </w:abstractNum>
-  <w:abstractNum w:abstractNumId="9" w15:restartNumberingAfterBreak="0">
+  <w:abstractNum w:abstractNumId="10" w15:restartNumberingAfterBreak="0">
+    <w:nsid w:val="1BC519D1"/>
+    <w:multiLevelType w:val="hybridMultilevel"/>
+    <w:tmpl w:val="CB3A278C"/>
+    <w:lvl w:ilvl="0" w:tplc="FFFFFFFF">
+      <w:start w:val="1"/>
+      <w:numFmt w:val="lowerLetter"/>
+      <w:lvlText w:val="%1."/>
+      <w:lvlJc w:val="left"/>
+      <w:pPr>
+        <w:ind w:left="720" w:hanging="360"/>
+      </w:pPr>
+      <w:rPr>
+        <w:rFonts w:hint="default"/>
+      </w:rPr>
+    </w:lvl>
+    <w:lvl w:ilvl="1" w:tplc="0C090001">
+      <w:start w:val="1"/>
+      <w:numFmt w:val="bullet"/>
+      <w:lvlText w:val=""/>
+      <w:lvlJc w:val="left"/>
+      <w:pPr>
+        <w:ind w:left="1080" w:hanging="360"/>
+      </w:pPr>
+      <w:rPr>
+        <w:rFonts w:ascii="Symbol" w:hAnsi="Symbol" w:hint="default"/>
+      </w:rPr>
+    </w:lvl>
+    <w:lvl w:ilvl="2" w:tplc="FFFFFFFF" w:tentative="1">
+      <w:start w:val="1"/>
+      <w:numFmt w:val="lowerRoman"/>
+      <w:lvlText w:val="%3."/>
+      <w:lvlJc w:val="right"/>
+      <w:pPr>
+        <w:ind w:left="2160" w:hanging="180"/>
+      </w:pPr>
+    </w:lvl>
+    <w:lvl w:ilvl="3" w:tplc="FFFFFFFF" w:tentative="1">
+      <w:start w:val="1"/>
+      <w:numFmt w:val="decimal"/>
+      <w:lvlText w:val="%4."/>
+      <w:lvlJc w:val="left"/>
+      <w:pPr>
+        <w:ind w:left="2880" w:hanging="360"/>
+      </w:pPr>
+    </w:lvl>
+    <w:lvl w:ilvl="4" w:tplc="FFFFFFFF" w:tentative="1">
+      <w:start w:val="1"/>
+      <w:numFmt w:val="lowerLetter"/>
+      <w:lvlText w:val="%5."/>
+      <w:lvlJc w:val="left"/>
+      <w:pPr>
+        <w:ind w:left="3600" w:hanging="360"/>
+      </w:pPr>
+    </w:lvl>
+    <w:lvl w:ilvl="5" w:tplc="FFFFFFFF" w:tentative="1">
+      <w:start w:val="1"/>
+      <w:numFmt w:val="lowerRoman"/>
+      <w:lvlText w:val="%6."/>
+      <w:lvlJc w:val="right"/>
+      <w:pPr>
+        <w:ind w:left="4320" w:hanging="180"/>
+      </w:pPr>
+    </w:lvl>
+    <w:lvl w:ilvl="6" w:tplc="FFFFFFFF" w:tentative="1">
+      <w:start w:val="1"/>
+      <w:numFmt w:val="decimal"/>
+      <w:lvlText w:val="%7."/>
+      <w:lvlJc w:val="left"/>
+      <w:pPr>
+        <w:ind w:left="5040" w:hanging="360"/>
+      </w:pPr>
+    </w:lvl>
+    <w:lvl w:ilvl="7" w:tplc="FFFFFFFF" w:tentative="1">
+      <w:start w:val="1"/>
+      <w:numFmt w:val="lowerLetter"/>
+      <w:lvlText w:val="%8."/>
+      <w:lvlJc w:val="left"/>
+      <w:pPr>
+        <w:ind w:left="5760" w:hanging="360"/>
+      </w:pPr>
+    </w:lvl>
+    <w:lvl w:ilvl="8" w:tplc="FFFFFFFF" w:tentative="1">
+      <w:start w:val="1"/>
+      <w:numFmt w:val="lowerRoman"/>
+      <w:lvlText w:val="%9."/>
+      <w:lvlJc w:val="right"/>
+      <w:pPr>
+        <w:ind w:left="6480" w:hanging="180"/>
+      </w:pPr>
+    </w:lvl>
+  </w:abstractNum>
+  <w:abstractNum w:abstractNumId="11" w15:restartNumberingAfterBreak="0">
     <w:nsid w:val="1D7A12FA"/>
     <w:multiLevelType w:val="hybridMultilevel"/>
     <w:tmpl w:val="8E90AEE4"/>
@@ -4987,7 +6549,7 @@
       </w:pPr>
     </w:lvl>
   </w:abstractNum>
-  <w:abstractNum w:abstractNumId="10" w15:restartNumberingAfterBreak="0">
+  <w:abstractNum w:abstractNumId="12" w15:restartNumberingAfterBreak="0">
     <w:nsid w:val="1F3444AA"/>
     <w:multiLevelType w:val="hybridMultilevel"/>
     <w:tmpl w:val="F8E03FC4"/>
@@ -5105,7 +6667,7 @@
       </w:pPr>
     </w:lvl>
   </w:abstractNum>
-  <w:abstractNum w:abstractNumId="11" w15:restartNumberingAfterBreak="0">
+  <w:abstractNum w:abstractNumId="13" w15:restartNumberingAfterBreak="0">
     <w:nsid w:val="1FE53B05"/>
     <w:multiLevelType w:val="multilevel"/>
     <w:tmpl w:val="F70C140A"/>
@@ -5257,7 +6819,7 @@
       </w:rPr>
     </w:lvl>
   </w:abstractNum>
-  <w:abstractNum w:abstractNumId="12" w15:restartNumberingAfterBreak="0">
+  <w:abstractNum w:abstractNumId="14" w15:restartNumberingAfterBreak="0">
     <w:nsid w:val="205520A1"/>
     <w:multiLevelType w:val="hybridMultilevel"/>
     <w:tmpl w:val="005AFA34"/>
@@ -5346,7 +6908,7 @@
       </w:pPr>
     </w:lvl>
   </w:abstractNum>
-  <w:abstractNum w:abstractNumId="13" w15:restartNumberingAfterBreak="0">
+  <w:abstractNum w:abstractNumId="15" w15:restartNumberingAfterBreak="0">
     <w:nsid w:val="23DC6F0A"/>
     <w:multiLevelType w:val="hybridMultilevel"/>
     <w:tmpl w:val="76786BFC"/>
@@ -5435,7 +6997,7 @@
       </w:pPr>
     </w:lvl>
   </w:abstractNum>
-  <w:abstractNum w:abstractNumId="14" w15:restartNumberingAfterBreak="0">
+  <w:abstractNum w:abstractNumId="16" w15:restartNumberingAfterBreak="0">
     <w:nsid w:val="24730521"/>
     <w:multiLevelType w:val="multilevel"/>
     <w:tmpl w:val="35FC71A2"/>
@@ -5575,7 +7137,96 @@
       </w:rPr>
     </w:lvl>
   </w:abstractNum>
-  <w:abstractNum w:abstractNumId="15" w15:restartNumberingAfterBreak="0">
+  <w:abstractNum w:abstractNumId="17" w15:restartNumberingAfterBreak="0">
+    <w:nsid w:val="26722C53"/>
+    <w:multiLevelType w:val="hybridMultilevel"/>
+    <w:tmpl w:val="735053C2"/>
+    <w:lvl w:ilvl="0" w:tplc="D9ECF2CE">
+      <w:start w:val="1"/>
+      <w:numFmt w:val="lowerRoman"/>
+      <w:lvlText w:val="%1."/>
+      <w:lvlJc w:val="left"/>
+      <w:pPr>
+        <w:ind w:left="1440" w:hanging="720"/>
+      </w:pPr>
+      <w:rPr>
+        <w:rFonts w:hint="default"/>
+      </w:rPr>
+    </w:lvl>
+    <w:lvl w:ilvl="1" w:tplc="0C090019" w:tentative="1">
+      <w:start w:val="1"/>
+      <w:numFmt w:val="lowerLetter"/>
+      <w:lvlText w:val="%2."/>
+      <w:lvlJc w:val="left"/>
+      <w:pPr>
+        <w:ind w:left="1800" w:hanging="360"/>
+      </w:pPr>
+    </w:lvl>
+    <w:lvl w:ilvl="2" w:tplc="0C09001B" w:tentative="1">
+      <w:start w:val="1"/>
+      <w:numFmt w:val="lowerRoman"/>
+      <w:lvlText w:val="%3."/>
+      <w:lvlJc w:val="right"/>
+      <w:pPr>
+        <w:ind w:left="2520" w:hanging="180"/>
+      </w:pPr>
+    </w:lvl>
+    <w:lvl w:ilvl="3" w:tplc="0C09000F" w:tentative="1">
+      <w:start w:val="1"/>
+      <w:numFmt w:val="decimal"/>
+      <w:lvlText w:val="%4."/>
+      <w:lvlJc w:val="left"/>
+      <w:pPr>
+        <w:ind w:left="3240" w:hanging="360"/>
+      </w:pPr>
+    </w:lvl>
+    <w:lvl w:ilvl="4" w:tplc="0C090019" w:tentative="1">
+      <w:start w:val="1"/>
+      <w:numFmt w:val="lowerLetter"/>
+      <w:lvlText w:val="%5."/>
+      <w:lvlJc w:val="left"/>
+      <w:pPr>
+        <w:ind w:left="3960" w:hanging="360"/>
+      </w:pPr>
+    </w:lvl>
+    <w:lvl w:ilvl="5" w:tplc="0C09001B" w:tentative="1">
+      <w:start w:val="1"/>
+      <w:numFmt w:val="lowerRoman"/>
+      <w:lvlText w:val="%6."/>
+      <w:lvlJc w:val="right"/>
+      <w:pPr>
+        <w:ind w:left="4680" w:hanging="180"/>
+      </w:pPr>
+    </w:lvl>
+    <w:lvl w:ilvl="6" w:tplc="0C09000F" w:tentative="1">
+      <w:start w:val="1"/>
+      <w:numFmt w:val="decimal"/>
+      <w:lvlText w:val="%7."/>
+      <w:lvlJc w:val="left"/>
+      <w:pPr>
+        <w:ind w:left="5400" w:hanging="360"/>
+      </w:pPr>
+    </w:lvl>
+    <w:lvl w:ilvl="7" w:tplc="0C090019" w:tentative="1">
+      <w:start w:val="1"/>
+      <w:numFmt w:val="lowerLetter"/>
+      <w:lvlText w:val="%8."/>
+      <w:lvlJc w:val="left"/>
+      <w:pPr>
+        <w:ind w:left="6120" w:hanging="360"/>
+      </w:pPr>
+    </w:lvl>
+    <w:lvl w:ilvl="8" w:tplc="0C09001B" w:tentative="1">
+      <w:start w:val="1"/>
+      <w:numFmt w:val="lowerRoman"/>
+      <w:lvlText w:val="%9."/>
+      <w:lvlJc w:val="right"/>
+      <w:pPr>
+        <w:ind w:left="6840" w:hanging="180"/>
+      </w:pPr>
+    </w:lvl>
+  </w:abstractNum>
+  <w:abstractNum w:abstractNumId="18" w15:restartNumberingAfterBreak="0">
     <w:nsid w:val="287E2304"/>
     <w:multiLevelType w:val="hybridMultilevel"/>
     <w:tmpl w:val="007E5812"/>
@@ -5715,7 +7366,7 @@
       </w:rPr>
     </w:lvl>
   </w:abstractNum>
-  <w:abstractNum w:abstractNumId="16" w15:restartNumberingAfterBreak="0">
+  <w:abstractNum w:abstractNumId="19" w15:restartNumberingAfterBreak="0">
     <w:nsid w:val="292945E3"/>
     <w:multiLevelType w:val="hybridMultilevel"/>
     <w:tmpl w:val="D062E234"/>
@@ -5855,7 +7506,7 @@
       </w:rPr>
     </w:lvl>
   </w:abstractNum>
-  <w:abstractNum w:abstractNumId="17" w15:restartNumberingAfterBreak="0">
+  <w:abstractNum w:abstractNumId="20" w15:restartNumberingAfterBreak="0">
     <w:nsid w:val="2A6C2147"/>
     <w:multiLevelType w:val="multilevel"/>
     <w:tmpl w:val="96D01C8E"/>
@@ -5995,7 +7646,7 @@
       </w:rPr>
     </w:lvl>
   </w:abstractNum>
-  <w:abstractNum w:abstractNumId="18" w15:restartNumberingAfterBreak="0">
+  <w:abstractNum w:abstractNumId="21" w15:restartNumberingAfterBreak="0">
     <w:nsid w:val="2ED85ADD"/>
     <w:multiLevelType w:val="hybridMultilevel"/>
     <w:tmpl w:val="2D7E8ED8"/>
@@ -6081,7 +7732,7 @@
       </w:pPr>
     </w:lvl>
   </w:abstractNum>
-  <w:abstractNum w:abstractNumId="19" w15:restartNumberingAfterBreak="0">
+  <w:abstractNum w:abstractNumId="22" w15:restartNumberingAfterBreak="0">
     <w:nsid w:val="31AC5640"/>
     <w:multiLevelType w:val="multilevel"/>
     <w:tmpl w:val="6464B9C6"/>
@@ -6171,7 +7822,7 @@
       </w:pPr>
     </w:lvl>
   </w:abstractNum>
-  <w:abstractNum w:abstractNumId="20" w15:restartNumberingAfterBreak="0">
+  <w:abstractNum w:abstractNumId="23" w15:restartNumberingAfterBreak="0">
     <w:nsid w:val="3B3357D0"/>
     <w:multiLevelType w:val="hybridMultilevel"/>
     <w:tmpl w:val="1DA493AE"/>
@@ -6284,7 +7935,120 @@
       </w:rPr>
     </w:lvl>
   </w:abstractNum>
-  <w:abstractNum w:abstractNumId="21" w15:restartNumberingAfterBreak="0">
+  <w:abstractNum w:abstractNumId="24" w15:restartNumberingAfterBreak="0">
+    <w:nsid w:val="3B4337C7"/>
+    <w:multiLevelType w:val="hybridMultilevel"/>
+    <w:tmpl w:val="38AEF638"/>
+    <w:lvl w:ilvl="0" w:tplc="0C090001">
+      <w:start w:val="1"/>
+      <w:numFmt w:val="bullet"/>
+      <w:lvlText w:val=""/>
+      <w:lvlJc w:val="left"/>
+      <w:pPr>
+        <w:ind w:left="1874" w:hanging="360"/>
+      </w:pPr>
+      <w:rPr>
+        <w:rFonts w:ascii="Symbol" w:hAnsi="Symbol" w:hint="default"/>
+      </w:rPr>
+    </w:lvl>
+    <w:lvl w:ilvl="1" w:tplc="0C090003" w:tentative="1">
+      <w:start w:val="1"/>
+      <w:numFmt w:val="bullet"/>
+      <w:lvlText w:val="o"/>
+      <w:lvlJc w:val="left"/>
+      <w:pPr>
+        <w:ind w:left="2234" w:hanging="360"/>
+      </w:pPr>
+      <w:rPr>
+        <w:rFonts w:ascii="Courier New" w:hAnsi="Courier New" w:cs="Courier New" w:hint="default"/>
+      </w:rPr>
+    </w:lvl>
+    <w:lvl w:ilvl="2" w:tplc="0C090005" w:tentative="1">
+      <w:start w:val="1"/>
+      <w:numFmt w:val="bullet"/>
+      <w:lvlText w:val=""/>
+      <w:lvlJc w:val="left"/>
+      <w:pPr>
+        <w:ind w:left="2954" w:hanging="360"/>
+      </w:pPr>
+      <w:rPr>
+        <w:rFonts w:ascii="Wingdings" w:hAnsi="Wingdings" w:hint="default"/>
+      </w:rPr>
+    </w:lvl>
+    <w:lvl w:ilvl="3" w:tplc="0C090001" w:tentative="1">
+      <w:start w:val="1"/>
+      <w:numFmt w:val="bullet"/>
+      <w:lvlText w:val=""/>
+      <w:lvlJc w:val="left"/>
+      <w:pPr>
+        <w:ind w:left="3674" w:hanging="360"/>
+      </w:pPr>
+      <w:rPr>
+        <w:rFonts w:ascii="Symbol" w:hAnsi="Symbol" w:hint="default"/>
+      </w:rPr>
+    </w:lvl>
+    <w:lvl w:ilvl="4" w:tplc="0C090003" w:tentative="1">
+      <w:start w:val="1"/>
+      <w:numFmt w:val="bullet"/>
+      <w:lvlText w:val="o"/>
+      <w:lvlJc w:val="left"/>
+      <w:pPr>
+        <w:ind w:left="4394" w:hanging="360"/>
+      </w:pPr>
+      <w:rPr>
+        <w:rFonts w:ascii="Courier New" w:hAnsi="Courier New" w:cs="Courier New" w:hint="default"/>
+      </w:rPr>
+    </w:lvl>
+    <w:lvl w:ilvl="5" w:tplc="0C090005" w:tentative="1">
+      <w:start w:val="1"/>
+      <w:numFmt w:val="bullet"/>
+      <w:lvlText w:val=""/>
+      <w:lvlJc w:val="left"/>
+      <w:pPr>
+        <w:ind w:left="5114" w:hanging="360"/>
+      </w:pPr>
+      <w:rPr>
+        <w:rFonts w:ascii="Wingdings" w:hAnsi="Wingdings" w:hint="default"/>
+      </w:rPr>
+    </w:lvl>
+    <w:lvl w:ilvl="6" w:tplc="0C090001" w:tentative="1">
+      <w:start w:val="1"/>
+      <w:numFmt w:val="bullet"/>
+      <w:lvlText w:val=""/>
+      <w:lvlJc w:val="left"/>
+      <w:pPr>
+        <w:ind w:left="5834" w:hanging="360"/>
+      </w:pPr>
+      <w:rPr>
+        <w:rFonts w:ascii="Symbol" w:hAnsi="Symbol" w:hint="default"/>
+      </w:rPr>
+    </w:lvl>
+    <w:lvl w:ilvl="7" w:tplc="0C090003" w:tentative="1">
+      <w:start w:val="1"/>
+      <w:numFmt w:val="bullet"/>
+      <w:lvlText w:val="o"/>
+      <w:lvlJc w:val="left"/>
+      <w:pPr>
+        <w:ind w:left="6554" w:hanging="360"/>
+      </w:pPr>
+      <w:rPr>
+        <w:rFonts w:ascii="Courier New" w:hAnsi="Courier New" w:cs="Courier New" w:hint="default"/>
+      </w:rPr>
+    </w:lvl>
+    <w:lvl w:ilvl="8" w:tplc="0C090005" w:tentative="1">
+      <w:start w:val="1"/>
+      <w:numFmt w:val="bullet"/>
+      <w:lvlText w:val=""/>
+      <w:lvlJc w:val="left"/>
+      <w:pPr>
+        <w:ind w:left="7274" w:hanging="360"/>
+      </w:pPr>
+      <w:rPr>
+        <w:rFonts w:ascii="Wingdings" w:hAnsi="Wingdings" w:hint="default"/>
+      </w:rPr>
+    </w:lvl>
+  </w:abstractNum>
+  <w:abstractNum w:abstractNumId="25" w15:restartNumberingAfterBreak="0">
     <w:nsid w:val="3EF27C1D"/>
     <w:multiLevelType w:val="multilevel"/>
     <w:tmpl w:val="39E2DB82"/>
@@ -6424,7 +8188,7 @@
       </w:rPr>
     </w:lvl>
   </w:abstractNum>
-  <w:abstractNum w:abstractNumId="22" w15:restartNumberingAfterBreak="0">
+  <w:abstractNum w:abstractNumId="26" w15:restartNumberingAfterBreak="0">
     <w:nsid w:val="44500493"/>
     <w:multiLevelType w:val="hybridMultilevel"/>
     <w:tmpl w:val="72021850"/>
@@ -6510,7 +8274,7 @@
       </w:pPr>
     </w:lvl>
   </w:abstractNum>
-  <w:abstractNum w:abstractNumId="23" w15:restartNumberingAfterBreak="0">
+  <w:abstractNum w:abstractNumId="27" w15:restartNumberingAfterBreak="0">
     <w:nsid w:val="44A12405"/>
     <w:multiLevelType w:val="multilevel"/>
     <w:tmpl w:val="3350130C"/>
@@ -6628,7 +8392,7 @@
       </w:pPr>
     </w:lvl>
   </w:abstractNum>
-  <w:abstractNum w:abstractNumId="24" w15:restartNumberingAfterBreak="0">
+  <w:abstractNum w:abstractNumId="28" w15:restartNumberingAfterBreak="0">
     <w:nsid w:val="46D87D74"/>
     <w:multiLevelType w:val="hybridMultilevel"/>
     <w:tmpl w:val="CFC8E6B6"/>
@@ -6714,7 +8478,7 @@
       </w:pPr>
     </w:lvl>
   </w:abstractNum>
-  <w:abstractNum w:abstractNumId="25" w15:restartNumberingAfterBreak="0">
+  <w:abstractNum w:abstractNumId="29" w15:restartNumberingAfterBreak="0">
     <w:nsid w:val="47B23ED0"/>
     <w:multiLevelType w:val="hybridMultilevel"/>
     <w:tmpl w:val="FD3A24B8"/>
@@ -6854,7 +8618,7 @@
       </w:rPr>
     </w:lvl>
   </w:abstractNum>
-  <w:abstractNum w:abstractNumId="26" w15:restartNumberingAfterBreak="0">
+  <w:abstractNum w:abstractNumId="30" w15:restartNumberingAfterBreak="0">
     <w:nsid w:val="47B24183"/>
     <w:multiLevelType w:val="hybridMultilevel"/>
     <w:tmpl w:val="07802C8A"/>
@@ -6994,7 +8758,7 @@
       </w:rPr>
     </w:lvl>
   </w:abstractNum>
-  <w:abstractNum w:abstractNumId="27" w15:restartNumberingAfterBreak="0">
+  <w:abstractNum w:abstractNumId="31" w15:restartNumberingAfterBreak="0">
     <w:nsid w:val="4B110950"/>
     <w:multiLevelType w:val="hybridMultilevel"/>
     <w:tmpl w:val="C5340CD0"/>
@@ -7134,7 +8898,7 @@
       </w:rPr>
     </w:lvl>
   </w:abstractNum>
-  <w:abstractNum w:abstractNumId="28" w15:restartNumberingAfterBreak="0">
+  <w:abstractNum w:abstractNumId="32" w15:restartNumberingAfterBreak="0">
     <w:nsid w:val="4DA872EF"/>
     <w:multiLevelType w:val="hybridMultilevel"/>
     <w:tmpl w:val="F87AF520"/>
@@ -7220,7 +8984,7 @@
       </w:pPr>
     </w:lvl>
   </w:abstractNum>
-  <w:abstractNum w:abstractNumId="29" w15:restartNumberingAfterBreak="0">
+  <w:abstractNum w:abstractNumId="33" w15:restartNumberingAfterBreak="0">
     <w:nsid w:val="4DED43A9"/>
     <w:multiLevelType w:val="multilevel"/>
     <w:tmpl w:val="A4FCC688"/>
@@ -7368,7 +9132,7 @@
       </w:rPr>
     </w:lvl>
   </w:abstractNum>
-  <w:abstractNum w:abstractNumId="30" w15:restartNumberingAfterBreak="0">
+  <w:abstractNum w:abstractNumId="34" w15:restartNumberingAfterBreak="0">
     <w:nsid w:val="504F2064"/>
     <w:multiLevelType w:val="multilevel"/>
     <w:tmpl w:val="39E2DB82"/>
@@ -7508,7 +9272,7 @@
       </w:rPr>
     </w:lvl>
   </w:abstractNum>
-  <w:abstractNum w:abstractNumId="31" w15:restartNumberingAfterBreak="0">
+  <w:abstractNum w:abstractNumId="35" w15:restartNumberingAfterBreak="0">
     <w:nsid w:val="527A62E6"/>
     <w:multiLevelType w:val="hybridMultilevel"/>
     <w:tmpl w:val="A0C666D8"/>
@@ -7621,7 +9385,7 @@
       </w:pPr>
     </w:lvl>
   </w:abstractNum>
-  <w:abstractNum w:abstractNumId="32" w15:restartNumberingAfterBreak="0">
+  <w:abstractNum w:abstractNumId="36" w15:restartNumberingAfterBreak="0">
     <w:nsid w:val="56072516"/>
     <w:multiLevelType w:val="hybridMultilevel"/>
     <w:tmpl w:val="A656A170"/>
@@ -7761,7 +9525,7 @@
       </w:rPr>
     </w:lvl>
   </w:abstractNum>
-  <w:abstractNum w:abstractNumId="33" w15:restartNumberingAfterBreak="0">
+  <w:abstractNum w:abstractNumId="37" w15:restartNumberingAfterBreak="0">
     <w:nsid w:val="58DF2717"/>
     <w:multiLevelType w:val="hybridMultilevel"/>
     <w:tmpl w:val="C1F2EFEA"/>
@@ -7902,7 +9666,7 @@
       </w:rPr>
     </w:lvl>
   </w:abstractNum>
-  <w:abstractNum w:abstractNumId="34" w15:restartNumberingAfterBreak="0">
+  <w:abstractNum w:abstractNumId="38" w15:restartNumberingAfterBreak="0">
     <w:nsid w:val="59624233"/>
     <w:multiLevelType w:val="hybridMultilevel"/>
     <w:tmpl w:val="AD12036C"/>
@@ -7988,7 +9752,7 @@
       </w:pPr>
     </w:lvl>
   </w:abstractNum>
-  <w:abstractNum w:abstractNumId="35" w15:restartNumberingAfterBreak="0">
+  <w:abstractNum w:abstractNumId="39" w15:restartNumberingAfterBreak="0">
     <w:nsid w:val="5DF245CB"/>
     <w:multiLevelType w:val="hybridMultilevel"/>
     <w:tmpl w:val="96E6A2D4"/>
@@ -8106,7 +9870,7 @@
       </w:pPr>
     </w:lvl>
   </w:abstractNum>
-  <w:abstractNum w:abstractNumId="36" w15:restartNumberingAfterBreak="0">
+  <w:abstractNum w:abstractNumId="40" w15:restartNumberingAfterBreak="0">
     <w:nsid w:val="60305A75"/>
     <w:multiLevelType w:val="multilevel"/>
     <w:tmpl w:val="6790655C"/>
@@ -8246,7 +10010,7 @@
       </w:rPr>
     </w:lvl>
   </w:abstractNum>
-  <w:abstractNum w:abstractNumId="37" w15:restartNumberingAfterBreak="0">
+  <w:abstractNum w:abstractNumId="41" w15:restartNumberingAfterBreak="0">
     <w:nsid w:val="67056710"/>
     <w:multiLevelType w:val="singleLevel"/>
     <w:tmpl w:val="271CDB94"/>
@@ -8266,7 +10030,7 @@
       </w:rPr>
     </w:lvl>
   </w:abstractNum>
-  <w:abstractNum w:abstractNumId="38" w15:restartNumberingAfterBreak="0">
+  <w:abstractNum w:abstractNumId="42" w15:restartNumberingAfterBreak="0">
     <w:nsid w:val="67BE3FCF"/>
     <w:multiLevelType w:val="multilevel"/>
     <w:tmpl w:val="39E2DB82"/>
@@ -8406,7 +10170,7 @@
       </w:rPr>
     </w:lvl>
   </w:abstractNum>
-  <w:abstractNum w:abstractNumId="39" w15:restartNumberingAfterBreak="0">
+  <w:abstractNum w:abstractNumId="43" w15:restartNumberingAfterBreak="0">
     <w:nsid w:val="6DEC397A"/>
     <w:multiLevelType w:val="hybridMultilevel"/>
     <w:tmpl w:val="69B843B0"/>
@@ -8519,7 +10283,7 @@
       </w:rPr>
     </w:lvl>
   </w:abstractNum>
-  <w:abstractNum w:abstractNumId="40" w15:restartNumberingAfterBreak="0">
+  <w:abstractNum w:abstractNumId="44" w15:restartNumberingAfterBreak="0">
     <w:nsid w:val="6EBB4AE1"/>
     <w:multiLevelType w:val="multilevel"/>
     <w:tmpl w:val="C03C6F44"/>
@@ -8667,7 +10431,96 @@
       </w:rPr>
     </w:lvl>
   </w:abstractNum>
-  <w:abstractNum w:abstractNumId="41" w15:restartNumberingAfterBreak="0">
+  <w:abstractNum w:abstractNumId="45" w15:restartNumberingAfterBreak="0">
+    <w:nsid w:val="705E156F"/>
+    <w:multiLevelType w:val="hybridMultilevel"/>
+    <w:tmpl w:val="90EE6382"/>
+    <w:lvl w:ilvl="0" w:tplc="0C090019">
+      <w:start w:val="1"/>
+      <w:numFmt w:val="lowerLetter"/>
+      <w:lvlText w:val="%1."/>
+      <w:lvlJc w:val="left"/>
+      <w:pPr>
+        <w:ind w:left="720" w:hanging="360"/>
+      </w:pPr>
+      <w:rPr>
+        <w:rFonts w:hint="default"/>
+      </w:rPr>
+    </w:lvl>
+    <w:lvl w:ilvl="1" w:tplc="0C090019">
+      <w:start w:val="1"/>
+      <w:numFmt w:val="lowerLetter"/>
+      <w:lvlText w:val="%2."/>
+      <w:lvlJc w:val="left"/>
+      <w:pPr>
+        <w:ind w:left="1440" w:hanging="360"/>
+      </w:pPr>
+    </w:lvl>
+    <w:lvl w:ilvl="2" w:tplc="0C09001B" w:tentative="1">
+      <w:start w:val="1"/>
+      <w:numFmt w:val="lowerRoman"/>
+      <w:lvlText w:val="%3."/>
+      <w:lvlJc w:val="right"/>
+      <w:pPr>
+        <w:ind w:left="2160" w:hanging="180"/>
+      </w:pPr>
+    </w:lvl>
+    <w:lvl w:ilvl="3" w:tplc="0C09000F" w:tentative="1">
+      <w:start w:val="1"/>
+      <w:numFmt w:val="decimal"/>
+      <w:lvlText w:val="%4."/>
+      <w:lvlJc w:val="left"/>
+      <w:pPr>
+        <w:ind w:left="2880" w:hanging="360"/>
+      </w:pPr>
+    </w:lvl>
+    <w:lvl w:ilvl="4" w:tplc="0C090019" w:tentative="1">
+      <w:start w:val="1"/>
+      <w:numFmt w:val="lowerLetter"/>
+      <w:lvlText w:val="%5."/>
+      <w:lvlJc w:val="left"/>
+      <w:pPr>
+        <w:ind w:left="3600" w:hanging="360"/>
+      </w:pPr>
+    </w:lvl>
+    <w:lvl w:ilvl="5" w:tplc="0C09001B" w:tentative="1">
+      <w:start w:val="1"/>
+      <w:numFmt w:val="lowerRoman"/>
+      <w:lvlText w:val="%6."/>
+      <w:lvlJc w:val="right"/>
+      <w:pPr>
+        <w:ind w:left="4320" w:hanging="180"/>
+      </w:pPr>
+    </w:lvl>
+    <w:lvl w:ilvl="6" w:tplc="0C09000F" w:tentative="1">
+      <w:start w:val="1"/>
+      <w:numFmt w:val="decimal"/>
+      <w:lvlText w:val="%7."/>
+      <w:lvlJc w:val="left"/>
+      <w:pPr>
+        <w:ind w:left="5040" w:hanging="360"/>
+      </w:pPr>
+    </w:lvl>
+    <w:lvl w:ilvl="7" w:tplc="0C090019" w:tentative="1">
+      <w:start w:val="1"/>
+      <w:numFmt w:val="lowerLetter"/>
+      <w:lvlText w:val="%8."/>
+      <w:lvlJc w:val="left"/>
+      <w:pPr>
+        <w:ind w:left="5760" w:hanging="360"/>
+      </w:pPr>
+    </w:lvl>
+    <w:lvl w:ilvl="8" w:tplc="0C09001B" w:tentative="1">
+      <w:start w:val="1"/>
+      <w:numFmt w:val="lowerRoman"/>
+      <w:lvlText w:val="%9."/>
+      <w:lvlJc w:val="right"/>
+      <w:pPr>
+        <w:ind w:left="6480" w:hanging="180"/>
+      </w:pPr>
+    </w:lvl>
+  </w:abstractNum>
+  <w:abstractNum w:abstractNumId="46" w15:restartNumberingAfterBreak="0">
     <w:nsid w:val="706D53EA"/>
     <w:multiLevelType w:val="hybridMultilevel"/>
     <w:tmpl w:val="045C929C"/>
@@ -8807,7 +10660,7 @@
       </w:rPr>
     </w:lvl>
   </w:abstractNum>
-  <w:abstractNum w:abstractNumId="42" w15:restartNumberingAfterBreak="0">
+  <w:abstractNum w:abstractNumId="47" w15:restartNumberingAfterBreak="0">
     <w:nsid w:val="713004FA"/>
     <w:multiLevelType w:val="hybridMultilevel"/>
     <w:tmpl w:val="4A4EE4CA"/>
@@ -8920,7 +10773,120 @@
       </w:rPr>
     </w:lvl>
   </w:abstractNum>
-  <w:abstractNum w:abstractNumId="43" w15:restartNumberingAfterBreak="0">
+  <w:abstractNum w:abstractNumId="48" w15:restartNumberingAfterBreak="0">
+    <w:nsid w:val="7455376E"/>
+    <w:multiLevelType w:val="hybridMultilevel"/>
+    <w:tmpl w:val="6C2C6A56"/>
+    <w:lvl w:ilvl="0" w:tplc="0C090001">
+      <w:start w:val="1"/>
+      <w:numFmt w:val="bullet"/>
+      <w:lvlText w:val=""/>
+      <w:lvlJc w:val="left"/>
+      <w:pPr>
+        <w:ind w:left="1999" w:hanging="360"/>
+      </w:pPr>
+      <w:rPr>
+        <w:rFonts w:ascii="Symbol" w:hAnsi="Symbol" w:hint="default"/>
+      </w:rPr>
+    </w:lvl>
+    <w:lvl w:ilvl="1" w:tplc="0C090003" w:tentative="1">
+      <w:start w:val="1"/>
+      <w:numFmt w:val="bullet"/>
+      <w:lvlText w:val="o"/>
+      <w:lvlJc w:val="left"/>
+      <w:pPr>
+        <w:ind w:left="2359" w:hanging="360"/>
+      </w:pPr>
+      <w:rPr>
+        <w:rFonts w:ascii="Courier New" w:hAnsi="Courier New" w:cs="Courier New" w:hint="default"/>
+      </w:rPr>
+    </w:lvl>
+    <w:lvl w:ilvl="2" w:tplc="0C090005" w:tentative="1">
+      <w:start w:val="1"/>
+      <w:numFmt w:val="bullet"/>
+      <w:lvlText w:val=""/>
+      <w:lvlJc w:val="left"/>
+      <w:pPr>
+        <w:ind w:left="3079" w:hanging="360"/>
+      </w:pPr>
+      <w:rPr>
+        <w:rFonts w:ascii="Wingdings" w:hAnsi="Wingdings" w:hint="default"/>
+      </w:rPr>
+    </w:lvl>
+    <w:lvl w:ilvl="3" w:tplc="0C090001" w:tentative="1">
+      <w:start w:val="1"/>
+      <w:numFmt w:val="bullet"/>
+      <w:lvlText w:val=""/>
+      <w:lvlJc w:val="left"/>
+      <w:pPr>
+        <w:ind w:left="3799" w:hanging="360"/>
+      </w:pPr>
+      <w:rPr>
+        <w:rFonts w:ascii="Symbol" w:hAnsi="Symbol" w:hint="default"/>
+      </w:rPr>
+    </w:lvl>
+    <w:lvl w:ilvl="4" w:tplc="0C090003" w:tentative="1">
+      <w:start w:val="1"/>
+      <w:numFmt w:val="bullet"/>
+      <w:lvlText w:val="o"/>
+      <w:lvlJc w:val="left"/>
+      <w:pPr>
+        <w:ind w:left="4519" w:hanging="360"/>
+      </w:pPr>
+      <w:rPr>
+        <w:rFonts w:ascii="Courier New" w:hAnsi="Courier New" w:cs="Courier New" w:hint="default"/>
+      </w:rPr>
+    </w:lvl>
+    <w:lvl w:ilvl="5" w:tplc="0C090005" w:tentative="1">
+      <w:start w:val="1"/>
+      <w:numFmt w:val="bullet"/>
+      <w:lvlText w:val=""/>
+      <w:lvlJc w:val="left"/>
+      <w:pPr>
+        <w:ind w:left="5239" w:hanging="360"/>
+      </w:pPr>
+      <w:rPr>
+        <w:rFonts w:ascii="Wingdings" w:hAnsi="Wingdings" w:hint="default"/>
+      </w:rPr>
+    </w:lvl>
+    <w:lvl w:ilvl="6" w:tplc="0C090001" w:tentative="1">
+      <w:start w:val="1"/>
+      <w:numFmt w:val="bullet"/>
+      <w:lvlText w:val=""/>
+      <w:lvlJc w:val="left"/>
+      <w:pPr>
+        <w:ind w:left="5959" w:hanging="360"/>
+      </w:pPr>
+      <w:rPr>
+        <w:rFonts w:ascii="Symbol" w:hAnsi="Symbol" w:hint="default"/>
+      </w:rPr>
+    </w:lvl>
+    <w:lvl w:ilvl="7" w:tplc="0C090003" w:tentative="1">
+      <w:start w:val="1"/>
+      <w:numFmt w:val="bullet"/>
+      <w:lvlText w:val="o"/>
+      <w:lvlJc w:val="left"/>
+      <w:pPr>
+        <w:ind w:left="6679" w:hanging="360"/>
+      </w:pPr>
+      <w:rPr>
+        <w:rFonts w:ascii="Courier New" w:hAnsi="Courier New" w:cs="Courier New" w:hint="default"/>
+      </w:rPr>
+    </w:lvl>
+    <w:lvl w:ilvl="8" w:tplc="0C090005" w:tentative="1">
+      <w:start w:val="1"/>
+      <w:numFmt w:val="bullet"/>
+      <w:lvlText w:val=""/>
+      <w:lvlJc w:val="left"/>
+      <w:pPr>
+        <w:ind w:left="7399" w:hanging="360"/>
+      </w:pPr>
+      <w:rPr>
+        <w:rFonts w:ascii="Wingdings" w:hAnsi="Wingdings" w:hint="default"/>
+      </w:rPr>
+    </w:lvl>
+  </w:abstractNum>
+  <w:abstractNum w:abstractNumId="49" w15:restartNumberingAfterBreak="0">
     <w:nsid w:val="77473CA9"/>
     <w:multiLevelType w:val="multilevel"/>
     <w:tmpl w:val="39E2DB82"/>
@@ -9060,7 +11026,7 @@
       </w:rPr>
     </w:lvl>
   </w:abstractNum>
-  <w:abstractNum w:abstractNumId="44" w15:restartNumberingAfterBreak="0">
+  <w:abstractNum w:abstractNumId="50" w15:restartNumberingAfterBreak="0">
     <w:nsid w:val="78232AC8"/>
     <w:multiLevelType w:val="hybridMultilevel"/>
     <w:tmpl w:val="F34416D6"/>
@@ -9146,7 +11112,7 @@
       </w:pPr>
     </w:lvl>
   </w:abstractNum>
-  <w:abstractNum w:abstractNumId="45" w15:restartNumberingAfterBreak="0">
+  <w:abstractNum w:abstractNumId="51" w15:restartNumberingAfterBreak="0">
     <w:nsid w:val="7BF83C85"/>
     <w:multiLevelType w:val="hybridMultilevel"/>
     <w:tmpl w:val="08006CA4"/>
@@ -9257,145 +11223,278 @@
         </w:tabs>
         <w:ind w:left="6120" w:hanging="180"/>
       </w:pPr>
+    </w:lvl>
+  </w:abstractNum>
+  <w:abstractNum w:abstractNumId="52" w15:restartNumberingAfterBreak="0">
+    <w:nsid w:val="7E34623B"/>
+    <w:multiLevelType w:val="hybridMultilevel"/>
+    <w:tmpl w:val="2F38C0B0"/>
+    <w:lvl w:ilvl="0" w:tplc="8F6E0A80">
+      <w:numFmt w:val="bullet"/>
+      <w:lvlText w:val="-"/>
+      <w:lvlJc w:val="left"/>
+      <w:pPr>
+        <w:ind w:left="1800" w:hanging="360"/>
+      </w:pPr>
+      <w:rPr>
+        <w:rFonts w:ascii="Arial" w:eastAsia="SimSun" w:hAnsi="Arial" w:cs="Arial" w:hint="default"/>
+      </w:rPr>
+    </w:lvl>
+    <w:lvl w:ilvl="1" w:tplc="0C090003" w:tentative="1">
+      <w:start w:val="1"/>
+      <w:numFmt w:val="bullet"/>
+      <w:lvlText w:val="o"/>
+      <w:lvlJc w:val="left"/>
+      <w:pPr>
+        <w:ind w:left="2520" w:hanging="360"/>
+      </w:pPr>
+      <w:rPr>
+        <w:rFonts w:ascii="Courier New" w:hAnsi="Courier New" w:cs="Courier New" w:hint="default"/>
+      </w:rPr>
+    </w:lvl>
+    <w:lvl w:ilvl="2" w:tplc="0C090005" w:tentative="1">
+      <w:start w:val="1"/>
+      <w:numFmt w:val="bullet"/>
+      <w:lvlText w:val=""/>
+      <w:lvlJc w:val="left"/>
+      <w:pPr>
+        <w:ind w:left="3240" w:hanging="360"/>
+      </w:pPr>
+      <w:rPr>
+        <w:rFonts w:ascii="Wingdings" w:hAnsi="Wingdings" w:hint="default"/>
+      </w:rPr>
+    </w:lvl>
+    <w:lvl w:ilvl="3" w:tplc="0C090001" w:tentative="1">
+      <w:start w:val="1"/>
+      <w:numFmt w:val="bullet"/>
+      <w:lvlText w:val=""/>
+      <w:lvlJc w:val="left"/>
+      <w:pPr>
+        <w:ind w:left="3960" w:hanging="360"/>
+      </w:pPr>
+      <w:rPr>
+        <w:rFonts w:ascii="Symbol" w:hAnsi="Symbol" w:hint="default"/>
+      </w:rPr>
+    </w:lvl>
+    <w:lvl w:ilvl="4" w:tplc="0C090003" w:tentative="1">
+      <w:start w:val="1"/>
+      <w:numFmt w:val="bullet"/>
+      <w:lvlText w:val="o"/>
+      <w:lvlJc w:val="left"/>
+      <w:pPr>
+        <w:ind w:left="4680" w:hanging="360"/>
+      </w:pPr>
+      <w:rPr>
+        <w:rFonts w:ascii="Courier New" w:hAnsi="Courier New" w:cs="Courier New" w:hint="default"/>
+      </w:rPr>
+    </w:lvl>
+    <w:lvl w:ilvl="5" w:tplc="0C090005" w:tentative="1">
+      <w:start w:val="1"/>
+      <w:numFmt w:val="bullet"/>
+      <w:lvlText w:val=""/>
+      <w:lvlJc w:val="left"/>
+      <w:pPr>
+        <w:ind w:left="5400" w:hanging="360"/>
+      </w:pPr>
+      <w:rPr>
+        <w:rFonts w:ascii="Wingdings" w:hAnsi="Wingdings" w:hint="default"/>
+      </w:rPr>
+    </w:lvl>
+    <w:lvl w:ilvl="6" w:tplc="0C090001" w:tentative="1">
+      <w:start w:val="1"/>
+      <w:numFmt w:val="bullet"/>
+      <w:lvlText w:val=""/>
+      <w:lvlJc w:val="left"/>
+      <w:pPr>
+        <w:ind w:left="6120" w:hanging="360"/>
+      </w:pPr>
+      <w:rPr>
+        <w:rFonts w:ascii="Symbol" w:hAnsi="Symbol" w:hint="default"/>
+      </w:rPr>
+    </w:lvl>
+    <w:lvl w:ilvl="7" w:tplc="0C090003" w:tentative="1">
+      <w:start w:val="1"/>
+      <w:numFmt w:val="bullet"/>
+      <w:lvlText w:val="o"/>
+      <w:lvlJc w:val="left"/>
+      <w:pPr>
+        <w:ind w:left="6840" w:hanging="360"/>
+      </w:pPr>
+      <w:rPr>
+        <w:rFonts w:ascii="Courier New" w:hAnsi="Courier New" w:cs="Courier New" w:hint="default"/>
+      </w:rPr>
+    </w:lvl>
+    <w:lvl w:ilvl="8" w:tplc="0C090005" w:tentative="1">
+      <w:start w:val="1"/>
+      <w:numFmt w:val="bullet"/>
+      <w:lvlText w:val=""/>
+      <w:lvlJc w:val="left"/>
+      <w:pPr>
+        <w:ind w:left="7560" w:hanging="360"/>
+      </w:pPr>
+      <w:rPr>
+        <w:rFonts w:ascii="Wingdings" w:hAnsi="Wingdings" w:hint="default"/>
+      </w:rPr>
     </w:lvl>
   </w:abstractNum>
   <w:num w:numId="1" w16cid:durableId="1651710834">
     <w:abstractNumId w:val="0"/>
   </w:num>
   <w:num w:numId="2" w16cid:durableId="310058290">
+    <w:abstractNumId w:val="44"/>
+  </w:num>
+  <w:num w:numId="3" w16cid:durableId="516970648">
+    <w:abstractNumId w:val="33"/>
+  </w:num>
+  <w:num w:numId="4" w16cid:durableId="1492717243">
+    <w:abstractNumId w:val="41"/>
+  </w:num>
+  <w:num w:numId="5" w16cid:durableId="268779872">
+    <w:abstractNumId w:val="16"/>
+  </w:num>
+  <w:num w:numId="6" w16cid:durableId="924846695">
+    <w:abstractNumId w:val="19"/>
+  </w:num>
+  <w:num w:numId="7" w16cid:durableId="1434982621">
+    <w:abstractNumId w:val="4"/>
+  </w:num>
+  <w:num w:numId="8" w16cid:durableId="1560361472">
+    <w:abstractNumId w:val="29"/>
+  </w:num>
+  <w:num w:numId="9" w16cid:durableId="151525341">
+    <w:abstractNumId w:val="31"/>
+  </w:num>
+  <w:num w:numId="10" w16cid:durableId="506753989">
+    <w:abstractNumId w:val="18"/>
+  </w:num>
+  <w:num w:numId="11" w16cid:durableId="406534082">
+    <w:abstractNumId w:val="30"/>
+  </w:num>
+  <w:num w:numId="12" w16cid:durableId="1650088454">
+    <w:abstractNumId w:val="3"/>
+  </w:num>
+  <w:num w:numId="13" w16cid:durableId="973634854">
+    <w:abstractNumId w:val="37"/>
+  </w:num>
+  <w:num w:numId="14" w16cid:durableId="1766150459">
+    <w:abstractNumId w:val="5"/>
+  </w:num>
+  <w:num w:numId="15" w16cid:durableId="313143288">
+    <w:abstractNumId w:val="12"/>
+  </w:num>
+  <w:num w:numId="16" w16cid:durableId="1140998592">
+    <w:abstractNumId w:val="27"/>
+  </w:num>
+  <w:num w:numId="17" w16cid:durableId="1133645118">
+    <w:abstractNumId w:val="9"/>
+  </w:num>
+  <w:num w:numId="18" w16cid:durableId="242035823">
+    <w:abstractNumId w:val="39"/>
+  </w:num>
+  <w:num w:numId="19" w16cid:durableId="2024354984">
+    <w:abstractNumId w:val="42"/>
+  </w:num>
+  <w:num w:numId="20" w16cid:durableId="191766442">
+    <w:abstractNumId w:val="25"/>
+  </w:num>
+  <w:num w:numId="21" w16cid:durableId="829323990">
+    <w:abstractNumId w:val="34"/>
+  </w:num>
+  <w:num w:numId="22" w16cid:durableId="1291478943">
+    <w:abstractNumId w:val="36"/>
+  </w:num>
+  <w:num w:numId="23" w16cid:durableId="1492595296">
+    <w:abstractNumId w:val="49"/>
+  </w:num>
+  <w:num w:numId="24" w16cid:durableId="1281884925">
+    <w:abstractNumId w:val="51"/>
+  </w:num>
+  <w:num w:numId="25" w16cid:durableId="176384648">
+    <w:abstractNumId w:val="20"/>
+  </w:num>
+  <w:num w:numId="26" w16cid:durableId="117065092">
     <w:abstractNumId w:val="40"/>
   </w:num>
-  <w:num w:numId="3" w16cid:durableId="516970648">
-    <w:abstractNumId w:val="29"/>
+  <w:num w:numId="27" w16cid:durableId="674186204">
+    <w:abstractNumId w:val="13"/>
   </w:num>
-  <w:num w:numId="4" w16cid:durableId="1492717243">
-    <w:abstractNumId w:val="37"/>
+  <w:num w:numId="28" w16cid:durableId="1120420308">
+    <w:abstractNumId w:val="35"/>
   </w:num>
-  <w:num w:numId="5" w16cid:durableId="268779872">
-    <w:abstractNumId w:val="14"/>
+  <w:num w:numId="29" w16cid:durableId="248201391">
+    <w:abstractNumId w:val="46"/>
   </w:num>
-  <w:num w:numId="6" w16cid:durableId="924846695">
-    <w:abstractNumId w:val="16"/>
+  <w:num w:numId="30" w16cid:durableId="1842088836">
+    <w:abstractNumId w:val="11"/>
   </w:num>
-  <w:num w:numId="7" w16cid:durableId="1434982621">
-    <w:abstractNumId w:val="3"/>
+  <w:num w:numId="31" w16cid:durableId="1953394848">
+    <w:abstractNumId w:val="21"/>
   </w:num>
-  <w:num w:numId="8" w16cid:durableId="1560361472">
-    <w:abstractNumId w:val="25"/>
-  </w:num>
-  <w:num w:numId="9" w16cid:durableId="151525341">
-    <w:abstractNumId w:val="27"/>
-  </w:num>
-  <w:num w:numId="10" w16cid:durableId="506753989">
-    <w:abstractNumId w:val="15"/>
-  </w:num>
-  <w:num w:numId="11" w16cid:durableId="406534082">
+  <w:num w:numId="32" w16cid:durableId="1862276774">
     <w:abstractNumId w:val="26"/>
   </w:num>
-  <w:num w:numId="12" w16cid:durableId="1650088454">
-    <w:abstractNumId w:val="2"/>
-  </w:num>
-  <w:num w:numId="13" w16cid:durableId="973634854">
-    <w:abstractNumId w:val="33"/>
-  </w:num>
-  <w:num w:numId="14" w16cid:durableId="1766150459">
-    <w:abstractNumId w:val="4"/>
-  </w:num>
-  <w:num w:numId="15" w16cid:durableId="313143288">
-    <w:abstractNumId w:val="10"/>
-  </w:num>
-  <w:num w:numId="16" w16cid:durableId="1140998592">
-    <w:abstractNumId w:val="23"/>
-  </w:num>
-  <w:num w:numId="17" w16cid:durableId="1133645118">
-    <w:abstractNumId w:val="8"/>
-  </w:num>
-  <w:num w:numId="18" w16cid:durableId="242035823">
-    <w:abstractNumId w:val="35"/>
-  </w:num>
-  <w:num w:numId="19" w16cid:durableId="2024354984">
-    <w:abstractNumId w:val="38"/>
-  </w:num>
-  <w:num w:numId="20" w16cid:durableId="191766442">
-    <w:abstractNumId w:val="21"/>
-  </w:num>
-  <w:num w:numId="21" w16cid:durableId="829323990">
-    <w:abstractNumId w:val="30"/>
-  </w:num>
-  <w:num w:numId="22" w16cid:durableId="1291478943">
-    <w:abstractNumId w:val="32"/>
-  </w:num>
-  <w:num w:numId="23" w16cid:durableId="1492595296">
-    <w:abstractNumId w:val="43"/>
-  </w:num>
-  <w:num w:numId="24" w16cid:durableId="1281884925">
-    <w:abstractNumId w:val="45"/>
-  </w:num>
-  <w:num w:numId="25" w16cid:durableId="176384648">
-    <w:abstractNumId w:val="17"/>
-  </w:num>
-  <w:num w:numId="26" w16cid:durableId="117065092">
-    <w:abstractNumId w:val="36"/>
-  </w:num>
-  <w:num w:numId="27" w16cid:durableId="674186204">
-    <w:abstractNumId w:val="11"/>
-  </w:num>
-  <w:num w:numId="28" w16cid:durableId="1120420308">
-    <w:abstractNumId w:val="31"/>
-  </w:num>
-  <w:num w:numId="29" w16cid:durableId="248201391">
-    <w:abstractNumId w:val="41"/>
-  </w:num>
-  <w:num w:numId="30" w16cid:durableId="1842088836">
-    <w:abstractNumId w:val="9"/>
-  </w:num>
-  <w:num w:numId="31" w16cid:durableId="1953394848">
-    <w:abstractNumId w:val="18"/>
-  </w:num>
-  <w:num w:numId="32" w16cid:durableId="1862276774">
-    <w:abstractNumId w:val="22"/>
-  </w:num>
   <w:num w:numId="33" w16cid:durableId="1987464827">
-    <w:abstractNumId w:val="5"/>
+    <w:abstractNumId w:val="6"/>
   </w:num>
   <w:num w:numId="34" w16cid:durableId="1461194304">
-    <w:abstractNumId w:val="44"/>
+    <w:abstractNumId w:val="50"/>
   </w:num>
   <w:num w:numId="35" w16cid:durableId="1641377260">
-    <w:abstractNumId w:val="24"/>
+    <w:abstractNumId w:val="28"/>
   </w:num>
   <w:num w:numId="36" w16cid:durableId="79716218">
     <w:abstractNumId w:val="1"/>
   </w:num>
   <w:num w:numId="37" w16cid:durableId="2137945095">
-    <w:abstractNumId w:val="28"/>
+    <w:abstractNumId w:val="32"/>
   </w:num>
   <w:num w:numId="38" w16cid:durableId="1404916768">
-    <w:abstractNumId w:val="34"/>
+    <w:abstractNumId w:val="38"/>
   </w:num>
   <w:num w:numId="39" w16cid:durableId="606623549">
-    <w:abstractNumId w:val="20"/>
+    <w:abstractNumId w:val="23"/>
   </w:num>
   <w:num w:numId="40" w16cid:durableId="432015061">
-    <w:abstractNumId w:val="6"/>
+    <w:abstractNumId w:val="7"/>
   </w:num>
   <w:num w:numId="41" w16cid:durableId="416445890">
-    <w:abstractNumId w:val="7"/>
+    <w:abstractNumId w:val="8"/>
   </w:num>
   <w:num w:numId="42" w16cid:durableId="1436828369">
-    <w:abstractNumId w:val="13"/>
+    <w:abstractNumId w:val="15"/>
   </w:num>
   <w:num w:numId="43" w16cid:durableId="439030847">
-    <w:abstractNumId w:val="39"/>
+    <w:abstractNumId w:val="43"/>
   </w:num>
   <w:num w:numId="44" w16cid:durableId="222298371">
-    <w:abstractNumId w:val="42"/>
+    <w:abstractNumId w:val="47"/>
   </w:num>
   <w:num w:numId="45" w16cid:durableId="825243217">
-    <w:abstractNumId w:val="12"/>
+    <w:abstractNumId w:val="14"/>
   </w:num>
   <w:num w:numId="46" w16cid:durableId="220556726">
-    <w:abstractNumId w:val="19"/>
+    <w:abstractNumId w:val="22"/>
+  </w:num>
+  <w:num w:numId="47" w16cid:durableId="1752770390">
+    <w:abstractNumId w:val="52"/>
+  </w:num>
+  <w:num w:numId="48" w16cid:durableId="1593246998">
+    <w:abstractNumId w:val="45"/>
+  </w:num>
+  <w:num w:numId="49" w16cid:durableId="399325400">
+    <w:abstractNumId w:val="17"/>
+  </w:num>
+  <w:num w:numId="50" w16cid:durableId="1205753845">
+    <w:abstractNumId w:val="2"/>
+  </w:num>
+  <w:num w:numId="51" w16cid:durableId="337853396">
+    <w:abstractNumId w:val="48"/>
+  </w:num>
+  <w:num w:numId="52" w16cid:durableId="1926256610">
+    <w:abstractNumId w:val="24"/>
+  </w:num>
+  <w:num w:numId="53" w16cid:durableId="187066750">
+    <w:abstractNumId w:val="10"/>
   </w:num>
 </w:numbering>
 </file>
@@ -9413,7 +11512,7 @@
   </w:docDefaults>
   <w:latentStyles w:defLockedState="0" w:defUIPriority="99" w:defSemiHidden="0" w:defUnhideWhenUsed="0" w:defQFormat="0" w:count="376">
     <w:lsdException w:name="Normal" w:uiPriority="0" w:qFormat="1"/>
-    <w:lsdException w:name="heading 1" w:uiPriority="0" w:qFormat="1"/>
+    <w:lsdException w:name="heading 1" w:uiPriority="9" w:qFormat="1"/>
     <w:lsdException w:name="heading 2" w:semiHidden="1" w:uiPriority="9" w:unhideWhenUsed="1" w:qFormat="1"/>
     <w:lsdException w:name="heading 3" w:uiPriority="9" w:qFormat="1"/>
     <w:lsdException w:name="heading 4" w:semiHidden="1" w:uiPriority="9" w:unhideWhenUsed="1" w:qFormat="1"/>
@@ -9806,6 +11905,8 @@
     <w:name w:val="heading 1"/>
     <w:basedOn w:val="Normal"/>
     <w:next w:val="Normal"/>
+    <w:link w:val="Heading1Char"/>
+    <w:uiPriority w:val="9"/>
     <w:qFormat/>
     <w:rsid w:val="00281628"/>
     <w:pPr>
@@ -9937,7 +12038,8 @@
   <w:style w:type="paragraph" w:styleId="Footer">
     <w:name w:val="footer"/>
     <w:basedOn w:val="Normal"/>
-    <w:semiHidden/>
+    <w:link w:val="FooterChar"/>
+    <w:uiPriority w:val="99"/>
     <w:rsid w:val="00B2150E"/>
     <w:pPr>
       <w:tabs>
@@ -10070,7 +12172,6 @@
     <w:basedOn w:val="Heading1"/>
     <w:next w:val="Normal"/>
     <w:uiPriority w:val="39"/>
-    <w:semiHidden/>
     <w:unhideWhenUsed/>
     <w:qFormat/>
     <w:rsid w:val="001A64D3"/>
@@ -10154,6 +12255,39 @@
         <w:numId w:val="46"/>
       </w:numPr>
     </w:pPr>
+  </w:style>
+  <w:style w:type="character" w:customStyle="1" w:styleId="FooterChar">
+    <w:name w:val="Footer Char"/>
+    <w:basedOn w:val="DefaultParagraphFont"/>
+    <w:link w:val="Footer"/>
+    <w:uiPriority w:val="99"/>
+    <w:rsid w:val="00337D84"/>
+    <w:rPr>
+      <w:rFonts w:asciiTheme="minorHAnsi" w:hAnsiTheme="minorHAnsi"/>
+      <w:sz w:val="24"/>
+      <w:lang w:val="en-GB"/>
+    </w:rPr>
+  </w:style>
+  <w:style w:type="character" w:customStyle="1" w:styleId="Heading1Char">
+    <w:name w:val="Heading 1 Char"/>
+    <w:basedOn w:val="DefaultParagraphFont"/>
+    <w:link w:val="Heading1"/>
+    <w:uiPriority w:val="9"/>
+    <w:rsid w:val="00C57E58"/>
+    <w:rPr>
+      <w:rFonts w:ascii="Arial" w:hAnsi="Arial"/>
+      <w:kern w:val="28"/>
+      <w:sz w:val="36"/>
+      <w:lang w:val="en-GB"/>
+    </w:rPr>
+  </w:style>
+  <w:style w:type="paragraph" w:styleId="Bibliography">
+    <w:name w:val="Bibliography"/>
+    <w:basedOn w:val="Normal"/>
+    <w:next w:val="Normal"/>
+    <w:uiPriority w:val="37"/>
+    <w:unhideWhenUsed/>
+    <w:rsid w:val="003C2CD4"/>
   </w:style>
 </w:styles>
 </file>
@@ -10442,11 +12576,138 @@
 </file>
 
 <file path=customXml/item1.xml><?xml version="1.0" encoding="utf-8"?>
-<b:Sources xmlns:b="http://schemas.openxmlformats.org/officeDocument/2006/bibliography" xmlns="http://schemas.openxmlformats.org/officeDocument/2006/bibliography" SelectedStyle="\HarvardAnglia2008OfficeOnline.xsl" StyleName="Harvard – Anglia 2008"/>
+<b:Sources xmlns:b="http://schemas.openxmlformats.org/officeDocument/2006/bibliography" xmlns="http://schemas.openxmlformats.org/officeDocument/2006/bibliography" SelectedStyle="\HarvardAnglia2008OfficeOnline.xsl" StyleName="Harvard - Anglia" Version="2008">
+  <b:Source>
+    <b:Tag>Ayach</b:Tag>
+    <b:SourceType>JournalArticle</b:SourceType>
+    <b:Guid>{E9B13D36-F918-4B3E-9CEC-9C8A107FE686}</b:Guid>
+    <b:Author>
+      <b:Author>
+        <b:Corporate>Ayanouz, S., Abdelhakim, B.A. and Benhmed, M.</b:Corporate>
+      </b:Author>
+    </b:Author>
+    <b:Title>A smart chatbot architecture based NLP and machine learning for health care assistance</b:Title>
+    <b:JournalName>In Proceedings of the 3rd international conference on networking, information systems &amp; security</b:JournalName>
+    <b:Year>2020 March</b:Year>
+    <b:Pages>1-6</b:Pages>
+    <b:RefOrder>1</b:RefOrder>
+  </b:Source>
+  <b:Source>
+    <b:Tag>Men21</b:Tag>
+    <b:SourceType>JournalArticle</b:SourceType>
+    <b:Guid>{5C484878-53F9-47B3-A8C9-4CA0A1F9F506}</b:Guid>
+    <b:Author>
+      <b:Author>
+        <b:Corporate>Mendapara, H., Digole, S., Thakur, M. and Dange, A.</b:Corporate>
+      </b:Author>
+    </b:Author>
+    <b:Title>Ai based healthcare chatbot system by using natural language processing</b:Title>
+    <b:JournalName>International Journal of Scientific Research and Engineering Development</b:JournalName>
+    <b:Year>2021</b:Year>
+    <b:Volume>4</b:Volume>
+    <b:Issue>2</b:Issue>
+    <b:RefOrder>2</b:RefOrder>
+  </b:Source>
+  <b:Source>
+    <b:Tag>Sag21</b:Tag>
+    <b:SourceType>JournalArticle</b:SourceType>
+    <b:Guid>{D5980F60-5517-4868-9BD0-7012FD022D81}</b:Guid>
+    <b:Author>
+      <b:Author>
+        <b:Corporate>Sagar, R.H., Ashraf, T., Sharma, A., Goud, K.S.R., Sahana, S. and Sagar, A.K.</b:Corporate>
+      </b:Author>
+    </b:Author>
+    <b:Title>Revolution of AI-enabled health care chat-bot system for patient assistance</b:Title>
+    <b:JournalName>In Applications of Artificial Intelligence and Machine Learning: Select Proceedings of ICAAAIML 2020</b:JournalName>
+    <b:Year>2021</b:Year>
+    <b:Pages>229-249</b:Pages>
+    <b:Publisher>Springer Singapore</b:Publisher>
+    <b:RefOrder>3</b:RefOrder>
+  </b:Source>
+  <b:Source>
+    <b:Tag>Kur22</b:Tag>
+    <b:SourceType>JournalArticle</b:SourceType>
+    <b:Guid>{6B6BD955-163D-4F10-88BF-421B7C8F88CE}</b:Guid>
+    <b:Author>
+      <b:Author>
+        <b:Corporate>Kurup, G. and Shetty, S.D.</b:Corporate>
+      </b:Author>
+    </b:Author>
+    <b:Title>AI conversational chatbot for primary healthcare diagnosis using natural language processing and deep learning</b:Title>
+    <b:JournalName>In Computational Intelligence in Pattern Recognition: Proceedings of CIPR 2021</b:JournalName>
+    <b:Year>2022</b:Year>
+    <b:Pages>259-272</b:Pages>
+    <b:Publisher>Springer Singapore</b:Publisher>
+    <b:RefOrder>4</b:RefOrder>
+  </b:Source>
+  <b:Source>
+    <b:Tag>Sve191</b:Tag>
+    <b:SourceType>ConferenceProceedings</b:SourceType>
+    <b:Guid>{40420542-075A-4BCF-8483-C865A13344D5}</b:Guid>
+    <b:Author>
+      <b:Author>
+        <b:NameList>
+          <b:Person>
+            <b:Last>Sven Laumer</b:Last>
+            <b:First>Christian</b:First>
+            <b:Middle>Maier, Fabian Tobias Gubler</b:Middle>
+          </b:Person>
+        </b:NameList>
+      </b:Author>
+    </b:Author>
+    <b:Title>CHATBOT ACCEPTANCE IN</b:Title>
+    <b:Year>2019</b:Year>
+    <b:City>Stockholm &amp; Uppsala</b:City>
+    <b:Publisher>European Conference on Information Systems (ECIS)</b:Publisher>
+    <b:RefOrder>5</b:RefOrder>
+  </b:Source>
+  <b:Source>
+    <b:Tag>Ras181</b:Tag>
+    <b:SourceType>Book</b:SourceType>
+    <b:Guid>{DE0EBCB9-5BE0-4B4E-A3E0-C97262594628}</b:Guid>
+    <b:Title>Build Better Chatbots</b:Title>
+    <b:Year>2018</b:Year>
+    <b:Author>
+      <b:Author>
+        <b:NameList>
+          <b:Person>
+            <b:Last>Rashid Khan</b:Last>
+            <b:First>Anik</b:First>
+            <b:Middle>Das</b:Middle>
+          </b:Person>
+        </b:NameList>
+      </b:Author>
+    </b:Author>
+    <b:City>Bangalore</b:City>
+    <b:Publisher>Apress</b:Publisher>
+    <b:Edition>I</b:Edition>
+    <b:RefOrder>6</b:RefOrder>
+  </b:Source>
+  <b:Source>
+    <b:Tag>Div17</b:Tag>
+    <b:SourceType>ConferenceProceedings</b:SourceType>
+    <b:Guid>{653C2035-7605-4ED0-B041-07A7FB85CAC9}</b:Guid>
+    <b:Title>A Novel Approach for Medical Assistance Using trained chatbot</b:Title>
+    <b:Year>2017</b:Year>
+    <b:Author>
+      <b:Author>
+        <b:NameList>
+          <b:Person>
+            <b:Last>Divya Madhu</b:Last>
+            <b:First>Neeraj</b:First>
+            <b:Middle>Jain C. J, Elmy Sebastain, Shinoy Shaj, Anandhu Ajayakumar</b:Middle>
+          </b:Person>
+        </b:NameList>
+      </b:Author>
+    </b:Author>
+    <b:JournalName>International Conference on Inventive Communication and Computational Technologies (ICICCT)</b:JournalName>
+    <b:RefOrder>7</b:RefOrder>
+  </b:Source>
+</b:Sources>
 </file>
 
 <file path=customXml/itemProps1.xml><?xml version="1.0" encoding="utf-8"?>
-<ds:datastoreItem xmlns:ds="http://schemas.openxmlformats.org/officeDocument/2006/customXml" ds:itemID="{33289DA5-8E03-464B-A228-BAF06FBEB78E}">
+<ds:datastoreItem xmlns:ds="http://schemas.openxmlformats.org/officeDocument/2006/customXml" ds:itemID="{43BA7C7B-417D-4D41-95AE-0C8EDDC62D14}">
   <ds:schemaRefs>
     <ds:schemaRef ds:uri="http://schemas.openxmlformats.org/officeDocument/2006/bibliography"/>
   </ds:schemaRefs>

</xml_diff>

<commit_message>
Added meeting minutes and version control report
</commit_message>
<xml_diff>
--- a/Reports/NIT6150 Project_Proposal-Group 8.docx
+++ b/Reports/NIT6150 Project_Proposal-Group 8.docx
@@ -284,22 +284,10 @@
       </w:r>
       <w:r>
         <w:rPr>
-          <w:sz w:val="28"/>
-        </w:rPr>
-        <w:t>Fakhra Jabeen</w:t>
-      </w:r>
-      <w:r>
-        <w:rPr>
-          <w:lang w:eastAsia="ko-KR"/>
-        </w:rPr>
-        <w:br/>
-      </w:r>
-      <w:r>
-        <w:rPr>
-          <w:rFonts w:hint="eastAsia"/>
-          <w:lang w:eastAsia="ko-KR"/>
-        </w:rPr>
-        <w:t>VU Sydney</w:t>
+          <w:rFonts w:ascii="Arial" w:hAnsi="Arial" w:cs="Arial"/>
+          <w:lang w:val="en-AU"/>
+        </w:rPr>
+        <w:t>Holroyd Private Hospital</w:t>
       </w:r>
     </w:p>
     <w:p>
@@ -1986,13 +1974,34 @@
           <w:rFonts w:ascii="Arial" w:hAnsi="Arial" w:cs="Arial"/>
           <w:lang w:val="en-AU"/>
         </w:rPr>
-        <w:t xml:space="preserve">, we may consider VU Sydney as our </w:t>
+        <w:t xml:space="preserve">, we may consider </w:t>
       </w:r>
       <w:r>
         <w:rPr>
           <w:rFonts w:ascii="Arial" w:hAnsi="Arial" w:cs="Arial"/>
           <w:lang w:val="en-AU"/>
         </w:rPr>
+        <w:t>Holroyd Private</w:t>
+      </w:r>
+      <w:r>
+        <w:rPr>
+          <w:rFonts w:ascii="Arial" w:hAnsi="Arial" w:cs="Arial"/>
+          <w:lang w:val="en-AU"/>
+        </w:rPr>
+        <w:t xml:space="preserve"> Hospital </w:t>
+      </w:r>
+      <w:r>
+        <w:rPr>
+          <w:rFonts w:ascii="Arial" w:hAnsi="Arial" w:cs="Arial"/>
+          <w:lang w:val="en-AU"/>
+        </w:rPr>
+        <w:t xml:space="preserve">as our </w:t>
+      </w:r>
+      <w:r>
+        <w:rPr>
+          <w:rFonts w:ascii="Arial" w:hAnsi="Arial" w:cs="Arial"/>
+          <w:lang w:val="en-AU"/>
+        </w:rPr>
         <w:t>client</w:t>
       </w:r>
       <w:r>
@@ -2007,23 +2016,7 @@
           <w:rFonts w:ascii="Arial" w:hAnsi="Arial" w:cs="Arial"/>
           <w:lang w:val="en-AU"/>
         </w:rPr>
-        <w:t xml:space="preserve"> But if we </w:t>
-      </w:r>
-      <w:proofErr w:type="gramStart"/>
-      <w:r>
-        <w:rPr>
-          <w:rFonts w:ascii="Arial" w:hAnsi="Arial" w:cs="Arial"/>
-          <w:lang w:val="en-AU"/>
-        </w:rPr>
-        <w:t>have to</w:t>
-      </w:r>
-      <w:proofErr w:type="gramEnd"/>
-      <w:r>
-        <w:rPr>
-          <w:rFonts w:ascii="Arial" w:hAnsi="Arial" w:cs="Arial"/>
-          <w:lang w:val="en-AU"/>
-        </w:rPr>
-        <w:t xml:space="preserve"> consider the client in real world, we can take example of the healthcare institutions, chemist, etc. </w:t>
+        <w:t xml:space="preserve"> We can integrate chatbot in their website.</w:t>
       </w:r>
     </w:p>
     <w:p>
@@ -4876,6 +4869,7 @@
             <w:p>
               <w:pPr>
                 <w:pStyle w:val="Bibliography"/>
+                <w:jc w:val="both"/>
                 <w:rPr>
                   <w:noProof/>
                   <w:szCs w:val="24"/>
@@ -4914,6 +4908,7 @@
             <w:p>
               <w:pPr>
                 <w:pStyle w:val="Bibliography"/>
+                <w:jc w:val="both"/>
                 <w:rPr>
                   <w:noProof/>
                 </w:rPr>
@@ -4942,6 +4937,7 @@
             <w:p>
               <w:pPr>
                 <w:pStyle w:val="Bibliography"/>
+                <w:jc w:val="both"/>
                 <w:rPr>
                   <w:noProof/>
                 </w:rPr>
@@ -4970,6 +4966,7 @@
             <w:p>
               <w:pPr>
                 <w:pStyle w:val="Bibliography"/>
+                <w:jc w:val="both"/>
                 <w:rPr>
                   <w:noProof/>
                 </w:rPr>
@@ -4998,6 +4995,7 @@
             <w:p>
               <w:pPr>
                 <w:pStyle w:val="Bibliography"/>
+                <w:jc w:val="both"/>
                 <w:rPr>
                   <w:noProof/>
                 </w:rPr>
@@ -5026,6 +5024,7 @@
             <w:p>
               <w:pPr>
                 <w:pStyle w:val="Bibliography"/>
+                <w:jc w:val="both"/>
                 <w:rPr>
                   <w:noProof/>
                 </w:rPr>
@@ -5054,6 +5053,7 @@
             <w:p>
               <w:pPr>
                 <w:pStyle w:val="Bibliography"/>
+                <w:jc w:val="both"/>
                 <w:rPr>
                   <w:noProof/>
                 </w:rPr>
@@ -5080,6 +5080,9 @@
               </w:r>
             </w:p>
             <w:p>
+              <w:pPr>
+                <w:jc w:val="both"/>
+              </w:pPr>
               <w:r>
                 <w:rPr>
                   <w:b/>

</xml_diff>